<commit_message>
added final report v0.3
</commit_message>
<xml_diff>
--- a/evaluation/Dissertation_Mentor_Evaluation_Form.docx
+++ b/evaluation/Dissertation_Mentor_Evaluation_Form.docx
@@ -101,10 +101,10 @@
                 <wp:positionV relativeFrom="paragraph">
                   <wp:posOffset>28575</wp:posOffset>
                 </wp:positionV>
-                <wp:extent cx="4864100" cy="238125"/>
+                <wp:extent cx="4865370" cy="239395"/>
                 <wp:effectExtent l="0" t="0" r="0" b="0"/>
                 <wp:wrapNone/>
-                <wp:docPr id="1" name=""/>
+                <wp:docPr id="1" name="Image1"/>
                 <a:graphic xmlns:a="http://schemas.openxmlformats.org/drawingml/2006/main">
                   <a:graphicData uri="http://schemas.microsoft.com/office/word/2010/wordprocessingShape">
                     <wps:wsp>
@@ -112,7 +112,7 @@
                       <wps:spPr>
                         <a:xfrm>
                           <a:off x="0" y="0"/>
-                          <a:ext cx="4863600" cy="237600"/>
+                          <a:ext cx="4864680" cy="238680"/>
                         </a:xfrm>
                         <a:prstGeom prst="wedgeRectCallout">
                           <a:avLst>
@@ -140,6 +140,7 @@
                         <w:txbxContent>
                           <w:p>
                             <w:pPr>
+                              <w:pStyle w:val="FrameContents"/>
                               <w:overflowPunct w:val="false"/>
                               <w:bidi w:val="0"/>
                               <w:jc w:val="center"/>
@@ -147,11 +148,11 @@
                             </w:pPr>
                             <w:r>
                               <w:rPr>
+                                <w:rFonts w:eastAsia="Times New Roman" w:cs="Verdana" w:ascii="Verdana" w:hAnsi="Verdana"/>
+                                <w:b/>
+                                <w:color w:val="00000A"/>
                                 <w:sz w:val="20"/>
-                                <w:b/>
                                 <w:szCs w:val="20"/>
-                                <w:rFonts w:ascii="Verdana" w:hAnsi="Verdana" w:eastAsia="Times New Roman" w:cs="Verdana"/>
-                                <w:color w:val="auto"/>
                                 <w:lang w:val="en-US" w:eastAsia="zh-CN" w:bidi="ar-SA"/>
                               </w:rPr>
                               <w:t xml:space="preserve">CSI ZG628T : Dissertation  EC-3 Pre-Final Evaluation Sheet </w:t>
@@ -159,8 +160,10 @@
                           </w:p>
                           <w:p>
                             <w:pPr>
+                              <w:pStyle w:val="FrameContents"/>
                               <w:overflowPunct w:val="false"/>
                               <w:bidi w:val="0"/>
+                              <w:jc w:val="left"/>
                               <w:rPr/>
                             </w:pPr>
                             <w:r>
@@ -169,8 +172,10 @@
                           </w:p>
                           <w:p>
                             <w:pPr>
+                              <w:pStyle w:val="FrameContents"/>
                               <w:overflowPunct w:val="false"/>
                               <w:bidi w:val="0"/>
+                              <w:jc w:val="left"/>
                               <w:rPr/>
                             </w:pPr>
                             <w:r>
@@ -179,8 +184,10 @@
                           </w:p>
                           <w:p>
                             <w:pPr>
+                              <w:pStyle w:val="FrameContents"/>
                               <w:overflowPunct w:val="false"/>
                               <w:bidi w:val="0"/>
+                              <w:jc w:val="left"/>
                               <w:rPr/>
                             </w:pPr>
                             <w:r>
@@ -242,11 +249,15 @@
                   <v:h position="@2,@3"/>
                 </v:handles>
               </v:shapetype>
-              <v:shape id="shape_0" fillcolor="white" stroked="t" style="position:absolute;margin-left:49.05pt;margin-top:2.25pt;width:382.9pt;height:18.65pt" type="shapetype_61">
+              <v:shape id="shape_0" ID="Image1" fillcolor="white" stroked="t" style="position:absolute;margin-left:49.05pt;margin-top:2.25pt;width:383pt;height:18.75pt" type="shapetype_61">
+                <w10:wrap type="square"/>
+                <v:fill o:detectmouseclick="t" type="solid" color2="black"/>
+                <v:stroke color="black" weight="9360" joinstyle="miter" endcap="flat"/>
                 <v:textbox>
                   <w:txbxContent>
                     <w:p>
                       <w:pPr>
+                        <w:pStyle w:val="FrameContents"/>
                         <w:overflowPunct w:val="false"/>
                         <w:bidi w:val="0"/>
                         <w:jc w:val="center"/>
@@ -254,11 +265,11 @@
                       </w:pPr>
                       <w:r>
                         <w:rPr>
+                          <w:rFonts w:eastAsia="Times New Roman" w:cs="Verdana" w:ascii="Verdana" w:hAnsi="Verdana"/>
+                          <w:b/>
+                          <w:color w:val="00000A"/>
                           <w:sz w:val="20"/>
-                          <w:b/>
                           <w:szCs w:val="20"/>
-                          <w:rFonts w:ascii="Verdana" w:hAnsi="Verdana" w:eastAsia="Times New Roman" w:cs="Verdana"/>
-                          <w:color w:val="auto"/>
                           <w:lang w:val="en-US" w:eastAsia="zh-CN" w:bidi="ar-SA"/>
                         </w:rPr>
                         <w:t xml:space="preserve">CSI ZG628T : Dissertation  EC-3 Pre-Final Evaluation Sheet </w:t>
@@ -266,8 +277,10 @@
                     </w:p>
                     <w:p>
                       <w:pPr>
+                        <w:pStyle w:val="FrameContents"/>
                         <w:overflowPunct w:val="false"/>
                         <w:bidi w:val="0"/>
+                        <w:jc w:val="left"/>
                         <w:rPr/>
                       </w:pPr>
                       <w:r>
@@ -276,8 +289,10 @@
                     </w:p>
                     <w:p>
                       <w:pPr>
+                        <w:pStyle w:val="FrameContents"/>
                         <w:overflowPunct w:val="false"/>
                         <w:bidi w:val="0"/>
+                        <w:jc w:val="left"/>
                         <w:rPr/>
                       </w:pPr>
                       <w:r>
@@ -286,8 +301,10 @@
                     </w:p>
                     <w:p>
                       <w:pPr>
+                        <w:pStyle w:val="FrameContents"/>
                         <w:overflowPunct w:val="false"/>
                         <w:bidi w:val="0"/>
+                        <w:jc w:val="left"/>
                         <w:rPr/>
                       </w:pPr>
                       <w:r>
@@ -296,9 +313,6 @@
                     </w:p>
                   </w:txbxContent>
                 </v:textbox>
-                <w10:wrap type="square"/>
-                <v:fill o:detectmouseclick="t" type="solid" color2="black"/>
-                <v:stroke color="black" weight="9360" joinstyle="miter" endcap="square"/>
               </v:shape>
             </w:pict>
           </mc:Fallback>
@@ -375,13 +389,7 @@
       <w:pPr>
         <w:pStyle w:val="Normal"/>
         <w:spacing w:lineRule="auto" w:line="240"/>
-        <w:rPr>
-          <w:rFonts w:ascii="Verdana" w:hAnsi="Verdana" w:cs="Verdana"/>
-          <w:b/>
-          <w:b/>
-          <w:sz w:val="20"/>
-          <w:szCs w:val="20"/>
-        </w:rPr>
+        <w:rPr/>
       </w:pPr>
       <w:r>
         <w:rPr>
@@ -395,7 +403,16 @@
         <w:tab/>
         <w:tab/>
         <w:tab/>
-        <w:t>: ______________________________________</w:t>
+        <w:t xml:space="preserve">:  </w:t>
+      </w:r>
+      <w:r>
+        <w:rPr>
+          <w:rFonts w:cs="Verdana" w:ascii="Verdana" w:hAnsi="Verdana"/>
+          <w:b/>
+          <w:sz w:val="20"/>
+          <w:szCs w:val="20"/>
+        </w:rPr>
+        <w:t>2019HT66015</w:t>
       </w:r>
     </w:p>
     <w:p>
@@ -423,34 +440,7 @@
       <w:pPr>
         <w:pStyle w:val="Normal"/>
         <w:spacing w:lineRule="auto" w:line="240"/>
-        <w:rPr>
-          <w:rFonts w:ascii="Verdana" w:hAnsi="Verdana" w:cs="Verdana"/>
-          <w:b/>
-          <w:b/>
-          <w:sz w:val="20"/>
-          <w:szCs w:val="20"/>
-        </w:rPr>
-      </w:pPr>
-      <w:r>
-        <w:rPr>
-          <w:rFonts w:cs="Verdana" w:ascii="Verdana" w:hAnsi="Verdana"/>
-          <w:b/>
-          <w:sz w:val="20"/>
-          <w:szCs w:val="20"/>
-        </w:rPr>
-      </w:r>
-    </w:p>
-    <w:p>
-      <w:pPr>
-        <w:pStyle w:val="Normal"/>
-        <w:spacing w:lineRule="auto" w:line="240"/>
-        <w:rPr>
-          <w:rFonts w:ascii="Verdana" w:hAnsi="Verdana" w:cs="Verdana"/>
-          <w:b/>
-          <w:b/>
-          <w:sz w:val="20"/>
-          <w:szCs w:val="20"/>
-        </w:rPr>
+        <w:rPr/>
       </w:pPr>
       <w:r>
         <w:rPr>
@@ -462,7 +452,16 @@
         <w:t>NAME OF THE STUDENT</w:t>
         <w:tab/>
         <w:tab/>
-        <w:t>: ______________________________________</w:t>
+        <w:t xml:space="preserve">:  </w:t>
+      </w:r>
+      <w:r>
+        <w:rPr>
+          <w:rFonts w:cs="Verdana" w:ascii="Verdana" w:hAnsi="Verdana"/>
+          <w:b/>
+          <w:sz w:val="20"/>
+          <w:szCs w:val="20"/>
+        </w:rPr>
+        <w:t>BASKAR BALASUBRAMANIAN</w:t>
       </w:r>
     </w:p>
     <w:p>
@@ -490,13 +489,7 @@
       <w:pPr>
         <w:pStyle w:val="Normal"/>
         <w:spacing w:lineRule="auto" w:line="240"/>
-        <w:rPr>
-          <w:rFonts w:ascii="Verdana" w:hAnsi="Verdana" w:cs="Verdana"/>
-          <w:b/>
-          <w:b/>
-          <w:sz w:val="20"/>
-          <w:szCs w:val="20"/>
-        </w:rPr>
+        <w:rPr/>
       </w:pPr>
       <w:r>
         <w:rPr>
@@ -509,7 +502,25 @@
         <w:tab/>
         <w:tab/>
         <w:tab/>
-        <w:t xml:space="preserve">: ______________________________________    </w:t>
+        <w:t xml:space="preserve">:  </w:t>
+      </w:r>
+      <w:r>
+        <w:rPr>
+          <w:rFonts w:cs="Verdana" w:ascii="Verdana" w:hAnsi="Verdana"/>
+          <w:b/>
+          <w:sz w:val="20"/>
+          <w:szCs w:val="20"/>
+        </w:rPr>
+        <w:t>2019HT66015@wilp.bits-pilani.ac.in</w:t>
+      </w:r>
+      <w:r>
+        <w:rPr>
+          <w:rFonts w:cs="Verdana" w:ascii="Verdana" w:hAnsi="Verdana"/>
+          <w:b/>
+          <w:sz w:val="20"/>
+          <w:szCs w:val="20"/>
+        </w:rPr>
+        <w:t xml:space="preserve">    </w:t>
       </w:r>
     </w:p>
     <w:p>
@@ -537,34 +548,7 @@
       <w:pPr>
         <w:pStyle w:val="Normal"/>
         <w:spacing w:lineRule="auto" w:line="240"/>
-        <w:rPr>
-          <w:rFonts w:ascii="Verdana" w:hAnsi="Verdana" w:cs="Verdana"/>
-          <w:b/>
-          <w:b/>
-          <w:sz w:val="20"/>
-          <w:szCs w:val="20"/>
-        </w:rPr>
-      </w:pPr>
-      <w:r>
-        <w:rPr>
-          <w:rFonts w:cs="Verdana" w:ascii="Verdana" w:hAnsi="Verdana"/>
-          <w:b/>
-          <w:sz w:val="20"/>
-          <w:szCs w:val="20"/>
-        </w:rPr>
-      </w:r>
-    </w:p>
-    <w:p>
-      <w:pPr>
-        <w:pStyle w:val="Normal"/>
-        <w:spacing w:lineRule="auto" w:line="240"/>
-        <w:rPr>
-          <w:rFonts w:ascii="Verdana" w:hAnsi="Verdana" w:cs="Verdana"/>
-          <w:b/>
-          <w:b/>
-          <w:sz w:val="20"/>
-          <w:szCs w:val="20"/>
-        </w:rPr>
+        <w:rPr/>
       </w:pPr>
       <w:r>
         <w:rPr>
@@ -575,7 +559,16 @@
         </w:rPr>
         <w:t>NAME OF THE SUPERVISOR</w:t>
         <w:tab/>
-        <w:t>: ______________________________________</w:t>
+        <w:t xml:space="preserve">: </w:t>
+      </w:r>
+      <w:r>
+        <w:rPr>
+          <w:rFonts w:cs="Verdana" w:ascii="Verdana" w:hAnsi="Verdana"/>
+          <w:b/>
+          <w:sz w:val="20"/>
+          <w:szCs w:val="20"/>
+        </w:rPr>
+        <w:t>Swetha J</w:t>
       </w:r>
     </w:p>
     <w:p>
@@ -603,34 +596,7 @@
       <w:pPr>
         <w:pStyle w:val="Normal"/>
         <w:spacing w:lineRule="auto" w:line="240"/>
-        <w:rPr>
-          <w:rFonts w:ascii="Verdana" w:hAnsi="Verdana" w:cs="Verdana"/>
-          <w:b/>
-          <w:b/>
-          <w:sz w:val="20"/>
-          <w:szCs w:val="20"/>
-        </w:rPr>
-      </w:pPr>
-      <w:r>
-        <w:rPr>
-          <w:rFonts w:cs="Verdana" w:ascii="Verdana" w:hAnsi="Verdana"/>
-          <w:b/>
-          <w:sz w:val="20"/>
-          <w:szCs w:val="20"/>
-        </w:rPr>
-      </w:r>
-    </w:p>
-    <w:p>
-      <w:pPr>
-        <w:pStyle w:val="Normal"/>
-        <w:spacing w:lineRule="auto" w:line="240"/>
-        <w:rPr>
-          <w:rFonts w:ascii="Verdana" w:hAnsi="Verdana" w:cs="Verdana"/>
-          <w:b/>
-          <w:b/>
-          <w:sz w:val="20"/>
-          <w:szCs w:val="20"/>
-        </w:rPr>
+        <w:rPr/>
       </w:pPr>
       <w:r>
         <w:rPr>
@@ -641,22 +607,8 @@
         </w:rPr>
         <w:t xml:space="preserve">DISSERTATION TITLE </w:t>
         <w:tab/>
-        <w:tab/>
-        <w:t>: ______________________________________</w:t>
+        <w:t xml:space="preserve">: </w:t>
       </w:r>
-    </w:p>
-    <w:p>
-      <w:pPr>
-        <w:pStyle w:val="Normal"/>
-        <w:spacing w:lineRule="auto" w:line="240"/>
-        <w:rPr>
-          <w:rFonts w:ascii="Verdana" w:hAnsi="Verdana" w:cs="Verdana"/>
-          <w:b/>
-          <w:b/>
-          <w:sz w:val="20"/>
-          <w:szCs w:val="20"/>
-        </w:rPr>
-      </w:pPr>
       <w:r>
         <w:rPr>
           <w:rFonts w:cs="Verdana" w:ascii="Verdana" w:hAnsi="Verdana"/>
@@ -664,31 +616,7 @@
           <w:sz w:val="20"/>
           <w:szCs w:val="20"/>
         </w:rPr>
-      </w:r>
-    </w:p>
-    <w:p>
-      <w:pPr>
-        <w:pStyle w:val="Normal"/>
-        <w:spacing w:lineRule="auto" w:line="240"/>
-        <w:rPr>
-          <w:rFonts w:ascii="Verdana" w:hAnsi="Verdana" w:cs="Verdana"/>
-          <w:b/>
-          <w:b/>
-          <w:i/>
-          <w:i/>
-          <w:sz w:val="20"/>
-          <w:szCs w:val="20"/>
-        </w:rPr>
-      </w:pPr>
-      <w:r>
-        <w:rPr>
-          <w:rFonts w:cs="Verdana" w:ascii="Verdana" w:hAnsi="Verdana"/>
-          <w:b/>
-          <w:i/>
-          <w:sz w:val="20"/>
-          <w:szCs w:val="20"/>
-        </w:rPr>
-        <w:t>_________________________________________________________________</w:t>
+        <w:t>Study of Ansible as an automation tool for Site Reliability</w:t>
       </w:r>
     </w:p>
     <w:p>
@@ -719,11 +647,7 @@
       <w:pPr>
         <w:pStyle w:val="Normal"/>
         <w:spacing w:lineRule="auto" w:line="240"/>
-        <w:rPr>
-          <w:rFonts w:ascii="Verdana" w:hAnsi="Verdana"/>
-          <w:sz w:val="20"/>
-          <w:szCs w:val="20"/>
-        </w:rPr>
+        <w:rPr/>
       </w:pPr>
       <w:r>
         <w:rPr>
@@ -766,46 +690,63 @@
         <w:t xml:space="preserve"> ) mark in the appropriate box) </w:t>
       </w:r>
     </w:p>
+    <w:p>
+      <w:pPr>
+        <w:pStyle w:val="Normal"/>
+        <w:spacing w:lineRule="auto" w:line="240"/>
+        <w:rPr>
+          <w:rFonts w:ascii="Verdana" w:hAnsi="Verdana" w:cs="Verdana"/>
+          <w:bCs/>
+          <w:i/>
+          <w:i/>
+          <w:sz w:val="20"/>
+          <w:szCs w:val="20"/>
+        </w:rPr>
+      </w:pPr>
+      <w:r>
+        <w:rPr/>
+      </w:r>
+    </w:p>
     <w:tbl>
       <w:tblPr>
         <w:tblW w:w="9290" w:type="dxa"/>
         <w:jc w:val="left"/>
-        <w:tblInd w:w="188" w:type="dxa"/>
+        <w:tblInd w:w="178" w:type="dxa"/>
         <w:tblBorders>
-          <w:top w:val="single" w:sz="4" w:space="0" w:color="000000"/>
-          <w:left w:val="single" w:sz="4" w:space="0" w:color="000000"/>
-          <w:bottom w:val="single" w:sz="4" w:space="0" w:color="000000"/>
-          <w:insideH w:val="single" w:sz="4" w:space="0" w:color="000000"/>
+          <w:top w:val="single" w:sz="4" w:space="0" w:color="000001"/>
+          <w:left w:val="single" w:sz="4" w:space="0" w:color="000001"/>
+          <w:bottom w:val="single" w:sz="4" w:space="0" w:color="000001"/>
+          <w:insideH w:val="single" w:sz="4" w:space="0" w:color="000001"/>
         </w:tblBorders>
         <w:tblCellMar>
           <w:top w:w="0" w:type="dxa"/>
-          <w:left w:w="103" w:type="dxa"/>
+          <w:left w:w="93" w:type="dxa"/>
           <w:bottom w:w="0" w:type="dxa"/>
           <w:right w:w="108" w:type="dxa"/>
         </w:tblCellMar>
       </w:tblPr>
       <w:tblGrid>
-        <w:gridCol w:w="990"/>
-        <w:gridCol w:w="3420"/>
-        <w:gridCol w:w="1440"/>
-        <w:gridCol w:w="1080"/>
+        <w:gridCol w:w="988"/>
+        <w:gridCol w:w="3421"/>
+        <w:gridCol w:w="1439"/>
+        <w:gridCol w:w="1082"/>
         <w:gridCol w:w="1012"/>
-        <w:gridCol w:w="1348"/>
+        <w:gridCol w:w="1347"/>
       </w:tblGrid>
       <w:tr>
         <w:trPr/>
         <w:tc>
           <w:tcPr>
-            <w:tcW w:w="990" w:type="dxa"/>
-            <w:tcBorders>
-              <w:top w:val="single" w:sz="4" w:space="0" w:color="000000"/>
-              <w:left w:val="single" w:sz="4" w:space="0" w:color="000000"/>
-              <w:bottom w:val="single" w:sz="4" w:space="0" w:color="000000"/>
-              <w:insideH w:val="single" w:sz="4" w:space="0" w:color="000000"/>
-            </w:tcBorders>
-            <w:shd w:fill="auto" w:val="clear"/>
-            <w:tcMar>
-              <w:left w:w="103" w:type="dxa"/>
+            <w:tcW w:w="988" w:type="dxa"/>
+            <w:tcBorders>
+              <w:top w:val="single" w:sz="4" w:space="0" w:color="000001"/>
+              <w:left w:val="single" w:sz="4" w:space="0" w:color="000001"/>
+              <w:bottom w:val="single" w:sz="4" w:space="0" w:color="000001"/>
+              <w:insideH w:val="single" w:sz="4" w:space="0" w:color="000001"/>
+            </w:tcBorders>
+            <w:shd w:fill="auto" w:val="clear"/>
+            <w:tcMar>
+              <w:left w:w="93" w:type="dxa"/>
             </w:tcMar>
           </w:tcPr>
           <w:p>
@@ -833,16 +774,16 @@
         </w:tc>
         <w:tc>
           <w:tcPr>
-            <w:tcW w:w="3420" w:type="dxa"/>
-            <w:tcBorders>
-              <w:top w:val="single" w:sz="4" w:space="0" w:color="000000"/>
-              <w:left w:val="single" w:sz="4" w:space="0" w:color="000000"/>
-              <w:bottom w:val="single" w:sz="4" w:space="0" w:color="000000"/>
-              <w:insideH w:val="single" w:sz="4" w:space="0" w:color="000000"/>
-            </w:tcBorders>
-            <w:shd w:fill="auto" w:val="clear"/>
-            <w:tcMar>
-              <w:left w:w="103" w:type="dxa"/>
+            <w:tcW w:w="3421" w:type="dxa"/>
+            <w:tcBorders>
+              <w:top w:val="single" w:sz="4" w:space="0" w:color="000001"/>
+              <w:left w:val="single" w:sz="4" w:space="0" w:color="000001"/>
+              <w:bottom w:val="single" w:sz="4" w:space="0" w:color="000001"/>
+              <w:insideH w:val="single" w:sz="4" w:space="0" w:color="000001"/>
+            </w:tcBorders>
+            <w:shd w:fill="auto" w:val="clear"/>
+            <w:tcMar>
+              <w:left w:w="93" w:type="dxa"/>
             </w:tcMar>
           </w:tcPr>
           <w:p>
@@ -870,16 +811,16 @@
         </w:tc>
         <w:tc>
           <w:tcPr>
-            <w:tcW w:w="1440" w:type="dxa"/>
-            <w:tcBorders>
-              <w:top w:val="single" w:sz="4" w:space="0" w:color="000000"/>
-              <w:left w:val="single" w:sz="4" w:space="0" w:color="000000"/>
-              <w:bottom w:val="single" w:sz="4" w:space="0" w:color="000000"/>
-              <w:insideH w:val="single" w:sz="4" w:space="0" w:color="000000"/>
-            </w:tcBorders>
-            <w:shd w:fill="auto" w:val="clear"/>
-            <w:tcMar>
-              <w:left w:w="103" w:type="dxa"/>
+            <w:tcW w:w="1439" w:type="dxa"/>
+            <w:tcBorders>
+              <w:top w:val="single" w:sz="4" w:space="0" w:color="000001"/>
+              <w:left w:val="single" w:sz="4" w:space="0" w:color="000001"/>
+              <w:bottom w:val="single" w:sz="4" w:space="0" w:color="000001"/>
+              <w:insideH w:val="single" w:sz="4" w:space="0" w:color="000001"/>
+            </w:tcBorders>
+            <w:shd w:fill="auto" w:val="clear"/>
+            <w:tcMar>
+              <w:left w:w="93" w:type="dxa"/>
             </w:tcMar>
           </w:tcPr>
           <w:p>
@@ -907,16 +848,16 @@
         </w:tc>
         <w:tc>
           <w:tcPr>
-            <w:tcW w:w="1080" w:type="dxa"/>
-            <w:tcBorders>
-              <w:top w:val="single" w:sz="4" w:space="0" w:color="000000"/>
-              <w:left w:val="single" w:sz="4" w:space="0" w:color="000000"/>
-              <w:bottom w:val="single" w:sz="4" w:space="0" w:color="000000"/>
-              <w:insideH w:val="single" w:sz="4" w:space="0" w:color="000000"/>
-            </w:tcBorders>
-            <w:shd w:fill="auto" w:val="clear"/>
-            <w:tcMar>
-              <w:left w:w="103" w:type="dxa"/>
+            <w:tcW w:w="1082" w:type="dxa"/>
+            <w:tcBorders>
+              <w:top w:val="single" w:sz="4" w:space="0" w:color="000001"/>
+              <w:left w:val="single" w:sz="4" w:space="0" w:color="000001"/>
+              <w:bottom w:val="single" w:sz="4" w:space="0" w:color="000001"/>
+              <w:insideH w:val="single" w:sz="4" w:space="0" w:color="000001"/>
+            </w:tcBorders>
+            <w:shd w:fill="auto" w:val="clear"/>
+            <w:tcMar>
+              <w:left w:w="93" w:type="dxa"/>
             </w:tcMar>
           </w:tcPr>
           <w:p>
@@ -946,14 +887,14 @@
           <w:tcPr>
             <w:tcW w:w="1012" w:type="dxa"/>
             <w:tcBorders>
-              <w:top w:val="single" w:sz="4" w:space="0" w:color="000000"/>
-              <w:left w:val="single" w:sz="4" w:space="0" w:color="000000"/>
-              <w:bottom w:val="single" w:sz="4" w:space="0" w:color="000000"/>
-              <w:insideH w:val="single" w:sz="4" w:space="0" w:color="000000"/>
-            </w:tcBorders>
-            <w:shd w:fill="auto" w:val="clear"/>
-            <w:tcMar>
-              <w:left w:w="103" w:type="dxa"/>
+              <w:top w:val="single" w:sz="4" w:space="0" w:color="000001"/>
+              <w:left w:val="single" w:sz="4" w:space="0" w:color="000001"/>
+              <w:bottom w:val="single" w:sz="4" w:space="0" w:color="000001"/>
+              <w:insideH w:val="single" w:sz="4" w:space="0" w:color="000001"/>
+            </w:tcBorders>
+            <w:shd w:fill="auto" w:val="clear"/>
+            <w:tcMar>
+              <w:left w:w="93" w:type="dxa"/>
             </w:tcMar>
           </w:tcPr>
           <w:p>
@@ -981,18 +922,18 @@
         </w:tc>
         <w:tc>
           <w:tcPr>
-            <w:tcW w:w="1348" w:type="dxa"/>
-            <w:tcBorders>
-              <w:top w:val="single" w:sz="4" w:space="0" w:color="000000"/>
-              <w:left w:val="single" w:sz="4" w:space="0" w:color="000000"/>
-              <w:bottom w:val="single" w:sz="4" w:space="0" w:color="000000"/>
-              <w:right w:val="single" w:sz="4" w:space="0" w:color="000000"/>
-              <w:insideH w:val="single" w:sz="4" w:space="0" w:color="000000"/>
-              <w:insideV w:val="single" w:sz="4" w:space="0" w:color="000000"/>
-            </w:tcBorders>
-            <w:shd w:fill="auto" w:val="clear"/>
-            <w:tcMar>
-              <w:left w:w="103" w:type="dxa"/>
+            <w:tcW w:w="1347" w:type="dxa"/>
+            <w:tcBorders>
+              <w:top w:val="single" w:sz="4" w:space="0" w:color="000001"/>
+              <w:left w:val="single" w:sz="4" w:space="0" w:color="000001"/>
+              <w:bottom w:val="single" w:sz="4" w:space="0" w:color="000001"/>
+              <w:right w:val="single" w:sz="4" w:space="0" w:color="000001"/>
+              <w:insideH w:val="single" w:sz="4" w:space="0" w:color="000001"/>
+              <w:insideV w:val="single" w:sz="4" w:space="0" w:color="000001"/>
+            </w:tcBorders>
+            <w:shd w:fill="auto" w:val="clear"/>
+            <w:tcMar>
+              <w:left w:w="93" w:type="dxa"/>
             </w:tcMar>
           </w:tcPr>
           <w:p>
@@ -1025,16 +966,16 @@
         </w:trPr>
         <w:tc>
           <w:tcPr>
-            <w:tcW w:w="990" w:type="dxa"/>
-            <w:tcBorders>
-              <w:top w:val="single" w:sz="4" w:space="0" w:color="000000"/>
-              <w:left w:val="single" w:sz="4" w:space="0" w:color="000000"/>
-              <w:bottom w:val="single" w:sz="4" w:space="0" w:color="000000"/>
-              <w:insideH w:val="single" w:sz="4" w:space="0" w:color="000000"/>
-            </w:tcBorders>
-            <w:shd w:fill="auto" w:val="clear"/>
-            <w:tcMar>
-              <w:left w:w="103" w:type="dxa"/>
+            <w:tcW w:w="988" w:type="dxa"/>
+            <w:tcBorders>
+              <w:top w:val="single" w:sz="4" w:space="0" w:color="000001"/>
+              <w:left w:val="single" w:sz="4" w:space="0" w:color="000001"/>
+              <w:bottom w:val="single" w:sz="4" w:space="0" w:color="000001"/>
+              <w:insideH w:val="single" w:sz="4" w:space="0" w:color="000001"/>
+            </w:tcBorders>
+            <w:shd w:fill="auto" w:val="clear"/>
+            <w:tcMar>
+              <w:left w:w="93" w:type="dxa"/>
             </w:tcMar>
           </w:tcPr>
           <w:p>
@@ -1059,16 +1000,16 @@
         </w:tc>
         <w:tc>
           <w:tcPr>
-            <w:tcW w:w="3420" w:type="dxa"/>
-            <w:tcBorders>
-              <w:top w:val="single" w:sz="4" w:space="0" w:color="000000"/>
-              <w:left w:val="single" w:sz="4" w:space="0" w:color="000000"/>
-              <w:bottom w:val="single" w:sz="4" w:space="0" w:color="000000"/>
-              <w:insideH w:val="single" w:sz="4" w:space="0" w:color="000000"/>
-            </w:tcBorders>
-            <w:shd w:fill="auto" w:val="clear"/>
-            <w:tcMar>
-              <w:left w:w="103" w:type="dxa"/>
+            <w:tcW w:w="3421" w:type="dxa"/>
+            <w:tcBorders>
+              <w:top w:val="single" w:sz="4" w:space="0" w:color="000001"/>
+              <w:left w:val="single" w:sz="4" w:space="0" w:color="000001"/>
+              <w:bottom w:val="single" w:sz="4" w:space="0" w:color="000001"/>
+              <w:insideH w:val="single" w:sz="4" w:space="0" w:color="000001"/>
+            </w:tcBorders>
+            <w:shd w:fill="auto" w:val="clear"/>
+            <w:tcMar>
+              <w:left w:w="93" w:type="dxa"/>
             </w:tcMar>
           </w:tcPr>
           <w:p>
@@ -1093,50 +1034,50 @@
         </w:tc>
         <w:tc>
           <w:tcPr>
-            <w:tcW w:w="1440" w:type="dxa"/>
-            <w:tcBorders>
-              <w:top w:val="single" w:sz="4" w:space="0" w:color="000000"/>
-              <w:left w:val="single" w:sz="4" w:space="0" w:color="000000"/>
-              <w:bottom w:val="single" w:sz="4" w:space="0" w:color="000000"/>
-              <w:insideH w:val="single" w:sz="4" w:space="0" w:color="000000"/>
-            </w:tcBorders>
-            <w:shd w:fill="auto" w:val="clear"/>
-            <w:tcMar>
-              <w:left w:w="103" w:type="dxa"/>
-            </w:tcMar>
-          </w:tcPr>
-          <w:p>
-            <w:pPr>
-              <w:pStyle w:val="Normal"/>
-              <w:snapToGrid w:val="false"/>
-              <w:spacing w:lineRule="auto" w:line="240"/>
-              <w:rPr>
-                <w:rFonts w:ascii="Verdana" w:hAnsi="Verdana" w:cs="Verdana"/>
-                <w:sz w:val="20"/>
-                <w:szCs w:val="20"/>
-              </w:rPr>
-            </w:pPr>
-            <w:r>
-              <w:rPr>
-                <w:rFonts w:cs="Verdana" w:ascii="Verdana" w:hAnsi="Verdana"/>
-                <w:sz w:val="20"/>
-                <w:szCs w:val="20"/>
-              </w:rPr>
-            </w:r>
-          </w:p>
-        </w:tc>
-        <w:tc>
-          <w:tcPr>
-            <w:tcW w:w="1080" w:type="dxa"/>
-            <w:tcBorders>
-              <w:top w:val="single" w:sz="4" w:space="0" w:color="000000"/>
-              <w:left w:val="single" w:sz="4" w:space="0" w:color="000000"/>
-              <w:bottom w:val="single" w:sz="4" w:space="0" w:color="000000"/>
-              <w:insideH w:val="single" w:sz="4" w:space="0" w:color="000000"/>
-            </w:tcBorders>
-            <w:shd w:fill="auto" w:val="clear"/>
-            <w:tcMar>
-              <w:left w:w="103" w:type="dxa"/>
+            <w:tcW w:w="1439" w:type="dxa"/>
+            <w:tcBorders>
+              <w:top w:val="single" w:sz="4" w:space="0" w:color="000001"/>
+              <w:left w:val="single" w:sz="4" w:space="0" w:color="000001"/>
+              <w:bottom w:val="single" w:sz="4" w:space="0" w:color="000001"/>
+              <w:insideH w:val="single" w:sz="4" w:space="0" w:color="000001"/>
+            </w:tcBorders>
+            <w:shd w:fill="auto" w:val="clear"/>
+            <w:tcMar>
+              <w:left w:w="93" w:type="dxa"/>
+            </w:tcMar>
+          </w:tcPr>
+          <w:p>
+            <w:pPr>
+              <w:pStyle w:val="Normal"/>
+              <w:snapToGrid w:val="false"/>
+              <w:spacing w:lineRule="auto" w:line="240"/>
+              <w:rPr>
+                <w:rFonts w:ascii="Verdana" w:hAnsi="Verdana" w:cs="Verdana"/>
+                <w:sz w:val="20"/>
+                <w:szCs w:val="20"/>
+              </w:rPr>
+            </w:pPr>
+            <w:r>
+              <w:rPr>
+                <w:rFonts w:cs="Verdana" w:ascii="Verdana" w:hAnsi="Verdana"/>
+                <w:sz w:val="20"/>
+                <w:szCs w:val="20"/>
+              </w:rPr>
+            </w:r>
+          </w:p>
+        </w:tc>
+        <w:tc>
+          <w:tcPr>
+            <w:tcW w:w="1082" w:type="dxa"/>
+            <w:tcBorders>
+              <w:top w:val="single" w:sz="4" w:space="0" w:color="000001"/>
+              <w:left w:val="single" w:sz="4" w:space="0" w:color="000001"/>
+              <w:bottom w:val="single" w:sz="4" w:space="0" w:color="000001"/>
+              <w:insideH w:val="single" w:sz="4" w:space="0" w:color="000001"/>
+            </w:tcBorders>
+            <w:shd w:fill="auto" w:val="clear"/>
+            <w:tcMar>
+              <w:left w:w="93" w:type="dxa"/>
             </w:tcMar>
           </w:tcPr>
           <w:p>
@@ -1163,50 +1104,50 @@
           <w:tcPr>
             <w:tcW w:w="1012" w:type="dxa"/>
             <w:tcBorders>
-              <w:top w:val="single" w:sz="4" w:space="0" w:color="000000"/>
-              <w:left w:val="single" w:sz="4" w:space="0" w:color="000000"/>
-              <w:bottom w:val="single" w:sz="4" w:space="0" w:color="000000"/>
-              <w:insideH w:val="single" w:sz="4" w:space="0" w:color="000000"/>
-            </w:tcBorders>
-            <w:shd w:fill="auto" w:val="clear"/>
-            <w:tcMar>
-              <w:left w:w="103" w:type="dxa"/>
-            </w:tcMar>
-          </w:tcPr>
-          <w:p>
-            <w:pPr>
-              <w:pStyle w:val="Normal"/>
-              <w:snapToGrid w:val="false"/>
-              <w:spacing w:lineRule="auto" w:line="240"/>
-              <w:rPr>
-                <w:rFonts w:ascii="Verdana" w:hAnsi="Verdana" w:cs="Verdana"/>
-                <w:sz w:val="20"/>
-                <w:szCs w:val="20"/>
-              </w:rPr>
-            </w:pPr>
-            <w:r>
-              <w:rPr>
-                <w:rFonts w:cs="Verdana" w:ascii="Verdana" w:hAnsi="Verdana"/>
-                <w:sz w:val="20"/>
-                <w:szCs w:val="20"/>
-              </w:rPr>
-            </w:r>
-          </w:p>
-        </w:tc>
-        <w:tc>
-          <w:tcPr>
-            <w:tcW w:w="1348" w:type="dxa"/>
-            <w:tcBorders>
-              <w:top w:val="single" w:sz="4" w:space="0" w:color="000000"/>
-              <w:left w:val="single" w:sz="4" w:space="0" w:color="000000"/>
-              <w:bottom w:val="single" w:sz="4" w:space="0" w:color="000000"/>
-              <w:right w:val="single" w:sz="4" w:space="0" w:color="000000"/>
-              <w:insideH w:val="single" w:sz="4" w:space="0" w:color="000000"/>
-              <w:insideV w:val="single" w:sz="4" w:space="0" w:color="000000"/>
-            </w:tcBorders>
-            <w:shd w:fill="auto" w:val="clear"/>
-            <w:tcMar>
-              <w:left w:w="103" w:type="dxa"/>
+              <w:top w:val="single" w:sz="4" w:space="0" w:color="000001"/>
+              <w:left w:val="single" w:sz="4" w:space="0" w:color="000001"/>
+              <w:bottom w:val="single" w:sz="4" w:space="0" w:color="000001"/>
+              <w:insideH w:val="single" w:sz="4" w:space="0" w:color="000001"/>
+            </w:tcBorders>
+            <w:shd w:fill="auto" w:val="clear"/>
+            <w:tcMar>
+              <w:left w:w="93" w:type="dxa"/>
+            </w:tcMar>
+          </w:tcPr>
+          <w:p>
+            <w:pPr>
+              <w:pStyle w:val="Normal"/>
+              <w:snapToGrid w:val="false"/>
+              <w:spacing w:lineRule="auto" w:line="240"/>
+              <w:rPr>
+                <w:rFonts w:ascii="Verdana" w:hAnsi="Verdana" w:cs="Verdana"/>
+                <w:sz w:val="20"/>
+                <w:szCs w:val="20"/>
+              </w:rPr>
+            </w:pPr>
+            <w:r>
+              <w:rPr>
+                <w:rFonts w:cs="Verdana" w:ascii="Verdana" w:hAnsi="Verdana"/>
+                <w:sz w:val="20"/>
+                <w:szCs w:val="20"/>
+              </w:rPr>
+            </w:r>
+          </w:p>
+        </w:tc>
+        <w:tc>
+          <w:tcPr>
+            <w:tcW w:w="1347" w:type="dxa"/>
+            <w:tcBorders>
+              <w:top w:val="single" w:sz="4" w:space="0" w:color="000001"/>
+              <w:left w:val="single" w:sz="4" w:space="0" w:color="000001"/>
+              <w:bottom w:val="single" w:sz="4" w:space="0" w:color="000001"/>
+              <w:right w:val="single" w:sz="4" w:space="0" w:color="000001"/>
+              <w:insideH w:val="single" w:sz="4" w:space="0" w:color="000001"/>
+              <w:insideV w:val="single" w:sz="4" w:space="0" w:color="000001"/>
+            </w:tcBorders>
+            <w:shd w:fill="auto" w:val="clear"/>
+            <w:tcMar>
+              <w:left w:w="93" w:type="dxa"/>
             </w:tcMar>
           </w:tcPr>
           <w:p>
@@ -1236,16 +1177,16 @@
         </w:trPr>
         <w:tc>
           <w:tcPr>
-            <w:tcW w:w="990" w:type="dxa"/>
-            <w:tcBorders>
-              <w:top w:val="single" w:sz="4" w:space="0" w:color="000000"/>
-              <w:left w:val="single" w:sz="4" w:space="0" w:color="000000"/>
-              <w:bottom w:val="single" w:sz="4" w:space="0" w:color="000000"/>
-              <w:insideH w:val="single" w:sz="4" w:space="0" w:color="000000"/>
-            </w:tcBorders>
-            <w:shd w:fill="auto" w:val="clear"/>
-            <w:tcMar>
-              <w:left w:w="103" w:type="dxa"/>
+            <w:tcW w:w="988" w:type="dxa"/>
+            <w:tcBorders>
+              <w:top w:val="single" w:sz="4" w:space="0" w:color="000001"/>
+              <w:left w:val="single" w:sz="4" w:space="0" w:color="000001"/>
+              <w:bottom w:val="single" w:sz="4" w:space="0" w:color="000001"/>
+              <w:insideH w:val="single" w:sz="4" w:space="0" w:color="000001"/>
+            </w:tcBorders>
+            <w:shd w:fill="auto" w:val="clear"/>
+            <w:tcMar>
+              <w:left w:w="93" w:type="dxa"/>
             </w:tcMar>
           </w:tcPr>
           <w:p>
@@ -1270,16 +1211,16 @@
         </w:tc>
         <w:tc>
           <w:tcPr>
-            <w:tcW w:w="3420" w:type="dxa"/>
-            <w:tcBorders>
-              <w:top w:val="single" w:sz="4" w:space="0" w:color="000000"/>
-              <w:left w:val="single" w:sz="4" w:space="0" w:color="000000"/>
-              <w:bottom w:val="single" w:sz="4" w:space="0" w:color="000000"/>
-              <w:insideH w:val="single" w:sz="4" w:space="0" w:color="000000"/>
-            </w:tcBorders>
-            <w:shd w:fill="auto" w:val="clear"/>
-            <w:tcMar>
-              <w:left w:w="103" w:type="dxa"/>
+            <w:tcW w:w="3421" w:type="dxa"/>
+            <w:tcBorders>
+              <w:top w:val="single" w:sz="4" w:space="0" w:color="000001"/>
+              <w:left w:val="single" w:sz="4" w:space="0" w:color="000001"/>
+              <w:bottom w:val="single" w:sz="4" w:space="0" w:color="000001"/>
+              <w:insideH w:val="single" w:sz="4" w:space="0" w:color="000001"/>
+            </w:tcBorders>
+            <w:shd w:fill="auto" w:val="clear"/>
+            <w:tcMar>
+              <w:left w:w="93" w:type="dxa"/>
             </w:tcMar>
           </w:tcPr>
           <w:p>
@@ -1304,50 +1245,50 @@
         </w:tc>
         <w:tc>
           <w:tcPr>
-            <w:tcW w:w="1440" w:type="dxa"/>
-            <w:tcBorders>
-              <w:top w:val="single" w:sz="4" w:space="0" w:color="000000"/>
-              <w:left w:val="single" w:sz="4" w:space="0" w:color="000000"/>
-              <w:bottom w:val="single" w:sz="4" w:space="0" w:color="000000"/>
-              <w:insideH w:val="single" w:sz="4" w:space="0" w:color="000000"/>
-            </w:tcBorders>
-            <w:shd w:fill="auto" w:val="clear"/>
-            <w:tcMar>
-              <w:left w:w="103" w:type="dxa"/>
-            </w:tcMar>
-          </w:tcPr>
-          <w:p>
-            <w:pPr>
-              <w:pStyle w:val="Normal"/>
-              <w:snapToGrid w:val="false"/>
-              <w:spacing w:lineRule="auto" w:line="240"/>
-              <w:rPr>
-                <w:rFonts w:ascii="Verdana" w:hAnsi="Verdana" w:cs="Verdana"/>
-                <w:sz w:val="20"/>
-                <w:szCs w:val="20"/>
-              </w:rPr>
-            </w:pPr>
-            <w:r>
-              <w:rPr>
-                <w:rFonts w:cs="Verdana" w:ascii="Verdana" w:hAnsi="Verdana"/>
-                <w:sz w:val="20"/>
-                <w:szCs w:val="20"/>
-              </w:rPr>
-            </w:r>
-          </w:p>
-        </w:tc>
-        <w:tc>
-          <w:tcPr>
-            <w:tcW w:w="1080" w:type="dxa"/>
-            <w:tcBorders>
-              <w:top w:val="single" w:sz="4" w:space="0" w:color="000000"/>
-              <w:left w:val="single" w:sz="4" w:space="0" w:color="000000"/>
-              <w:bottom w:val="single" w:sz="4" w:space="0" w:color="000000"/>
-              <w:insideH w:val="single" w:sz="4" w:space="0" w:color="000000"/>
-            </w:tcBorders>
-            <w:shd w:fill="auto" w:val="clear"/>
-            <w:tcMar>
-              <w:left w:w="103" w:type="dxa"/>
+            <w:tcW w:w="1439" w:type="dxa"/>
+            <w:tcBorders>
+              <w:top w:val="single" w:sz="4" w:space="0" w:color="000001"/>
+              <w:left w:val="single" w:sz="4" w:space="0" w:color="000001"/>
+              <w:bottom w:val="single" w:sz="4" w:space="0" w:color="000001"/>
+              <w:insideH w:val="single" w:sz="4" w:space="0" w:color="000001"/>
+            </w:tcBorders>
+            <w:shd w:fill="auto" w:val="clear"/>
+            <w:tcMar>
+              <w:left w:w="93" w:type="dxa"/>
+            </w:tcMar>
+          </w:tcPr>
+          <w:p>
+            <w:pPr>
+              <w:pStyle w:val="Normal"/>
+              <w:snapToGrid w:val="false"/>
+              <w:spacing w:lineRule="auto" w:line="240"/>
+              <w:rPr>
+                <w:rFonts w:ascii="Verdana" w:hAnsi="Verdana" w:cs="Verdana"/>
+                <w:sz w:val="20"/>
+                <w:szCs w:val="20"/>
+              </w:rPr>
+            </w:pPr>
+            <w:r>
+              <w:rPr>
+                <w:rFonts w:cs="Verdana" w:ascii="Verdana" w:hAnsi="Verdana"/>
+                <w:sz w:val="20"/>
+                <w:szCs w:val="20"/>
+              </w:rPr>
+            </w:r>
+          </w:p>
+        </w:tc>
+        <w:tc>
+          <w:tcPr>
+            <w:tcW w:w="1082" w:type="dxa"/>
+            <w:tcBorders>
+              <w:top w:val="single" w:sz="4" w:space="0" w:color="000001"/>
+              <w:left w:val="single" w:sz="4" w:space="0" w:color="000001"/>
+              <w:bottom w:val="single" w:sz="4" w:space="0" w:color="000001"/>
+              <w:insideH w:val="single" w:sz="4" w:space="0" w:color="000001"/>
+            </w:tcBorders>
+            <w:shd w:fill="auto" w:val="clear"/>
+            <w:tcMar>
+              <w:left w:w="93" w:type="dxa"/>
             </w:tcMar>
           </w:tcPr>
           <w:p>
@@ -1374,50 +1315,50 @@
           <w:tcPr>
             <w:tcW w:w="1012" w:type="dxa"/>
             <w:tcBorders>
-              <w:top w:val="single" w:sz="4" w:space="0" w:color="000000"/>
-              <w:left w:val="single" w:sz="4" w:space="0" w:color="000000"/>
-              <w:bottom w:val="single" w:sz="4" w:space="0" w:color="000000"/>
-              <w:insideH w:val="single" w:sz="4" w:space="0" w:color="000000"/>
-            </w:tcBorders>
-            <w:shd w:fill="auto" w:val="clear"/>
-            <w:tcMar>
-              <w:left w:w="103" w:type="dxa"/>
-            </w:tcMar>
-          </w:tcPr>
-          <w:p>
-            <w:pPr>
-              <w:pStyle w:val="Normal"/>
-              <w:snapToGrid w:val="false"/>
-              <w:spacing w:lineRule="auto" w:line="240"/>
-              <w:rPr>
-                <w:rFonts w:ascii="Verdana" w:hAnsi="Verdana" w:cs="Verdana"/>
-                <w:sz w:val="20"/>
-                <w:szCs w:val="20"/>
-              </w:rPr>
-            </w:pPr>
-            <w:r>
-              <w:rPr>
-                <w:rFonts w:cs="Verdana" w:ascii="Verdana" w:hAnsi="Verdana"/>
-                <w:sz w:val="20"/>
-                <w:szCs w:val="20"/>
-              </w:rPr>
-            </w:r>
-          </w:p>
-        </w:tc>
-        <w:tc>
-          <w:tcPr>
-            <w:tcW w:w="1348" w:type="dxa"/>
-            <w:tcBorders>
-              <w:top w:val="single" w:sz="4" w:space="0" w:color="000000"/>
-              <w:left w:val="single" w:sz="4" w:space="0" w:color="000000"/>
-              <w:bottom w:val="single" w:sz="4" w:space="0" w:color="000000"/>
-              <w:right w:val="single" w:sz="4" w:space="0" w:color="000000"/>
-              <w:insideH w:val="single" w:sz="4" w:space="0" w:color="000000"/>
-              <w:insideV w:val="single" w:sz="4" w:space="0" w:color="000000"/>
-            </w:tcBorders>
-            <w:shd w:fill="auto" w:val="clear"/>
-            <w:tcMar>
-              <w:left w:w="103" w:type="dxa"/>
+              <w:top w:val="single" w:sz="4" w:space="0" w:color="000001"/>
+              <w:left w:val="single" w:sz="4" w:space="0" w:color="000001"/>
+              <w:bottom w:val="single" w:sz="4" w:space="0" w:color="000001"/>
+              <w:insideH w:val="single" w:sz="4" w:space="0" w:color="000001"/>
+            </w:tcBorders>
+            <w:shd w:fill="auto" w:val="clear"/>
+            <w:tcMar>
+              <w:left w:w="93" w:type="dxa"/>
+            </w:tcMar>
+          </w:tcPr>
+          <w:p>
+            <w:pPr>
+              <w:pStyle w:val="Normal"/>
+              <w:snapToGrid w:val="false"/>
+              <w:spacing w:lineRule="auto" w:line="240"/>
+              <w:rPr>
+                <w:rFonts w:ascii="Verdana" w:hAnsi="Verdana" w:cs="Verdana"/>
+                <w:sz w:val="20"/>
+                <w:szCs w:val="20"/>
+              </w:rPr>
+            </w:pPr>
+            <w:r>
+              <w:rPr>
+                <w:rFonts w:cs="Verdana" w:ascii="Verdana" w:hAnsi="Verdana"/>
+                <w:sz w:val="20"/>
+                <w:szCs w:val="20"/>
+              </w:rPr>
+            </w:r>
+          </w:p>
+        </w:tc>
+        <w:tc>
+          <w:tcPr>
+            <w:tcW w:w="1347" w:type="dxa"/>
+            <w:tcBorders>
+              <w:top w:val="single" w:sz="4" w:space="0" w:color="000001"/>
+              <w:left w:val="single" w:sz="4" w:space="0" w:color="000001"/>
+              <w:bottom w:val="single" w:sz="4" w:space="0" w:color="000001"/>
+              <w:right w:val="single" w:sz="4" w:space="0" w:color="000001"/>
+              <w:insideH w:val="single" w:sz="4" w:space="0" w:color="000001"/>
+              <w:insideV w:val="single" w:sz="4" w:space="0" w:color="000001"/>
+            </w:tcBorders>
+            <w:shd w:fill="auto" w:val="clear"/>
+            <w:tcMar>
+              <w:left w:w="93" w:type="dxa"/>
             </w:tcMar>
           </w:tcPr>
           <w:p>
@@ -1464,16 +1405,16 @@
       <w:tblPr>
         <w:tblW w:w="9380" w:type="dxa"/>
         <w:jc w:val="left"/>
-        <w:tblInd w:w="108" w:type="dxa"/>
+        <w:tblInd w:w="98" w:type="dxa"/>
         <w:tblBorders>
-          <w:top w:val="single" w:sz="4" w:space="0" w:color="000000"/>
-          <w:left w:val="single" w:sz="4" w:space="0" w:color="000000"/>
-          <w:bottom w:val="single" w:sz="4" w:space="0" w:color="000000"/>
-          <w:insideH w:val="single" w:sz="4" w:space="0" w:color="000000"/>
+          <w:top w:val="single" w:sz="4" w:space="0" w:color="000001"/>
+          <w:left w:val="single" w:sz="4" w:space="0" w:color="000001"/>
+          <w:bottom w:val="single" w:sz="4" w:space="0" w:color="000001"/>
+          <w:insideH w:val="single" w:sz="4" w:space="0" w:color="000001"/>
         </w:tblBorders>
         <w:tblCellMar>
           <w:top w:w="0" w:type="dxa"/>
-          <w:left w:w="103" w:type="dxa"/>
+          <w:left w:w="93" w:type="dxa"/>
           <w:bottom w:w="0" w:type="dxa"/>
           <w:right w:w="108" w:type="dxa"/>
         </w:tblCellMar>
@@ -1482,9 +1423,9 @@
         <w:gridCol w:w="810"/>
         <w:gridCol w:w="3960"/>
         <w:gridCol w:w="1350"/>
-        <w:gridCol w:w="1080"/>
+        <w:gridCol w:w="1081"/>
         <w:gridCol w:w="1012"/>
-        <w:gridCol w:w="1168"/>
+        <w:gridCol w:w="1166"/>
       </w:tblGrid>
       <w:tr>
         <w:trPr/>
@@ -1492,14 +1433,14 @@
           <w:tcPr>
             <w:tcW w:w="810" w:type="dxa"/>
             <w:tcBorders>
-              <w:top w:val="single" w:sz="4" w:space="0" w:color="000000"/>
-              <w:left w:val="single" w:sz="4" w:space="0" w:color="000000"/>
-              <w:bottom w:val="single" w:sz="4" w:space="0" w:color="000000"/>
-              <w:insideH w:val="single" w:sz="4" w:space="0" w:color="000000"/>
-            </w:tcBorders>
-            <w:shd w:fill="auto" w:val="clear"/>
-            <w:tcMar>
-              <w:left w:w="103" w:type="dxa"/>
+              <w:top w:val="single" w:sz="4" w:space="0" w:color="000001"/>
+              <w:left w:val="single" w:sz="4" w:space="0" w:color="000001"/>
+              <w:bottom w:val="single" w:sz="4" w:space="0" w:color="000001"/>
+              <w:insideH w:val="single" w:sz="4" w:space="0" w:color="000001"/>
+            </w:tcBorders>
+            <w:shd w:fill="auto" w:val="clear"/>
+            <w:tcMar>
+              <w:left w:w="93" w:type="dxa"/>
             </w:tcMar>
           </w:tcPr>
           <w:p>
@@ -1529,14 +1470,14 @@
           <w:tcPr>
             <w:tcW w:w="3960" w:type="dxa"/>
             <w:tcBorders>
-              <w:top w:val="single" w:sz="4" w:space="0" w:color="000000"/>
-              <w:left w:val="single" w:sz="4" w:space="0" w:color="000000"/>
-              <w:bottom w:val="single" w:sz="4" w:space="0" w:color="000000"/>
-              <w:insideH w:val="single" w:sz="4" w:space="0" w:color="000000"/>
-            </w:tcBorders>
-            <w:shd w:fill="auto" w:val="clear"/>
-            <w:tcMar>
-              <w:left w:w="103" w:type="dxa"/>
+              <w:top w:val="single" w:sz="4" w:space="0" w:color="000001"/>
+              <w:left w:val="single" w:sz="4" w:space="0" w:color="000001"/>
+              <w:bottom w:val="single" w:sz="4" w:space="0" w:color="000001"/>
+              <w:insideH w:val="single" w:sz="4" w:space="0" w:color="000001"/>
+            </w:tcBorders>
+            <w:shd w:fill="auto" w:val="clear"/>
+            <w:tcMar>
+              <w:left w:w="93" w:type="dxa"/>
             </w:tcMar>
           </w:tcPr>
           <w:p>
@@ -1566,14 +1507,14 @@
           <w:tcPr>
             <w:tcW w:w="1350" w:type="dxa"/>
             <w:tcBorders>
-              <w:top w:val="single" w:sz="4" w:space="0" w:color="000000"/>
-              <w:left w:val="single" w:sz="4" w:space="0" w:color="000000"/>
-              <w:bottom w:val="single" w:sz="4" w:space="0" w:color="000000"/>
-              <w:insideH w:val="single" w:sz="4" w:space="0" w:color="000000"/>
-            </w:tcBorders>
-            <w:shd w:fill="auto" w:val="clear"/>
-            <w:tcMar>
-              <w:left w:w="103" w:type="dxa"/>
+              <w:top w:val="single" w:sz="4" w:space="0" w:color="000001"/>
+              <w:left w:val="single" w:sz="4" w:space="0" w:color="000001"/>
+              <w:bottom w:val="single" w:sz="4" w:space="0" w:color="000001"/>
+              <w:insideH w:val="single" w:sz="4" w:space="0" w:color="000001"/>
+            </w:tcBorders>
+            <w:shd w:fill="auto" w:val="clear"/>
+            <w:tcMar>
+              <w:left w:w="93" w:type="dxa"/>
             </w:tcMar>
           </w:tcPr>
           <w:p>
@@ -1601,16 +1542,16 @@
         </w:tc>
         <w:tc>
           <w:tcPr>
-            <w:tcW w:w="1080" w:type="dxa"/>
-            <w:tcBorders>
-              <w:top w:val="single" w:sz="4" w:space="0" w:color="000000"/>
-              <w:left w:val="single" w:sz="4" w:space="0" w:color="000000"/>
-              <w:bottom w:val="single" w:sz="4" w:space="0" w:color="000000"/>
-              <w:insideH w:val="single" w:sz="4" w:space="0" w:color="000000"/>
-            </w:tcBorders>
-            <w:shd w:fill="auto" w:val="clear"/>
-            <w:tcMar>
-              <w:left w:w="103" w:type="dxa"/>
+            <w:tcW w:w="1081" w:type="dxa"/>
+            <w:tcBorders>
+              <w:top w:val="single" w:sz="4" w:space="0" w:color="000001"/>
+              <w:left w:val="single" w:sz="4" w:space="0" w:color="000001"/>
+              <w:bottom w:val="single" w:sz="4" w:space="0" w:color="000001"/>
+              <w:insideH w:val="single" w:sz="4" w:space="0" w:color="000001"/>
+            </w:tcBorders>
+            <w:shd w:fill="auto" w:val="clear"/>
+            <w:tcMar>
+              <w:left w:w="93" w:type="dxa"/>
             </w:tcMar>
           </w:tcPr>
           <w:p>
@@ -1640,14 +1581,14 @@
           <w:tcPr>
             <w:tcW w:w="1012" w:type="dxa"/>
             <w:tcBorders>
-              <w:top w:val="single" w:sz="4" w:space="0" w:color="000000"/>
-              <w:left w:val="single" w:sz="4" w:space="0" w:color="000000"/>
-              <w:bottom w:val="single" w:sz="4" w:space="0" w:color="000000"/>
-              <w:insideH w:val="single" w:sz="4" w:space="0" w:color="000000"/>
-            </w:tcBorders>
-            <w:shd w:fill="auto" w:val="clear"/>
-            <w:tcMar>
-              <w:left w:w="103" w:type="dxa"/>
+              <w:top w:val="single" w:sz="4" w:space="0" w:color="000001"/>
+              <w:left w:val="single" w:sz="4" w:space="0" w:color="000001"/>
+              <w:bottom w:val="single" w:sz="4" w:space="0" w:color="000001"/>
+              <w:insideH w:val="single" w:sz="4" w:space="0" w:color="000001"/>
+            </w:tcBorders>
+            <w:shd w:fill="auto" w:val="clear"/>
+            <w:tcMar>
+              <w:left w:w="93" w:type="dxa"/>
             </w:tcMar>
           </w:tcPr>
           <w:p>
@@ -1675,18 +1616,18 @@
         </w:tc>
         <w:tc>
           <w:tcPr>
-            <w:tcW w:w="1168" w:type="dxa"/>
-            <w:tcBorders>
-              <w:top w:val="single" w:sz="4" w:space="0" w:color="000000"/>
-              <w:left w:val="single" w:sz="4" w:space="0" w:color="000000"/>
-              <w:bottom w:val="single" w:sz="4" w:space="0" w:color="000000"/>
-              <w:right w:val="single" w:sz="4" w:space="0" w:color="000000"/>
-              <w:insideH w:val="single" w:sz="4" w:space="0" w:color="000000"/>
-              <w:insideV w:val="single" w:sz="4" w:space="0" w:color="000000"/>
-            </w:tcBorders>
-            <w:shd w:fill="auto" w:val="clear"/>
-            <w:tcMar>
-              <w:left w:w="103" w:type="dxa"/>
+            <w:tcW w:w="1166" w:type="dxa"/>
+            <w:tcBorders>
+              <w:top w:val="single" w:sz="4" w:space="0" w:color="000001"/>
+              <w:left w:val="single" w:sz="4" w:space="0" w:color="000001"/>
+              <w:bottom w:val="single" w:sz="4" w:space="0" w:color="000001"/>
+              <w:right w:val="single" w:sz="4" w:space="0" w:color="000001"/>
+              <w:insideH w:val="single" w:sz="4" w:space="0" w:color="000001"/>
+              <w:insideV w:val="single" w:sz="4" w:space="0" w:color="000001"/>
+            </w:tcBorders>
+            <w:shd w:fill="auto" w:val="clear"/>
+            <w:tcMar>
+              <w:left w:w="93" w:type="dxa"/>
             </w:tcMar>
           </w:tcPr>
           <w:p>
@@ -1719,14 +1660,14 @@
           <w:tcPr>
             <w:tcW w:w="810" w:type="dxa"/>
             <w:tcBorders>
-              <w:top w:val="single" w:sz="4" w:space="0" w:color="000000"/>
-              <w:left w:val="single" w:sz="4" w:space="0" w:color="000000"/>
-              <w:bottom w:val="single" w:sz="4" w:space="0" w:color="000000"/>
-              <w:insideH w:val="single" w:sz="4" w:space="0" w:color="000000"/>
-            </w:tcBorders>
-            <w:shd w:fill="auto" w:val="clear"/>
-            <w:tcMar>
-              <w:left w:w="103" w:type="dxa"/>
+              <w:top w:val="single" w:sz="4" w:space="0" w:color="000001"/>
+              <w:left w:val="single" w:sz="4" w:space="0" w:color="000001"/>
+              <w:bottom w:val="single" w:sz="4" w:space="0" w:color="000001"/>
+              <w:insideH w:val="single" w:sz="4" w:space="0" w:color="000001"/>
+            </w:tcBorders>
+            <w:shd w:fill="auto" w:val="clear"/>
+            <w:tcMar>
+              <w:left w:w="93" w:type="dxa"/>
             </w:tcMar>
           </w:tcPr>
           <w:p>
@@ -1753,14 +1694,14 @@
           <w:tcPr>
             <w:tcW w:w="3960" w:type="dxa"/>
             <w:tcBorders>
-              <w:top w:val="single" w:sz="4" w:space="0" w:color="000000"/>
-              <w:left w:val="single" w:sz="4" w:space="0" w:color="000000"/>
-              <w:bottom w:val="single" w:sz="4" w:space="0" w:color="000000"/>
-              <w:insideH w:val="single" w:sz="4" w:space="0" w:color="000000"/>
-            </w:tcBorders>
-            <w:shd w:fill="auto" w:val="clear"/>
-            <w:tcMar>
-              <w:left w:w="103" w:type="dxa"/>
+              <w:top w:val="single" w:sz="4" w:space="0" w:color="000001"/>
+              <w:left w:val="single" w:sz="4" w:space="0" w:color="000001"/>
+              <w:bottom w:val="single" w:sz="4" w:space="0" w:color="000001"/>
+              <w:insideH w:val="single" w:sz="4" w:space="0" w:color="000001"/>
+            </w:tcBorders>
+            <w:shd w:fill="auto" w:val="clear"/>
+            <w:tcMar>
+              <w:left w:w="93" w:type="dxa"/>
             </w:tcMar>
           </w:tcPr>
           <w:p>
@@ -1787,48 +1728,48 @@
           <w:tcPr>
             <w:tcW w:w="1350" w:type="dxa"/>
             <w:tcBorders>
-              <w:top w:val="single" w:sz="4" w:space="0" w:color="000000"/>
-              <w:left w:val="single" w:sz="4" w:space="0" w:color="000000"/>
-              <w:bottom w:val="single" w:sz="4" w:space="0" w:color="000000"/>
-              <w:insideH w:val="single" w:sz="4" w:space="0" w:color="000000"/>
-            </w:tcBorders>
-            <w:shd w:fill="auto" w:val="clear"/>
-            <w:tcMar>
-              <w:left w:w="103" w:type="dxa"/>
-            </w:tcMar>
-          </w:tcPr>
-          <w:p>
-            <w:pPr>
-              <w:pStyle w:val="Normal"/>
-              <w:snapToGrid w:val="false"/>
-              <w:spacing w:lineRule="auto" w:line="240"/>
-              <w:rPr>
-                <w:rFonts w:ascii="Verdana" w:hAnsi="Verdana" w:cs="Verdana"/>
-                <w:sz w:val="20"/>
-                <w:szCs w:val="20"/>
-              </w:rPr>
-            </w:pPr>
-            <w:r>
-              <w:rPr>
-                <w:rFonts w:cs="Verdana" w:ascii="Verdana" w:hAnsi="Verdana"/>
-                <w:sz w:val="20"/>
-                <w:szCs w:val="20"/>
-              </w:rPr>
-            </w:r>
-          </w:p>
-        </w:tc>
-        <w:tc>
-          <w:tcPr>
-            <w:tcW w:w="1080" w:type="dxa"/>
-            <w:tcBorders>
-              <w:top w:val="single" w:sz="4" w:space="0" w:color="000000"/>
-              <w:left w:val="single" w:sz="4" w:space="0" w:color="000000"/>
-              <w:bottom w:val="single" w:sz="4" w:space="0" w:color="000000"/>
-              <w:insideH w:val="single" w:sz="4" w:space="0" w:color="000000"/>
-            </w:tcBorders>
-            <w:shd w:fill="auto" w:val="clear"/>
-            <w:tcMar>
-              <w:left w:w="103" w:type="dxa"/>
+              <w:top w:val="single" w:sz="4" w:space="0" w:color="000001"/>
+              <w:left w:val="single" w:sz="4" w:space="0" w:color="000001"/>
+              <w:bottom w:val="single" w:sz="4" w:space="0" w:color="000001"/>
+              <w:insideH w:val="single" w:sz="4" w:space="0" w:color="000001"/>
+            </w:tcBorders>
+            <w:shd w:fill="auto" w:val="clear"/>
+            <w:tcMar>
+              <w:left w:w="93" w:type="dxa"/>
+            </w:tcMar>
+          </w:tcPr>
+          <w:p>
+            <w:pPr>
+              <w:pStyle w:val="Normal"/>
+              <w:snapToGrid w:val="false"/>
+              <w:spacing w:lineRule="auto" w:line="240"/>
+              <w:rPr>
+                <w:rFonts w:ascii="Verdana" w:hAnsi="Verdana" w:cs="Verdana"/>
+                <w:sz w:val="20"/>
+                <w:szCs w:val="20"/>
+              </w:rPr>
+            </w:pPr>
+            <w:r>
+              <w:rPr>
+                <w:rFonts w:cs="Verdana" w:ascii="Verdana" w:hAnsi="Verdana"/>
+                <w:sz w:val="20"/>
+                <w:szCs w:val="20"/>
+              </w:rPr>
+            </w:r>
+          </w:p>
+        </w:tc>
+        <w:tc>
+          <w:tcPr>
+            <w:tcW w:w="1081" w:type="dxa"/>
+            <w:tcBorders>
+              <w:top w:val="single" w:sz="4" w:space="0" w:color="000001"/>
+              <w:left w:val="single" w:sz="4" w:space="0" w:color="000001"/>
+              <w:bottom w:val="single" w:sz="4" w:space="0" w:color="000001"/>
+              <w:insideH w:val="single" w:sz="4" w:space="0" w:color="000001"/>
+            </w:tcBorders>
+            <w:shd w:fill="auto" w:val="clear"/>
+            <w:tcMar>
+              <w:left w:w="93" w:type="dxa"/>
             </w:tcMar>
           </w:tcPr>
           <w:p>
@@ -1855,50 +1796,50 @@
           <w:tcPr>
             <w:tcW w:w="1012" w:type="dxa"/>
             <w:tcBorders>
-              <w:top w:val="single" w:sz="4" w:space="0" w:color="000000"/>
-              <w:left w:val="single" w:sz="4" w:space="0" w:color="000000"/>
-              <w:bottom w:val="single" w:sz="4" w:space="0" w:color="000000"/>
-              <w:insideH w:val="single" w:sz="4" w:space="0" w:color="000000"/>
-            </w:tcBorders>
-            <w:shd w:fill="auto" w:val="clear"/>
-            <w:tcMar>
-              <w:left w:w="103" w:type="dxa"/>
-            </w:tcMar>
-          </w:tcPr>
-          <w:p>
-            <w:pPr>
-              <w:pStyle w:val="Normal"/>
-              <w:snapToGrid w:val="false"/>
-              <w:spacing w:lineRule="auto" w:line="240"/>
-              <w:rPr>
-                <w:rFonts w:ascii="Verdana" w:hAnsi="Verdana" w:cs="Verdana"/>
-                <w:sz w:val="20"/>
-                <w:szCs w:val="20"/>
-              </w:rPr>
-            </w:pPr>
-            <w:r>
-              <w:rPr>
-                <w:rFonts w:cs="Verdana" w:ascii="Verdana" w:hAnsi="Verdana"/>
-                <w:sz w:val="20"/>
-                <w:szCs w:val="20"/>
-              </w:rPr>
-            </w:r>
-          </w:p>
-        </w:tc>
-        <w:tc>
-          <w:tcPr>
-            <w:tcW w:w="1168" w:type="dxa"/>
-            <w:tcBorders>
-              <w:top w:val="single" w:sz="4" w:space="0" w:color="000000"/>
-              <w:left w:val="single" w:sz="4" w:space="0" w:color="000000"/>
-              <w:bottom w:val="single" w:sz="4" w:space="0" w:color="000000"/>
-              <w:right w:val="single" w:sz="4" w:space="0" w:color="000000"/>
-              <w:insideH w:val="single" w:sz="4" w:space="0" w:color="000000"/>
-              <w:insideV w:val="single" w:sz="4" w:space="0" w:color="000000"/>
-            </w:tcBorders>
-            <w:shd w:fill="auto" w:val="clear"/>
-            <w:tcMar>
-              <w:left w:w="103" w:type="dxa"/>
+              <w:top w:val="single" w:sz="4" w:space="0" w:color="000001"/>
+              <w:left w:val="single" w:sz="4" w:space="0" w:color="000001"/>
+              <w:bottom w:val="single" w:sz="4" w:space="0" w:color="000001"/>
+              <w:insideH w:val="single" w:sz="4" w:space="0" w:color="000001"/>
+            </w:tcBorders>
+            <w:shd w:fill="auto" w:val="clear"/>
+            <w:tcMar>
+              <w:left w:w="93" w:type="dxa"/>
+            </w:tcMar>
+          </w:tcPr>
+          <w:p>
+            <w:pPr>
+              <w:pStyle w:val="Normal"/>
+              <w:snapToGrid w:val="false"/>
+              <w:spacing w:lineRule="auto" w:line="240"/>
+              <w:rPr>
+                <w:rFonts w:ascii="Verdana" w:hAnsi="Verdana" w:cs="Verdana"/>
+                <w:sz w:val="20"/>
+                <w:szCs w:val="20"/>
+              </w:rPr>
+            </w:pPr>
+            <w:r>
+              <w:rPr>
+                <w:rFonts w:cs="Verdana" w:ascii="Verdana" w:hAnsi="Verdana"/>
+                <w:sz w:val="20"/>
+                <w:szCs w:val="20"/>
+              </w:rPr>
+            </w:r>
+          </w:p>
+        </w:tc>
+        <w:tc>
+          <w:tcPr>
+            <w:tcW w:w="1166" w:type="dxa"/>
+            <w:tcBorders>
+              <w:top w:val="single" w:sz="4" w:space="0" w:color="000001"/>
+              <w:left w:val="single" w:sz="4" w:space="0" w:color="000001"/>
+              <w:bottom w:val="single" w:sz="4" w:space="0" w:color="000001"/>
+              <w:right w:val="single" w:sz="4" w:space="0" w:color="000001"/>
+              <w:insideH w:val="single" w:sz="4" w:space="0" w:color="000001"/>
+              <w:insideV w:val="single" w:sz="4" w:space="0" w:color="000001"/>
+            </w:tcBorders>
+            <w:shd w:fill="auto" w:val="clear"/>
+            <w:tcMar>
+              <w:left w:w="93" w:type="dxa"/>
             </w:tcMar>
           </w:tcPr>
           <w:p>
@@ -1928,14 +1869,14 @@
           <w:tcPr>
             <w:tcW w:w="810" w:type="dxa"/>
             <w:tcBorders>
-              <w:top w:val="single" w:sz="4" w:space="0" w:color="000000"/>
-              <w:left w:val="single" w:sz="4" w:space="0" w:color="000000"/>
-              <w:bottom w:val="single" w:sz="4" w:space="0" w:color="000000"/>
-              <w:insideH w:val="single" w:sz="4" w:space="0" w:color="000000"/>
-            </w:tcBorders>
-            <w:shd w:fill="auto" w:val="clear"/>
-            <w:tcMar>
-              <w:left w:w="103" w:type="dxa"/>
+              <w:top w:val="single" w:sz="4" w:space="0" w:color="000001"/>
+              <w:left w:val="single" w:sz="4" w:space="0" w:color="000001"/>
+              <w:bottom w:val="single" w:sz="4" w:space="0" w:color="000001"/>
+              <w:insideH w:val="single" w:sz="4" w:space="0" w:color="000001"/>
+            </w:tcBorders>
+            <w:shd w:fill="auto" w:val="clear"/>
+            <w:tcMar>
+              <w:left w:w="93" w:type="dxa"/>
             </w:tcMar>
           </w:tcPr>
           <w:p>
@@ -1962,14 +1903,14 @@
           <w:tcPr>
             <w:tcW w:w="3960" w:type="dxa"/>
             <w:tcBorders>
-              <w:top w:val="single" w:sz="4" w:space="0" w:color="000000"/>
-              <w:left w:val="single" w:sz="4" w:space="0" w:color="000000"/>
-              <w:bottom w:val="single" w:sz="4" w:space="0" w:color="000000"/>
-              <w:insideH w:val="single" w:sz="4" w:space="0" w:color="000000"/>
-            </w:tcBorders>
-            <w:shd w:fill="auto" w:val="clear"/>
-            <w:tcMar>
-              <w:left w:w="103" w:type="dxa"/>
+              <w:top w:val="single" w:sz="4" w:space="0" w:color="000001"/>
+              <w:left w:val="single" w:sz="4" w:space="0" w:color="000001"/>
+              <w:bottom w:val="single" w:sz="4" w:space="0" w:color="000001"/>
+              <w:insideH w:val="single" w:sz="4" w:space="0" w:color="000001"/>
+            </w:tcBorders>
+            <w:shd w:fill="auto" w:val="clear"/>
+            <w:tcMar>
+              <w:left w:w="93" w:type="dxa"/>
             </w:tcMar>
           </w:tcPr>
           <w:p>
@@ -1996,48 +1937,48 @@
           <w:tcPr>
             <w:tcW w:w="1350" w:type="dxa"/>
             <w:tcBorders>
-              <w:top w:val="single" w:sz="4" w:space="0" w:color="000000"/>
-              <w:left w:val="single" w:sz="4" w:space="0" w:color="000000"/>
-              <w:bottom w:val="single" w:sz="4" w:space="0" w:color="000000"/>
-              <w:insideH w:val="single" w:sz="4" w:space="0" w:color="000000"/>
-            </w:tcBorders>
-            <w:shd w:fill="auto" w:val="clear"/>
-            <w:tcMar>
-              <w:left w:w="103" w:type="dxa"/>
-            </w:tcMar>
-          </w:tcPr>
-          <w:p>
-            <w:pPr>
-              <w:pStyle w:val="Normal"/>
-              <w:snapToGrid w:val="false"/>
-              <w:spacing w:lineRule="auto" w:line="240"/>
-              <w:rPr>
-                <w:rFonts w:ascii="Verdana" w:hAnsi="Verdana" w:cs="Verdana"/>
-                <w:sz w:val="20"/>
-                <w:szCs w:val="20"/>
-              </w:rPr>
-            </w:pPr>
-            <w:r>
-              <w:rPr>
-                <w:rFonts w:cs="Verdana" w:ascii="Verdana" w:hAnsi="Verdana"/>
-                <w:sz w:val="20"/>
-                <w:szCs w:val="20"/>
-              </w:rPr>
-            </w:r>
-          </w:p>
-        </w:tc>
-        <w:tc>
-          <w:tcPr>
-            <w:tcW w:w="1080" w:type="dxa"/>
-            <w:tcBorders>
-              <w:top w:val="single" w:sz="4" w:space="0" w:color="000000"/>
-              <w:left w:val="single" w:sz="4" w:space="0" w:color="000000"/>
-              <w:bottom w:val="single" w:sz="4" w:space="0" w:color="000000"/>
-              <w:insideH w:val="single" w:sz="4" w:space="0" w:color="000000"/>
-            </w:tcBorders>
-            <w:shd w:fill="auto" w:val="clear"/>
-            <w:tcMar>
-              <w:left w:w="103" w:type="dxa"/>
+              <w:top w:val="single" w:sz="4" w:space="0" w:color="000001"/>
+              <w:left w:val="single" w:sz="4" w:space="0" w:color="000001"/>
+              <w:bottom w:val="single" w:sz="4" w:space="0" w:color="000001"/>
+              <w:insideH w:val="single" w:sz="4" w:space="0" w:color="000001"/>
+            </w:tcBorders>
+            <w:shd w:fill="auto" w:val="clear"/>
+            <w:tcMar>
+              <w:left w:w="93" w:type="dxa"/>
+            </w:tcMar>
+          </w:tcPr>
+          <w:p>
+            <w:pPr>
+              <w:pStyle w:val="Normal"/>
+              <w:snapToGrid w:val="false"/>
+              <w:spacing w:lineRule="auto" w:line="240"/>
+              <w:rPr>
+                <w:rFonts w:ascii="Verdana" w:hAnsi="Verdana" w:cs="Verdana"/>
+                <w:sz w:val="20"/>
+                <w:szCs w:val="20"/>
+              </w:rPr>
+            </w:pPr>
+            <w:r>
+              <w:rPr>
+                <w:rFonts w:cs="Verdana" w:ascii="Verdana" w:hAnsi="Verdana"/>
+                <w:sz w:val="20"/>
+                <w:szCs w:val="20"/>
+              </w:rPr>
+            </w:r>
+          </w:p>
+        </w:tc>
+        <w:tc>
+          <w:tcPr>
+            <w:tcW w:w="1081" w:type="dxa"/>
+            <w:tcBorders>
+              <w:top w:val="single" w:sz="4" w:space="0" w:color="000001"/>
+              <w:left w:val="single" w:sz="4" w:space="0" w:color="000001"/>
+              <w:bottom w:val="single" w:sz="4" w:space="0" w:color="000001"/>
+              <w:insideH w:val="single" w:sz="4" w:space="0" w:color="000001"/>
+            </w:tcBorders>
+            <w:shd w:fill="auto" w:val="clear"/>
+            <w:tcMar>
+              <w:left w:w="93" w:type="dxa"/>
             </w:tcMar>
           </w:tcPr>
           <w:p>
@@ -2064,50 +2005,50 @@
           <w:tcPr>
             <w:tcW w:w="1012" w:type="dxa"/>
             <w:tcBorders>
-              <w:top w:val="single" w:sz="4" w:space="0" w:color="000000"/>
-              <w:left w:val="single" w:sz="4" w:space="0" w:color="000000"/>
-              <w:bottom w:val="single" w:sz="4" w:space="0" w:color="000000"/>
-              <w:insideH w:val="single" w:sz="4" w:space="0" w:color="000000"/>
-            </w:tcBorders>
-            <w:shd w:fill="auto" w:val="clear"/>
-            <w:tcMar>
-              <w:left w:w="103" w:type="dxa"/>
-            </w:tcMar>
-          </w:tcPr>
-          <w:p>
-            <w:pPr>
-              <w:pStyle w:val="Normal"/>
-              <w:snapToGrid w:val="false"/>
-              <w:spacing w:lineRule="auto" w:line="240"/>
-              <w:rPr>
-                <w:rFonts w:ascii="Verdana" w:hAnsi="Verdana" w:cs="Verdana"/>
-                <w:sz w:val="20"/>
-                <w:szCs w:val="20"/>
-              </w:rPr>
-            </w:pPr>
-            <w:r>
-              <w:rPr>
-                <w:rFonts w:cs="Verdana" w:ascii="Verdana" w:hAnsi="Verdana"/>
-                <w:sz w:val="20"/>
-                <w:szCs w:val="20"/>
-              </w:rPr>
-            </w:r>
-          </w:p>
-        </w:tc>
-        <w:tc>
-          <w:tcPr>
-            <w:tcW w:w="1168" w:type="dxa"/>
-            <w:tcBorders>
-              <w:top w:val="single" w:sz="4" w:space="0" w:color="000000"/>
-              <w:left w:val="single" w:sz="4" w:space="0" w:color="000000"/>
-              <w:bottom w:val="single" w:sz="4" w:space="0" w:color="000000"/>
-              <w:right w:val="single" w:sz="4" w:space="0" w:color="000000"/>
-              <w:insideH w:val="single" w:sz="4" w:space="0" w:color="000000"/>
-              <w:insideV w:val="single" w:sz="4" w:space="0" w:color="000000"/>
-            </w:tcBorders>
-            <w:shd w:fill="auto" w:val="clear"/>
-            <w:tcMar>
-              <w:left w:w="103" w:type="dxa"/>
+              <w:top w:val="single" w:sz="4" w:space="0" w:color="000001"/>
+              <w:left w:val="single" w:sz="4" w:space="0" w:color="000001"/>
+              <w:bottom w:val="single" w:sz="4" w:space="0" w:color="000001"/>
+              <w:insideH w:val="single" w:sz="4" w:space="0" w:color="000001"/>
+            </w:tcBorders>
+            <w:shd w:fill="auto" w:val="clear"/>
+            <w:tcMar>
+              <w:left w:w="93" w:type="dxa"/>
+            </w:tcMar>
+          </w:tcPr>
+          <w:p>
+            <w:pPr>
+              <w:pStyle w:val="Normal"/>
+              <w:snapToGrid w:val="false"/>
+              <w:spacing w:lineRule="auto" w:line="240"/>
+              <w:rPr>
+                <w:rFonts w:ascii="Verdana" w:hAnsi="Verdana" w:cs="Verdana"/>
+                <w:sz w:val="20"/>
+                <w:szCs w:val="20"/>
+              </w:rPr>
+            </w:pPr>
+            <w:r>
+              <w:rPr>
+                <w:rFonts w:cs="Verdana" w:ascii="Verdana" w:hAnsi="Verdana"/>
+                <w:sz w:val="20"/>
+                <w:szCs w:val="20"/>
+              </w:rPr>
+            </w:r>
+          </w:p>
+        </w:tc>
+        <w:tc>
+          <w:tcPr>
+            <w:tcW w:w="1166" w:type="dxa"/>
+            <w:tcBorders>
+              <w:top w:val="single" w:sz="4" w:space="0" w:color="000001"/>
+              <w:left w:val="single" w:sz="4" w:space="0" w:color="000001"/>
+              <w:bottom w:val="single" w:sz="4" w:space="0" w:color="000001"/>
+              <w:right w:val="single" w:sz="4" w:space="0" w:color="000001"/>
+              <w:insideH w:val="single" w:sz="4" w:space="0" w:color="000001"/>
+              <w:insideV w:val="single" w:sz="4" w:space="0" w:color="000001"/>
+            </w:tcBorders>
+            <w:shd w:fill="auto" w:val="clear"/>
+            <w:tcMar>
+              <w:left w:w="93" w:type="dxa"/>
             </w:tcMar>
           </w:tcPr>
           <w:p>
@@ -2137,14 +2078,14 @@
           <w:tcPr>
             <w:tcW w:w="810" w:type="dxa"/>
             <w:tcBorders>
-              <w:top w:val="single" w:sz="4" w:space="0" w:color="000000"/>
-              <w:left w:val="single" w:sz="4" w:space="0" w:color="000000"/>
-              <w:bottom w:val="single" w:sz="4" w:space="0" w:color="000000"/>
-              <w:insideH w:val="single" w:sz="4" w:space="0" w:color="000000"/>
-            </w:tcBorders>
-            <w:shd w:fill="auto" w:val="clear"/>
-            <w:tcMar>
-              <w:left w:w="103" w:type="dxa"/>
+              <w:top w:val="single" w:sz="4" w:space="0" w:color="000001"/>
+              <w:left w:val="single" w:sz="4" w:space="0" w:color="000001"/>
+              <w:bottom w:val="single" w:sz="4" w:space="0" w:color="000001"/>
+              <w:insideH w:val="single" w:sz="4" w:space="0" w:color="000001"/>
+            </w:tcBorders>
+            <w:shd w:fill="auto" w:val="clear"/>
+            <w:tcMar>
+              <w:left w:w="93" w:type="dxa"/>
             </w:tcMar>
           </w:tcPr>
           <w:p>
@@ -2171,14 +2112,14 @@
           <w:tcPr>
             <w:tcW w:w="3960" w:type="dxa"/>
             <w:tcBorders>
-              <w:top w:val="single" w:sz="4" w:space="0" w:color="000000"/>
-              <w:left w:val="single" w:sz="4" w:space="0" w:color="000000"/>
-              <w:bottom w:val="single" w:sz="4" w:space="0" w:color="000000"/>
-              <w:insideH w:val="single" w:sz="4" w:space="0" w:color="000000"/>
-            </w:tcBorders>
-            <w:shd w:fill="auto" w:val="clear"/>
-            <w:tcMar>
-              <w:left w:w="103" w:type="dxa"/>
+              <w:top w:val="single" w:sz="4" w:space="0" w:color="000001"/>
+              <w:left w:val="single" w:sz="4" w:space="0" w:color="000001"/>
+              <w:bottom w:val="single" w:sz="4" w:space="0" w:color="000001"/>
+              <w:insideH w:val="single" w:sz="4" w:space="0" w:color="000001"/>
+            </w:tcBorders>
+            <w:shd w:fill="auto" w:val="clear"/>
+            <w:tcMar>
+              <w:left w:w="93" w:type="dxa"/>
             </w:tcMar>
           </w:tcPr>
           <w:p>
@@ -2205,48 +2146,48 @@
           <w:tcPr>
             <w:tcW w:w="1350" w:type="dxa"/>
             <w:tcBorders>
-              <w:top w:val="single" w:sz="4" w:space="0" w:color="000000"/>
-              <w:left w:val="single" w:sz="4" w:space="0" w:color="000000"/>
-              <w:bottom w:val="single" w:sz="4" w:space="0" w:color="000000"/>
-              <w:insideH w:val="single" w:sz="4" w:space="0" w:color="000000"/>
-            </w:tcBorders>
-            <w:shd w:fill="auto" w:val="clear"/>
-            <w:tcMar>
-              <w:left w:w="103" w:type="dxa"/>
-            </w:tcMar>
-          </w:tcPr>
-          <w:p>
-            <w:pPr>
-              <w:pStyle w:val="Normal"/>
-              <w:snapToGrid w:val="false"/>
-              <w:spacing w:lineRule="auto" w:line="240"/>
-              <w:rPr>
-                <w:rFonts w:ascii="Verdana" w:hAnsi="Verdana" w:cs="Verdana"/>
-                <w:sz w:val="20"/>
-                <w:szCs w:val="20"/>
-              </w:rPr>
-            </w:pPr>
-            <w:r>
-              <w:rPr>
-                <w:rFonts w:cs="Verdana" w:ascii="Verdana" w:hAnsi="Verdana"/>
-                <w:sz w:val="20"/>
-                <w:szCs w:val="20"/>
-              </w:rPr>
-            </w:r>
-          </w:p>
-        </w:tc>
-        <w:tc>
-          <w:tcPr>
-            <w:tcW w:w="1080" w:type="dxa"/>
-            <w:tcBorders>
-              <w:top w:val="single" w:sz="4" w:space="0" w:color="000000"/>
-              <w:left w:val="single" w:sz="4" w:space="0" w:color="000000"/>
-              <w:bottom w:val="single" w:sz="4" w:space="0" w:color="000000"/>
-              <w:insideH w:val="single" w:sz="4" w:space="0" w:color="000000"/>
-            </w:tcBorders>
-            <w:shd w:fill="auto" w:val="clear"/>
-            <w:tcMar>
-              <w:left w:w="103" w:type="dxa"/>
+              <w:top w:val="single" w:sz="4" w:space="0" w:color="000001"/>
+              <w:left w:val="single" w:sz="4" w:space="0" w:color="000001"/>
+              <w:bottom w:val="single" w:sz="4" w:space="0" w:color="000001"/>
+              <w:insideH w:val="single" w:sz="4" w:space="0" w:color="000001"/>
+            </w:tcBorders>
+            <w:shd w:fill="auto" w:val="clear"/>
+            <w:tcMar>
+              <w:left w:w="93" w:type="dxa"/>
+            </w:tcMar>
+          </w:tcPr>
+          <w:p>
+            <w:pPr>
+              <w:pStyle w:val="Normal"/>
+              <w:snapToGrid w:val="false"/>
+              <w:spacing w:lineRule="auto" w:line="240"/>
+              <w:rPr>
+                <w:rFonts w:ascii="Verdana" w:hAnsi="Verdana" w:cs="Verdana"/>
+                <w:sz w:val="20"/>
+                <w:szCs w:val="20"/>
+              </w:rPr>
+            </w:pPr>
+            <w:r>
+              <w:rPr>
+                <w:rFonts w:cs="Verdana" w:ascii="Verdana" w:hAnsi="Verdana"/>
+                <w:sz w:val="20"/>
+                <w:szCs w:val="20"/>
+              </w:rPr>
+            </w:r>
+          </w:p>
+        </w:tc>
+        <w:tc>
+          <w:tcPr>
+            <w:tcW w:w="1081" w:type="dxa"/>
+            <w:tcBorders>
+              <w:top w:val="single" w:sz="4" w:space="0" w:color="000001"/>
+              <w:left w:val="single" w:sz="4" w:space="0" w:color="000001"/>
+              <w:bottom w:val="single" w:sz="4" w:space="0" w:color="000001"/>
+              <w:insideH w:val="single" w:sz="4" w:space="0" w:color="000001"/>
+            </w:tcBorders>
+            <w:shd w:fill="auto" w:val="clear"/>
+            <w:tcMar>
+              <w:left w:w="93" w:type="dxa"/>
             </w:tcMar>
           </w:tcPr>
           <w:p>
@@ -2273,50 +2214,50 @@
           <w:tcPr>
             <w:tcW w:w="1012" w:type="dxa"/>
             <w:tcBorders>
-              <w:top w:val="single" w:sz="4" w:space="0" w:color="000000"/>
-              <w:left w:val="single" w:sz="4" w:space="0" w:color="000000"/>
-              <w:bottom w:val="single" w:sz="4" w:space="0" w:color="000000"/>
-              <w:insideH w:val="single" w:sz="4" w:space="0" w:color="000000"/>
-            </w:tcBorders>
-            <w:shd w:fill="auto" w:val="clear"/>
-            <w:tcMar>
-              <w:left w:w="103" w:type="dxa"/>
-            </w:tcMar>
-          </w:tcPr>
-          <w:p>
-            <w:pPr>
-              <w:pStyle w:val="Normal"/>
-              <w:snapToGrid w:val="false"/>
-              <w:spacing w:lineRule="auto" w:line="240"/>
-              <w:rPr>
-                <w:rFonts w:ascii="Verdana" w:hAnsi="Verdana" w:cs="Verdana"/>
-                <w:sz w:val="20"/>
-                <w:szCs w:val="20"/>
-              </w:rPr>
-            </w:pPr>
-            <w:r>
-              <w:rPr>
-                <w:rFonts w:cs="Verdana" w:ascii="Verdana" w:hAnsi="Verdana"/>
-                <w:sz w:val="20"/>
-                <w:szCs w:val="20"/>
-              </w:rPr>
-            </w:r>
-          </w:p>
-        </w:tc>
-        <w:tc>
-          <w:tcPr>
-            <w:tcW w:w="1168" w:type="dxa"/>
-            <w:tcBorders>
-              <w:top w:val="single" w:sz="4" w:space="0" w:color="000000"/>
-              <w:left w:val="single" w:sz="4" w:space="0" w:color="000000"/>
-              <w:bottom w:val="single" w:sz="4" w:space="0" w:color="000000"/>
-              <w:right w:val="single" w:sz="4" w:space="0" w:color="000000"/>
-              <w:insideH w:val="single" w:sz="4" w:space="0" w:color="000000"/>
-              <w:insideV w:val="single" w:sz="4" w:space="0" w:color="000000"/>
-            </w:tcBorders>
-            <w:shd w:fill="auto" w:val="clear"/>
-            <w:tcMar>
-              <w:left w:w="103" w:type="dxa"/>
+              <w:top w:val="single" w:sz="4" w:space="0" w:color="000001"/>
+              <w:left w:val="single" w:sz="4" w:space="0" w:color="000001"/>
+              <w:bottom w:val="single" w:sz="4" w:space="0" w:color="000001"/>
+              <w:insideH w:val="single" w:sz="4" w:space="0" w:color="000001"/>
+            </w:tcBorders>
+            <w:shd w:fill="auto" w:val="clear"/>
+            <w:tcMar>
+              <w:left w:w="93" w:type="dxa"/>
+            </w:tcMar>
+          </w:tcPr>
+          <w:p>
+            <w:pPr>
+              <w:pStyle w:val="Normal"/>
+              <w:snapToGrid w:val="false"/>
+              <w:spacing w:lineRule="auto" w:line="240"/>
+              <w:rPr>
+                <w:rFonts w:ascii="Verdana" w:hAnsi="Verdana" w:cs="Verdana"/>
+                <w:sz w:val="20"/>
+                <w:szCs w:val="20"/>
+              </w:rPr>
+            </w:pPr>
+            <w:r>
+              <w:rPr>
+                <w:rFonts w:cs="Verdana" w:ascii="Verdana" w:hAnsi="Verdana"/>
+                <w:sz w:val="20"/>
+                <w:szCs w:val="20"/>
+              </w:rPr>
+            </w:r>
+          </w:p>
+        </w:tc>
+        <w:tc>
+          <w:tcPr>
+            <w:tcW w:w="1166" w:type="dxa"/>
+            <w:tcBorders>
+              <w:top w:val="single" w:sz="4" w:space="0" w:color="000001"/>
+              <w:left w:val="single" w:sz="4" w:space="0" w:color="000001"/>
+              <w:bottom w:val="single" w:sz="4" w:space="0" w:color="000001"/>
+              <w:right w:val="single" w:sz="4" w:space="0" w:color="000001"/>
+              <w:insideH w:val="single" w:sz="4" w:space="0" w:color="000001"/>
+              <w:insideV w:val="single" w:sz="4" w:space="0" w:color="000001"/>
+            </w:tcBorders>
+            <w:shd w:fill="auto" w:val="clear"/>
+            <w:tcMar>
+              <w:left w:w="93" w:type="dxa"/>
             </w:tcMar>
           </w:tcPr>
           <w:p>
@@ -2346,14 +2287,14 @@
           <w:tcPr>
             <w:tcW w:w="810" w:type="dxa"/>
             <w:tcBorders>
-              <w:top w:val="single" w:sz="4" w:space="0" w:color="000000"/>
-              <w:left w:val="single" w:sz="4" w:space="0" w:color="000000"/>
-              <w:bottom w:val="single" w:sz="4" w:space="0" w:color="000000"/>
-              <w:insideH w:val="single" w:sz="4" w:space="0" w:color="000000"/>
-            </w:tcBorders>
-            <w:shd w:fill="auto" w:val="clear"/>
-            <w:tcMar>
-              <w:left w:w="103" w:type="dxa"/>
+              <w:top w:val="single" w:sz="4" w:space="0" w:color="000001"/>
+              <w:left w:val="single" w:sz="4" w:space="0" w:color="000001"/>
+              <w:bottom w:val="single" w:sz="4" w:space="0" w:color="000001"/>
+              <w:insideH w:val="single" w:sz="4" w:space="0" w:color="000001"/>
+            </w:tcBorders>
+            <w:shd w:fill="auto" w:val="clear"/>
+            <w:tcMar>
+              <w:left w:w="93" w:type="dxa"/>
             </w:tcMar>
           </w:tcPr>
           <w:p>
@@ -2380,14 +2321,14 @@
           <w:tcPr>
             <w:tcW w:w="3960" w:type="dxa"/>
             <w:tcBorders>
-              <w:top w:val="single" w:sz="4" w:space="0" w:color="000000"/>
-              <w:left w:val="single" w:sz="4" w:space="0" w:color="000000"/>
-              <w:bottom w:val="single" w:sz="4" w:space="0" w:color="000000"/>
-              <w:insideH w:val="single" w:sz="4" w:space="0" w:color="000000"/>
-            </w:tcBorders>
-            <w:shd w:fill="auto" w:val="clear"/>
-            <w:tcMar>
-              <w:left w:w="103" w:type="dxa"/>
+              <w:top w:val="single" w:sz="4" w:space="0" w:color="000001"/>
+              <w:left w:val="single" w:sz="4" w:space="0" w:color="000001"/>
+              <w:bottom w:val="single" w:sz="4" w:space="0" w:color="000001"/>
+              <w:insideH w:val="single" w:sz="4" w:space="0" w:color="000001"/>
+            </w:tcBorders>
+            <w:shd w:fill="auto" w:val="clear"/>
+            <w:tcMar>
+              <w:left w:w="93" w:type="dxa"/>
             </w:tcMar>
           </w:tcPr>
           <w:p>
@@ -2414,48 +2355,48 @@
           <w:tcPr>
             <w:tcW w:w="1350" w:type="dxa"/>
             <w:tcBorders>
-              <w:top w:val="single" w:sz="4" w:space="0" w:color="000000"/>
-              <w:left w:val="single" w:sz="4" w:space="0" w:color="000000"/>
-              <w:bottom w:val="single" w:sz="4" w:space="0" w:color="000000"/>
-              <w:insideH w:val="single" w:sz="4" w:space="0" w:color="000000"/>
-            </w:tcBorders>
-            <w:shd w:fill="auto" w:val="clear"/>
-            <w:tcMar>
-              <w:left w:w="103" w:type="dxa"/>
-            </w:tcMar>
-          </w:tcPr>
-          <w:p>
-            <w:pPr>
-              <w:pStyle w:val="Normal"/>
-              <w:snapToGrid w:val="false"/>
-              <w:spacing w:lineRule="auto" w:line="240"/>
-              <w:rPr>
-                <w:rFonts w:ascii="Verdana" w:hAnsi="Verdana" w:cs="Verdana"/>
-                <w:sz w:val="20"/>
-                <w:szCs w:val="20"/>
-              </w:rPr>
-            </w:pPr>
-            <w:r>
-              <w:rPr>
-                <w:rFonts w:cs="Verdana" w:ascii="Verdana" w:hAnsi="Verdana"/>
-                <w:sz w:val="20"/>
-                <w:szCs w:val="20"/>
-              </w:rPr>
-            </w:r>
-          </w:p>
-        </w:tc>
-        <w:tc>
-          <w:tcPr>
-            <w:tcW w:w="1080" w:type="dxa"/>
-            <w:tcBorders>
-              <w:top w:val="single" w:sz="4" w:space="0" w:color="000000"/>
-              <w:left w:val="single" w:sz="4" w:space="0" w:color="000000"/>
-              <w:bottom w:val="single" w:sz="4" w:space="0" w:color="000000"/>
-              <w:insideH w:val="single" w:sz="4" w:space="0" w:color="000000"/>
-            </w:tcBorders>
-            <w:shd w:fill="auto" w:val="clear"/>
-            <w:tcMar>
-              <w:left w:w="103" w:type="dxa"/>
+              <w:top w:val="single" w:sz="4" w:space="0" w:color="000001"/>
+              <w:left w:val="single" w:sz="4" w:space="0" w:color="000001"/>
+              <w:bottom w:val="single" w:sz="4" w:space="0" w:color="000001"/>
+              <w:insideH w:val="single" w:sz="4" w:space="0" w:color="000001"/>
+            </w:tcBorders>
+            <w:shd w:fill="auto" w:val="clear"/>
+            <w:tcMar>
+              <w:left w:w="93" w:type="dxa"/>
+            </w:tcMar>
+          </w:tcPr>
+          <w:p>
+            <w:pPr>
+              <w:pStyle w:val="Normal"/>
+              <w:snapToGrid w:val="false"/>
+              <w:spacing w:lineRule="auto" w:line="240"/>
+              <w:rPr>
+                <w:rFonts w:ascii="Verdana" w:hAnsi="Verdana" w:cs="Verdana"/>
+                <w:sz w:val="20"/>
+                <w:szCs w:val="20"/>
+              </w:rPr>
+            </w:pPr>
+            <w:r>
+              <w:rPr>
+                <w:rFonts w:cs="Verdana" w:ascii="Verdana" w:hAnsi="Verdana"/>
+                <w:sz w:val="20"/>
+                <w:szCs w:val="20"/>
+              </w:rPr>
+            </w:r>
+          </w:p>
+        </w:tc>
+        <w:tc>
+          <w:tcPr>
+            <w:tcW w:w="1081" w:type="dxa"/>
+            <w:tcBorders>
+              <w:top w:val="single" w:sz="4" w:space="0" w:color="000001"/>
+              <w:left w:val="single" w:sz="4" w:space="0" w:color="000001"/>
+              <w:bottom w:val="single" w:sz="4" w:space="0" w:color="000001"/>
+              <w:insideH w:val="single" w:sz="4" w:space="0" w:color="000001"/>
+            </w:tcBorders>
+            <w:shd w:fill="auto" w:val="clear"/>
+            <w:tcMar>
+              <w:left w:w="93" w:type="dxa"/>
             </w:tcMar>
           </w:tcPr>
           <w:p>
@@ -2482,50 +2423,50 @@
           <w:tcPr>
             <w:tcW w:w="1012" w:type="dxa"/>
             <w:tcBorders>
-              <w:top w:val="single" w:sz="4" w:space="0" w:color="000000"/>
-              <w:left w:val="single" w:sz="4" w:space="0" w:color="000000"/>
-              <w:bottom w:val="single" w:sz="4" w:space="0" w:color="000000"/>
-              <w:insideH w:val="single" w:sz="4" w:space="0" w:color="000000"/>
-            </w:tcBorders>
-            <w:shd w:fill="auto" w:val="clear"/>
-            <w:tcMar>
-              <w:left w:w="103" w:type="dxa"/>
-            </w:tcMar>
-          </w:tcPr>
-          <w:p>
-            <w:pPr>
-              <w:pStyle w:val="Normal"/>
-              <w:snapToGrid w:val="false"/>
-              <w:spacing w:lineRule="auto" w:line="240"/>
-              <w:rPr>
-                <w:rFonts w:ascii="Verdana" w:hAnsi="Verdana" w:cs="Verdana"/>
-                <w:sz w:val="20"/>
-                <w:szCs w:val="20"/>
-              </w:rPr>
-            </w:pPr>
-            <w:r>
-              <w:rPr>
-                <w:rFonts w:cs="Verdana" w:ascii="Verdana" w:hAnsi="Verdana"/>
-                <w:sz w:val="20"/>
-                <w:szCs w:val="20"/>
-              </w:rPr>
-            </w:r>
-          </w:p>
-        </w:tc>
-        <w:tc>
-          <w:tcPr>
-            <w:tcW w:w="1168" w:type="dxa"/>
-            <w:tcBorders>
-              <w:top w:val="single" w:sz="4" w:space="0" w:color="000000"/>
-              <w:left w:val="single" w:sz="4" w:space="0" w:color="000000"/>
-              <w:bottom w:val="single" w:sz="4" w:space="0" w:color="000000"/>
-              <w:right w:val="single" w:sz="4" w:space="0" w:color="000000"/>
-              <w:insideH w:val="single" w:sz="4" w:space="0" w:color="000000"/>
-              <w:insideV w:val="single" w:sz="4" w:space="0" w:color="000000"/>
-            </w:tcBorders>
-            <w:shd w:fill="auto" w:val="clear"/>
-            <w:tcMar>
-              <w:left w:w="103" w:type="dxa"/>
+              <w:top w:val="single" w:sz="4" w:space="0" w:color="000001"/>
+              <w:left w:val="single" w:sz="4" w:space="0" w:color="000001"/>
+              <w:bottom w:val="single" w:sz="4" w:space="0" w:color="000001"/>
+              <w:insideH w:val="single" w:sz="4" w:space="0" w:color="000001"/>
+            </w:tcBorders>
+            <w:shd w:fill="auto" w:val="clear"/>
+            <w:tcMar>
+              <w:left w:w="93" w:type="dxa"/>
+            </w:tcMar>
+          </w:tcPr>
+          <w:p>
+            <w:pPr>
+              <w:pStyle w:val="Normal"/>
+              <w:snapToGrid w:val="false"/>
+              <w:spacing w:lineRule="auto" w:line="240"/>
+              <w:rPr>
+                <w:rFonts w:ascii="Verdana" w:hAnsi="Verdana" w:cs="Verdana"/>
+                <w:sz w:val="20"/>
+                <w:szCs w:val="20"/>
+              </w:rPr>
+            </w:pPr>
+            <w:r>
+              <w:rPr>
+                <w:rFonts w:cs="Verdana" w:ascii="Verdana" w:hAnsi="Verdana"/>
+                <w:sz w:val="20"/>
+                <w:szCs w:val="20"/>
+              </w:rPr>
+            </w:r>
+          </w:p>
+        </w:tc>
+        <w:tc>
+          <w:tcPr>
+            <w:tcW w:w="1166" w:type="dxa"/>
+            <w:tcBorders>
+              <w:top w:val="single" w:sz="4" w:space="0" w:color="000001"/>
+              <w:left w:val="single" w:sz="4" w:space="0" w:color="000001"/>
+              <w:bottom w:val="single" w:sz="4" w:space="0" w:color="000001"/>
+              <w:right w:val="single" w:sz="4" w:space="0" w:color="000001"/>
+              <w:insideH w:val="single" w:sz="4" w:space="0" w:color="000001"/>
+              <w:insideV w:val="single" w:sz="4" w:space="0" w:color="000001"/>
+            </w:tcBorders>
+            <w:shd w:fill="auto" w:val="clear"/>
+            <w:tcMar>
+              <w:left w:w="93" w:type="dxa"/>
             </w:tcMar>
           </w:tcPr>
           <w:p>
@@ -2555,14 +2496,14 @@
           <w:tcPr>
             <w:tcW w:w="810" w:type="dxa"/>
             <w:tcBorders>
-              <w:top w:val="single" w:sz="4" w:space="0" w:color="000000"/>
-              <w:left w:val="single" w:sz="4" w:space="0" w:color="000000"/>
-              <w:bottom w:val="single" w:sz="4" w:space="0" w:color="000000"/>
-              <w:insideH w:val="single" w:sz="4" w:space="0" w:color="000000"/>
-            </w:tcBorders>
-            <w:shd w:fill="auto" w:val="clear"/>
-            <w:tcMar>
-              <w:left w:w="103" w:type="dxa"/>
+              <w:top w:val="single" w:sz="4" w:space="0" w:color="000001"/>
+              <w:left w:val="single" w:sz="4" w:space="0" w:color="000001"/>
+              <w:bottom w:val="single" w:sz="4" w:space="0" w:color="000001"/>
+              <w:insideH w:val="single" w:sz="4" w:space="0" w:color="000001"/>
+            </w:tcBorders>
+            <w:shd w:fill="auto" w:val="clear"/>
+            <w:tcMar>
+              <w:left w:w="93" w:type="dxa"/>
             </w:tcMar>
           </w:tcPr>
           <w:p>
@@ -2589,14 +2530,14 @@
           <w:tcPr>
             <w:tcW w:w="3960" w:type="dxa"/>
             <w:tcBorders>
-              <w:top w:val="single" w:sz="4" w:space="0" w:color="000000"/>
-              <w:left w:val="single" w:sz="4" w:space="0" w:color="000000"/>
-              <w:bottom w:val="single" w:sz="4" w:space="0" w:color="000000"/>
-              <w:insideH w:val="single" w:sz="4" w:space="0" w:color="000000"/>
-            </w:tcBorders>
-            <w:shd w:fill="auto" w:val="clear"/>
-            <w:tcMar>
-              <w:left w:w="103" w:type="dxa"/>
+              <w:top w:val="single" w:sz="4" w:space="0" w:color="000001"/>
+              <w:left w:val="single" w:sz="4" w:space="0" w:color="000001"/>
+              <w:bottom w:val="single" w:sz="4" w:space="0" w:color="000001"/>
+              <w:insideH w:val="single" w:sz="4" w:space="0" w:color="000001"/>
+            </w:tcBorders>
+            <w:shd w:fill="auto" w:val="clear"/>
+            <w:tcMar>
+              <w:left w:w="93" w:type="dxa"/>
             </w:tcMar>
           </w:tcPr>
           <w:p>
@@ -2623,48 +2564,48 @@
           <w:tcPr>
             <w:tcW w:w="1350" w:type="dxa"/>
             <w:tcBorders>
-              <w:top w:val="single" w:sz="4" w:space="0" w:color="000000"/>
-              <w:left w:val="single" w:sz="4" w:space="0" w:color="000000"/>
-              <w:bottom w:val="single" w:sz="4" w:space="0" w:color="000000"/>
-              <w:insideH w:val="single" w:sz="4" w:space="0" w:color="000000"/>
-            </w:tcBorders>
-            <w:shd w:fill="auto" w:val="clear"/>
-            <w:tcMar>
-              <w:left w:w="103" w:type="dxa"/>
-            </w:tcMar>
-          </w:tcPr>
-          <w:p>
-            <w:pPr>
-              <w:pStyle w:val="Normal"/>
-              <w:snapToGrid w:val="false"/>
-              <w:spacing w:lineRule="auto" w:line="240"/>
-              <w:rPr>
-                <w:rFonts w:ascii="Verdana" w:hAnsi="Verdana" w:cs="Verdana"/>
-                <w:sz w:val="20"/>
-                <w:szCs w:val="20"/>
-              </w:rPr>
-            </w:pPr>
-            <w:r>
-              <w:rPr>
-                <w:rFonts w:cs="Verdana" w:ascii="Verdana" w:hAnsi="Verdana"/>
-                <w:sz w:val="20"/>
-                <w:szCs w:val="20"/>
-              </w:rPr>
-            </w:r>
-          </w:p>
-        </w:tc>
-        <w:tc>
-          <w:tcPr>
-            <w:tcW w:w="1080" w:type="dxa"/>
-            <w:tcBorders>
-              <w:top w:val="single" w:sz="4" w:space="0" w:color="000000"/>
-              <w:left w:val="single" w:sz="4" w:space="0" w:color="000000"/>
-              <w:bottom w:val="single" w:sz="4" w:space="0" w:color="000000"/>
-              <w:insideH w:val="single" w:sz="4" w:space="0" w:color="000000"/>
-            </w:tcBorders>
-            <w:shd w:fill="auto" w:val="clear"/>
-            <w:tcMar>
-              <w:left w:w="103" w:type="dxa"/>
+              <w:top w:val="single" w:sz="4" w:space="0" w:color="000001"/>
+              <w:left w:val="single" w:sz="4" w:space="0" w:color="000001"/>
+              <w:bottom w:val="single" w:sz="4" w:space="0" w:color="000001"/>
+              <w:insideH w:val="single" w:sz="4" w:space="0" w:color="000001"/>
+            </w:tcBorders>
+            <w:shd w:fill="auto" w:val="clear"/>
+            <w:tcMar>
+              <w:left w:w="93" w:type="dxa"/>
+            </w:tcMar>
+          </w:tcPr>
+          <w:p>
+            <w:pPr>
+              <w:pStyle w:val="Normal"/>
+              <w:snapToGrid w:val="false"/>
+              <w:spacing w:lineRule="auto" w:line="240"/>
+              <w:rPr>
+                <w:rFonts w:ascii="Verdana" w:hAnsi="Verdana" w:cs="Verdana"/>
+                <w:sz w:val="20"/>
+                <w:szCs w:val="20"/>
+              </w:rPr>
+            </w:pPr>
+            <w:r>
+              <w:rPr>
+                <w:rFonts w:cs="Verdana" w:ascii="Verdana" w:hAnsi="Verdana"/>
+                <w:sz w:val="20"/>
+                <w:szCs w:val="20"/>
+              </w:rPr>
+            </w:r>
+          </w:p>
+        </w:tc>
+        <w:tc>
+          <w:tcPr>
+            <w:tcW w:w="1081" w:type="dxa"/>
+            <w:tcBorders>
+              <w:top w:val="single" w:sz="4" w:space="0" w:color="000001"/>
+              <w:left w:val="single" w:sz="4" w:space="0" w:color="000001"/>
+              <w:bottom w:val="single" w:sz="4" w:space="0" w:color="000001"/>
+              <w:insideH w:val="single" w:sz="4" w:space="0" w:color="000001"/>
+            </w:tcBorders>
+            <w:shd w:fill="auto" w:val="clear"/>
+            <w:tcMar>
+              <w:left w:w="93" w:type="dxa"/>
             </w:tcMar>
           </w:tcPr>
           <w:p>
@@ -2691,50 +2632,50 @@
           <w:tcPr>
             <w:tcW w:w="1012" w:type="dxa"/>
             <w:tcBorders>
-              <w:top w:val="single" w:sz="4" w:space="0" w:color="000000"/>
-              <w:left w:val="single" w:sz="4" w:space="0" w:color="000000"/>
-              <w:bottom w:val="single" w:sz="4" w:space="0" w:color="000000"/>
-              <w:insideH w:val="single" w:sz="4" w:space="0" w:color="000000"/>
-            </w:tcBorders>
-            <w:shd w:fill="auto" w:val="clear"/>
-            <w:tcMar>
-              <w:left w:w="103" w:type="dxa"/>
-            </w:tcMar>
-          </w:tcPr>
-          <w:p>
-            <w:pPr>
-              <w:pStyle w:val="Normal"/>
-              <w:snapToGrid w:val="false"/>
-              <w:spacing w:lineRule="auto" w:line="240"/>
-              <w:rPr>
-                <w:rFonts w:ascii="Verdana" w:hAnsi="Verdana" w:cs="Verdana"/>
-                <w:sz w:val="20"/>
-                <w:szCs w:val="20"/>
-              </w:rPr>
-            </w:pPr>
-            <w:r>
-              <w:rPr>
-                <w:rFonts w:cs="Verdana" w:ascii="Verdana" w:hAnsi="Verdana"/>
-                <w:sz w:val="20"/>
-                <w:szCs w:val="20"/>
-              </w:rPr>
-            </w:r>
-          </w:p>
-        </w:tc>
-        <w:tc>
-          <w:tcPr>
-            <w:tcW w:w="1168" w:type="dxa"/>
-            <w:tcBorders>
-              <w:top w:val="single" w:sz="4" w:space="0" w:color="000000"/>
-              <w:left w:val="single" w:sz="4" w:space="0" w:color="000000"/>
-              <w:bottom w:val="single" w:sz="4" w:space="0" w:color="000000"/>
-              <w:right w:val="single" w:sz="4" w:space="0" w:color="000000"/>
-              <w:insideH w:val="single" w:sz="4" w:space="0" w:color="000000"/>
-              <w:insideV w:val="single" w:sz="4" w:space="0" w:color="000000"/>
-            </w:tcBorders>
-            <w:shd w:fill="auto" w:val="clear"/>
-            <w:tcMar>
-              <w:left w:w="103" w:type="dxa"/>
+              <w:top w:val="single" w:sz="4" w:space="0" w:color="000001"/>
+              <w:left w:val="single" w:sz="4" w:space="0" w:color="000001"/>
+              <w:bottom w:val="single" w:sz="4" w:space="0" w:color="000001"/>
+              <w:insideH w:val="single" w:sz="4" w:space="0" w:color="000001"/>
+            </w:tcBorders>
+            <w:shd w:fill="auto" w:val="clear"/>
+            <w:tcMar>
+              <w:left w:w="93" w:type="dxa"/>
+            </w:tcMar>
+          </w:tcPr>
+          <w:p>
+            <w:pPr>
+              <w:pStyle w:val="Normal"/>
+              <w:snapToGrid w:val="false"/>
+              <w:spacing w:lineRule="auto" w:line="240"/>
+              <w:rPr>
+                <w:rFonts w:ascii="Verdana" w:hAnsi="Verdana" w:cs="Verdana"/>
+                <w:sz w:val="20"/>
+                <w:szCs w:val="20"/>
+              </w:rPr>
+            </w:pPr>
+            <w:r>
+              <w:rPr>
+                <w:rFonts w:cs="Verdana" w:ascii="Verdana" w:hAnsi="Verdana"/>
+                <w:sz w:val="20"/>
+                <w:szCs w:val="20"/>
+              </w:rPr>
+            </w:r>
+          </w:p>
+        </w:tc>
+        <w:tc>
+          <w:tcPr>
+            <w:tcW w:w="1166" w:type="dxa"/>
+            <w:tcBorders>
+              <w:top w:val="single" w:sz="4" w:space="0" w:color="000001"/>
+              <w:left w:val="single" w:sz="4" w:space="0" w:color="000001"/>
+              <w:bottom w:val="single" w:sz="4" w:space="0" w:color="000001"/>
+              <w:right w:val="single" w:sz="4" w:space="0" w:color="000001"/>
+              <w:insideH w:val="single" w:sz="4" w:space="0" w:color="000001"/>
+              <w:insideV w:val="single" w:sz="4" w:space="0" w:color="000001"/>
+            </w:tcBorders>
+            <w:shd w:fill="auto" w:val="clear"/>
+            <w:tcMar>
+              <w:left w:w="93" w:type="dxa"/>
             </w:tcMar>
           </w:tcPr>
           <w:p>
@@ -2764,14 +2705,14 @@
           <w:tcPr>
             <w:tcW w:w="810" w:type="dxa"/>
             <w:tcBorders>
-              <w:top w:val="single" w:sz="4" w:space="0" w:color="000000"/>
-              <w:left w:val="single" w:sz="4" w:space="0" w:color="000000"/>
-              <w:bottom w:val="single" w:sz="4" w:space="0" w:color="000000"/>
-              <w:insideH w:val="single" w:sz="4" w:space="0" w:color="000000"/>
-            </w:tcBorders>
-            <w:shd w:fill="auto" w:val="clear"/>
-            <w:tcMar>
-              <w:left w:w="103" w:type="dxa"/>
+              <w:top w:val="single" w:sz="4" w:space="0" w:color="000001"/>
+              <w:left w:val="single" w:sz="4" w:space="0" w:color="000001"/>
+              <w:bottom w:val="single" w:sz="4" w:space="0" w:color="000001"/>
+              <w:insideH w:val="single" w:sz="4" w:space="0" w:color="000001"/>
+            </w:tcBorders>
+            <w:shd w:fill="auto" w:val="clear"/>
+            <w:tcMar>
+              <w:left w:w="93" w:type="dxa"/>
             </w:tcMar>
           </w:tcPr>
           <w:p>
@@ -2798,14 +2739,14 @@
           <w:tcPr>
             <w:tcW w:w="3960" w:type="dxa"/>
             <w:tcBorders>
-              <w:top w:val="single" w:sz="4" w:space="0" w:color="000000"/>
-              <w:left w:val="single" w:sz="4" w:space="0" w:color="000000"/>
-              <w:bottom w:val="single" w:sz="4" w:space="0" w:color="000000"/>
-              <w:insideH w:val="single" w:sz="4" w:space="0" w:color="000000"/>
-            </w:tcBorders>
-            <w:shd w:fill="auto" w:val="clear"/>
-            <w:tcMar>
-              <w:left w:w="103" w:type="dxa"/>
+              <w:top w:val="single" w:sz="4" w:space="0" w:color="000001"/>
+              <w:left w:val="single" w:sz="4" w:space="0" w:color="000001"/>
+              <w:bottom w:val="single" w:sz="4" w:space="0" w:color="000001"/>
+              <w:insideH w:val="single" w:sz="4" w:space="0" w:color="000001"/>
+            </w:tcBorders>
+            <w:shd w:fill="auto" w:val="clear"/>
+            <w:tcMar>
+              <w:left w:w="93" w:type="dxa"/>
             </w:tcMar>
           </w:tcPr>
           <w:p>
@@ -2832,48 +2773,48 @@
           <w:tcPr>
             <w:tcW w:w="1350" w:type="dxa"/>
             <w:tcBorders>
-              <w:top w:val="single" w:sz="4" w:space="0" w:color="000000"/>
-              <w:left w:val="single" w:sz="4" w:space="0" w:color="000000"/>
-              <w:bottom w:val="single" w:sz="4" w:space="0" w:color="000000"/>
-              <w:insideH w:val="single" w:sz="4" w:space="0" w:color="000000"/>
-            </w:tcBorders>
-            <w:shd w:fill="auto" w:val="clear"/>
-            <w:tcMar>
-              <w:left w:w="103" w:type="dxa"/>
-            </w:tcMar>
-          </w:tcPr>
-          <w:p>
-            <w:pPr>
-              <w:pStyle w:val="Normal"/>
-              <w:snapToGrid w:val="false"/>
-              <w:spacing w:lineRule="auto" w:line="240"/>
-              <w:rPr>
-                <w:rFonts w:ascii="Verdana" w:hAnsi="Verdana" w:cs="Verdana"/>
-                <w:sz w:val="20"/>
-                <w:szCs w:val="20"/>
-              </w:rPr>
-            </w:pPr>
-            <w:r>
-              <w:rPr>
-                <w:rFonts w:cs="Verdana" w:ascii="Verdana" w:hAnsi="Verdana"/>
-                <w:sz w:val="20"/>
-                <w:szCs w:val="20"/>
-              </w:rPr>
-            </w:r>
-          </w:p>
-        </w:tc>
-        <w:tc>
-          <w:tcPr>
-            <w:tcW w:w="1080" w:type="dxa"/>
-            <w:tcBorders>
-              <w:top w:val="single" w:sz="4" w:space="0" w:color="000000"/>
-              <w:left w:val="single" w:sz="4" w:space="0" w:color="000000"/>
-              <w:bottom w:val="single" w:sz="4" w:space="0" w:color="000000"/>
-              <w:insideH w:val="single" w:sz="4" w:space="0" w:color="000000"/>
-            </w:tcBorders>
-            <w:shd w:fill="auto" w:val="clear"/>
-            <w:tcMar>
-              <w:left w:w="103" w:type="dxa"/>
+              <w:top w:val="single" w:sz="4" w:space="0" w:color="000001"/>
+              <w:left w:val="single" w:sz="4" w:space="0" w:color="000001"/>
+              <w:bottom w:val="single" w:sz="4" w:space="0" w:color="000001"/>
+              <w:insideH w:val="single" w:sz="4" w:space="0" w:color="000001"/>
+            </w:tcBorders>
+            <w:shd w:fill="auto" w:val="clear"/>
+            <w:tcMar>
+              <w:left w:w="93" w:type="dxa"/>
+            </w:tcMar>
+          </w:tcPr>
+          <w:p>
+            <w:pPr>
+              <w:pStyle w:val="Normal"/>
+              <w:snapToGrid w:val="false"/>
+              <w:spacing w:lineRule="auto" w:line="240"/>
+              <w:rPr>
+                <w:rFonts w:ascii="Verdana" w:hAnsi="Verdana" w:cs="Verdana"/>
+                <w:sz w:val="20"/>
+                <w:szCs w:val="20"/>
+              </w:rPr>
+            </w:pPr>
+            <w:r>
+              <w:rPr>
+                <w:rFonts w:cs="Verdana" w:ascii="Verdana" w:hAnsi="Verdana"/>
+                <w:sz w:val="20"/>
+                <w:szCs w:val="20"/>
+              </w:rPr>
+            </w:r>
+          </w:p>
+        </w:tc>
+        <w:tc>
+          <w:tcPr>
+            <w:tcW w:w="1081" w:type="dxa"/>
+            <w:tcBorders>
+              <w:top w:val="single" w:sz="4" w:space="0" w:color="000001"/>
+              <w:left w:val="single" w:sz="4" w:space="0" w:color="000001"/>
+              <w:bottom w:val="single" w:sz="4" w:space="0" w:color="000001"/>
+              <w:insideH w:val="single" w:sz="4" w:space="0" w:color="000001"/>
+            </w:tcBorders>
+            <w:shd w:fill="auto" w:val="clear"/>
+            <w:tcMar>
+              <w:left w:w="93" w:type="dxa"/>
             </w:tcMar>
           </w:tcPr>
           <w:p>
@@ -2900,50 +2841,50 @@
           <w:tcPr>
             <w:tcW w:w="1012" w:type="dxa"/>
             <w:tcBorders>
-              <w:top w:val="single" w:sz="4" w:space="0" w:color="000000"/>
-              <w:left w:val="single" w:sz="4" w:space="0" w:color="000000"/>
-              <w:bottom w:val="single" w:sz="4" w:space="0" w:color="000000"/>
-              <w:insideH w:val="single" w:sz="4" w:space="0" w:color="000000"/>
-            </w:tcBorders>
-            <w:shd w:fill="auto" w:val="clear"/>
-            <w:tcMar>
-              <w:left w:w="103" w:type="dxa"/>
-            </w:tcMar>
-          </w:tcPr>
-          <w:p>
-            <w:pPr>
-              <w:pStyle w:val="Normal"/>
-              <w:snapToGrid w:val="false"/>
-              <w:spacing w:lineRule="auto" w:line="240"/>
-              <w:rPr>
-                <w:rFonts w:ascii="Verdana" w:hAnsi="Verdana" w:cs="Verdana"/>
-                <w:sz w:val="20"/>
-                <w:szCs w:val="20"/>
-              </w:rPr>
-            </w:pPr>
-            <w:r>
-              <w:rPr>
-                <w:rFonts w:cs="Verdana" w:ascii="Verdana" w:hAnsi="Verdana"/>
-                <w:sz w:val="20"/>
-                <w:szCs w:val="20"/>
-              </w:rPr>
-            </w:r>
-          </w:p>
-        </w:tc>
-        <w:tc>
-          <w:tcPr>
-            <w:tcW w:w="1168" w:type="dxa"/>
-            <w:tcBorders>
-              <w:top w:val="single" w:sz="4" w:space="0" w:color="000000"/>
-              <w:left w:val="single" w:sz="4" w:space="0" w:color="000000"/>
-              <w:bottom w:val="single" w:sz="4" w:space="0" w:color="000000"/>
-              <w:right w:val="single" w:sz="4" w:space="0" w:color="000000"/>
-              <w:insideH w:val="single" w:sz="4" w:space="0" w:color="000000"/>
-              <w:insideV w:val="single" w:sz="4" w:space="0" w:color="000000"/>
-            </w:tcBorders>
-            <w:shd w:fill="auto" w:val="clear"/>
-            <w:tcMar>
-              <w:left w:w="103" w:type="dxa"/>
+              <w:top w:val="single" w:sz="4" w:space="0" w:color="000001"/>
+              <w:left w:val="single" w:sz="4" w:space="0" w:color="000001"/>
+              <w:bottom w:val="single" w:sz="4" w:space="0" w:color="000001"/>
+              <w:insideH w:val="single" w:sz="4" w:space="0" w:color="000001"/>
+            </w:tcBorders>
+            <w:shd w:fill="auto" w:val="clear"/>
+            <w:tcMar>
+              <w:left w:w="93" w:type="dxa"/>
+            </w:tcMar>
+          </w:tcPr>
+          <w:p>
+            <w:pPr>
+              <w:pStyle w:val="Normal"/>
+              <w:snapToGrid w:val="false"/>
+              <w:spacing w:lineRule="auto" w:line="240"/>
+              <w:rPr>
+                <w:rFonts w:ascii="Verdana" w:hAnsi="Verdana" w:cs="Verdana"/>
+                <w:sz w:val="20"/>
+                <w:szCs w:val="20"/>
+              </w:rPr>
+            </w:pPr>
+            <w:r>
+              <w:rPr>
+                <w:rFonts w:cs="Verdana" w:ascii="Verdana" w:hAnsi="Verdana"/>
+                <w:sz w:val="20"/>
+                <w:szCs w:val="20"/>
+              </w:rPr>
+            </w:r>
+          </w:p>
+        </w:tc>
+        <w:tc>
+          <w:tcPr>
+            <w:tcW w:w="1166" w:type="dxa"/>
+            <w:tcBorders>
+              <w:top w:val="single" w:sz="4" w:space="0" w:color="000001"/>
+              <w:left w:val="single" w:sz="4" w:space="0" w:color="000001"/>
+              <w:bottom w:val="single" w:sz="4" w:space="0" w:color="000001"/>
+              <w:right w:val="single" w:sz="4" w:space="0" w:color="000001"/>
+              <w:insideH w:val="single" w:sz="4" w:space="0" w:color="000001"/>
+              <w:insideV w:val="single" w:sz="4" w:space="0" w:color="000001"/>
+            </w:tcBorders>
+            <w:shd w:fill="auto" w:val="clear"/>
+            <w:tcMar>
+              <w:left w:w="93" w:type="dxa"/>
             </w:tcMar>
           </w:tcPr>
           <w:p>
@@ -2973,19 +2914,19 @@
         </w:trPr>
         <w:tc>
           <w:tcPr>
-            <w:tcW w:w="9380" w:type="dxa"/>
+            <w:tcW w:w="9379" w:type="dxa"/>
             <w:gridSpan w:val="6"/>
             <w:tcBorders>
-              <w:top w:val="single" w:sz="4" w:space="0" w:color="000000"/>
-              <w:left w:val="single" w:sz="4" w:space="0" w:color="000000"/>
-              <w:bottom w:val="single" w:sz="4" w:space="0" w:color="000000"/>
-              <w:right w:val="single" w:sz="4" w:space="0" w:color="000000"/>
-              <w:insideH w:val="single" w:sz="4" w:space="0" w:color="000000"/>
-              <w:insideV w:val="single" w:sz="4" w:space="0" w:color="000000"/>
-            </w:tcBorders>
-            <w:shd w:fill="auto" w:val="clear"/>
-            <w:tcMar>
-              <w:left w:w="103" w:type="dxa"/>
+              <w:top w:val="single" w:sz="4" w:space="0" w:color="000001"/>
+              <w:left w:val="single" w:sz="4" w:space="0" w:color="000001"/>
+              <w:bottom w:val="single" w:sz="4" w:space="0" w:color="000001"/>
+              <w:right w:val="single" w:sz="4" w:space="0" w:color="000001"/>
+              <w:insideH w:val="single" w:sz="4" w:space="0" w:color="000001"/>
+              <w:insideV w:val="single" w:sz="4" w:space="0" w:color="000001"/>
+            </w:tcBorders>
+            <w:shd w:fill="auto" w:val="clear"/>
+            <w:tcMar>
+              <w:left w:w="93" w:type="dxa"/>
             </w:tcMar>
           </w:tcPr>
           <w:p>
@@ -2993,7 +2934,7 @@
               <w:pStyle w:val="Heading8"/>
               <w:numPr>
                 <w:ilvl w:val="7"/>
-                <w:numId w:val="1"/>
+                <w:numId w:val="2"/>
               </w:numPr>
               <w:snapToGrid w:val="false"/>
               <w:spacing w:lineRule="auto" w:line="240"/>
@@ -3016,7 +2957,7 @@
               <w:pStyle w:val="Heading8"/>
               <w:numPr>
                 <w:ilvl w:val="7"/>
-                <w:numId w:val="1"/>
+                <w:numId w:val="2"/>
               </w:numPr>
               <w:spacing w:lineRule="auto" w:line="240"/>
               <w:rPr>
@@ -3038,7 +2979,7 @@
                 <w:rFonts w:cs="Verdana" w:ascii="Verdana" w:hAnsi="Verdana"/>
                 <w:sz w:val="20"/>
                 <w:szCs w:val="20"/>
-                <w:bdr w:val="single" w:sz="4" w:space="0" w:color="000000"/>
+                <w:bdr w:val="single" w:sz="4" w:space="0" w:color="000001"/>
               </w:rPr>
               <w:t>ENCIRCLE</w:t>
             </w:r>
@@ -3093,8 +3034,6 @@
           <w:szCs w:val="20"/>
           <w:lang w:val="en-US" w:eastAsia="en-US"/>
         </w:rPr>
-      </w:r>
-      <w:r>
         <mc:AlternateContent>
           <mc:Choice Requires="wps">
             <w:drawing>
@@ -3106,29 +3045,38 @@
                 <wp:positionV relativeFrom="paragraph">
                   <wp:posOffset>80645</wp:posOffset>
                 </wp:positionV>
-                <wp:extent cx="5951855" cy="465455"/>
+                <wp:extent cx="5953125" cy="466725"/>
                 <wp:effectExtent l="0" t="0" r="0" b="0"/>
                 <wp:wrapTopAndBottom/>
-                <wp:docPr id="2" name="Frame2"/>
+                <wp:docPr id="3" name="Frame2"/>
                 <a:graphic xmlns:a="http://schemas.openxmlformats.org/drawingml/2006/main">
                   <a:graphicData uri="http://schemas.microsoft.com/office/word/2010/wordprocessingShape">
                     <wps:wsp>
-                      <wps:cNvSpPr txBox="1"/>
+                      <wps:cNvSpPr/>
                       <wps:spPr>
                         <a:xfrm>
                           <a:off x="0" y="0"/>
-                          <a:ext cx="5951855" cy="465455"/>
+                          <a:ext cx="5952600" cy="466200"/>
                         </a:xfrm>
-                        <a:prstGeom prst="rect"/>
+                        <a:prstGeom prst="rect">
+                          <a:avLst/>
+                        </a:prstGeom>
                         <a:solidFill>
-                          <a:srgbClr val="FFFFFF"/>
+                          <a:srgbClr val="ffffff"/>
                         </a:solidFill>
-                        <a:ln w="9525">
+                        <a:ln w="9360">
                           <a:solidFill>
                             <a:srgbClr val="000000"/>
                           </a:solidFill>
+                          <a:round/>
                         </a:ln>
                       </wps:spPr>
+                      <wps:style>
+                        <a:lnRef idx="0"/>
+                        <a:fillRef idx="0"/>
+                        <a:effectRef idx="0"/>
+                        <a:fontRef idx="minor"/>
+                      </wps:style>
                       <wps:txbx>
                         <w:txbxContent>
                           <w:p>
@@ -3147,6 +3095,7 @@
                                 <w:rFonts w:cs="Verdana" w:ascii="Verdana" w:hAnsi="Verdana"/>
                                 <w:b/>
                                 <w:bCs/>
+                                <w:color w:val="00000A"/>
                                 <w:sz w:val="20"/>
                               </w:rPr>
                               <w:t>Remarks of the Supervisor:</w:t>
@@ -3155,26 +3104,15 @@
                           <w:p>
                             <w:pPr>
                               <w:pStyle w:val="Normal"/>
-                              <w:rPr>
-                                <w:rFonts w:ascii="Verdana" w:hAnsi="Verdana" w:cs="Verdana"/>
-                                <w:b/>
-                                <w:b/>
-                                <w:bCs/>
-                                <w:sz w:val="20"/>
-                              </w:rPr>
+                              <w:rPr/>
                             </w:pPr>
                             <w:r>
-                              <w:rPr>
-                                <w:rFonts w:cs="Verdana" w:ascii="Verdana" w:hAnsi="Verdana"/>
-                                <w:b/>
-                                <w:bCs/>
-                                <w:sz w:val="20"/>
-                              </w:rPr>
+                              <w:rPr/>
                             </w:r>
                           </w:p>
                         </w:txbxContent>
                       </wps:txbx>
-                      <wps:bodyPr anchor="t" lIns="91440" tIns="45720" rIns="91440" bIns="45720">
+                      <wps:bodyPr>
                         <a:noAutofit/>
                       </wps:bodyPr>
                     </wps:wsp>
@@ -3185,7 +3123,10 @@
           </mc:Choice>
           <mc:Fallback>
             <w:pict>
-              <v:rect fillcolor="#FFFFFF" strokecolor="#000000" strokeweight="0pt" style="position:absolute;rotation:0;width:468.65pt;height:36.65pt;mso-wrap-distance-left:9.05pt;mso-wrap-distance-right:9.05pt;margin-top:6.35pt;mso-position-vertical-relative:text;margin-left:-0.35pt;mso-position-horizontal-relative:text">
+              <v:rect id="shape_0" ID="Frame2" fillcolor="white" stroked="t" style="position:absolute;margin-left:-0.35pt;margin-top:6.35pt;width:468.65pt;height:36.65pt">
+                <w10:wrap type="square"/>
+                <v:fill o:detectmouseclick="t" type="solid" color2="black"/>
+                <v:stroke color="black" weight="9360" joinstyle="round" endcap="flat"/>
                 <v:textbox>
                   <w:txbxContent>
                     <w:p>
@@ -3204,6 +3145,7 @@
                           <w:rFonts w:cs="Verdana" w:ascii="Verdana" w:hAnsi="Verdana"/>
                           <w:b/>
                           <w:bCs/>
+                          <w:color w:val="00000A"/>
                           <w:sz w:val="20"/>
                         </w:rPr>
                         <w:t>Remarks of the Supervisor:</w:t>
@@ -3212,26 +3154,14 @@
                     <w:p>
                       <w:pPr>
                         <w:pStyle w:val="Normal"/>
-                        <w:rPr>
-                          <w:rFonts w:ascii="Verdana" w:hAnsi="Verdana" w:cs="Verdana"/>
-                          <w:b/>
-                          <w:b/>
-                          <w:bCs/>
-                          <w:sz w:val="20"/>
-                        </w:rPr>
+                        <w:rPr/>
                       </w:pPr>
                       <w:r>
-                        <w:rPr>
-                          <w:rFonts w:cs="Verdana" w:ascii="Verdana" w:hAnsi="Verdana"/>
-                          <w:b/>
-                          <w:bCs/>
-                          <w:sz w:val="20"/>
-                        </w:rPr>
+                        <w:rPr/>
                       </w:r>
                     </w:p>
                   </w:txbxContent>
                 </v:textbox>
-                <w10:wrap type="topAndBottom"/>
               </v:rect>
             </w:pict>
           </mc:Fallback>
@@ -3242,16 +3172,16 @@
       <w:tblPr>
         <w:tblW w:w="9488" w:type="dxa"/>
         <w:jc w:val="left"/>
-        <w:tblInd w:w="-10" w:type="dxa"/>
+        <w:tblInd w:w="-20" w:type="dxa"/>
         <w:tblBorders>
-          <w:top w:val="single" w:sz="4" w:space="0" w:color="000000"/>
-          <w:left w:val="single" w:sz="4" w:space="0" w:color="000000"/>
-          <w:bottom w:val="single" w:sz="4" w:space="0" w:color="000000"/>
-          <w:insideH w:val="single" w:sz="4" w:space="0" w:color="000000"/>
+          <w:top w:val="single" w:sz="4" w:space="0" w:color="000001"/>
+          <w:left w:val="single" w:sz="4" w:space="0" w:color="000001"/>
+          <w:bottom w:val="single" w:sz="4" w:space="0" w:color="000001"/>
+          <w:insideH w:val="single" w:sz="4" w:space="0" w:color="000001"/>
         </w:tblBorders>
         <w:tblCellMar>
           <w:top w:w="0" w:type="dxa"/>
-          <w:left w:w="103" w:type="dxa"/>
+          <w:left w:w="93" w:type="dxa"/>
           <w:bottom w:w="0" w:type="dxa"/>
           <w:right w:w="108" w:type="dxa"/>
         </w:tblCellMar>
@@ -3267,14 +3197,14 @@
           <w:tcPr>
             <w:tcW w:w="1998" w:type="dxa"/>
             <w:tcBorders>
-              <w:top w:val="single" w:sz="4" w:space="0" w:color="000000"/>
-              <w:left w:val="single" w:sz="4" w:space="0" w:color="000000"/>
-              <w:bottom w:val="single" w:sz="4" w:space="0" w:color="000000"/>
-              <w:insideH w:val="single" w:sz="4" w:space="0" w:color="000000"/>
+              <w:top w:val="single" w:sz="4" w:space="0" w:color="000001"/>
+              <w:left w:val="single" w:sz="4" w:space="0" w:color="000001"/>
+              <w:bottom w:val="single" w:sz="4" w:space="0" w:color="000001"/>
+              <w:insideH w:val="single" w:sz="4" w:space="0" w:color="000001"/>
             </w:tcBorders>
             <w:shd w:fill="FFFFFF" w:val="clear"/>
             <w:tcMar>
-              <w:left w:w="103" w:type="dxa"/>
+              <w:left w:w="93" w:type="dxa"/>
             </w:tcMar>
           </w:tcPr>
           <w:p>
@@ -3301,14 +3231,14 @@
           <w:tcPr>
             <w:tcW w:w="3906" w:type="dxa"/>
             <w:tcBorders>
-              <w:top w:val="single" w:sz="4" w:space="0" w:color="000000"/>
-              <w:left w:val="single" w:sz="4" w:space="0" w:color="000000"/>
-              <w:bottom w:val="single" w:sz="4" w:space="0" w:color="000000"/>
-              <w:insideH w:val="single" w:sz="4" w:space="0" w:color="000000"/>
-            </w:tcBorders>
-            <w:shd w:fill="auto" w:val="clear"/>
-            <w:tcMar>
-              <w:left w:w="103" w:type="dxa"/>
+              <w:top w:val="single" w:sz="4" w:space="0" w:color="000001"/>
+              <w:left w:val="single" w:sz="4" w:space="0" w:color="000001"/>
+              <w:bottom w:val="single" w:sz="4" w:space="0" w:color="000001"/>
+              <w:insideH w:val="single" w:sz="4" w:space="0" w:color="000001"/>
+            </w:tcBorders>
+            <w:shd w:fill="auto" w:val="clear"/>
+            <w:tcMar>
+              <w:left w:w="93" w:type="dxa"/>
             </w:tcMar>
           </w:tcPr>
           <w:p>
@@ -3338,16 +3268,16 @@
           <w:tcPr>
             <w:tcW w:w="3584" w:type="dxa"/>
             <w:tcBorders>
-              <w:top w:val="single" w:sz="4" w:space="0" w:color="000000"/>
-              <w:left w:val="single" w:sz="4" w:space="0" w:color="000000"/>
-              <w:bottom w:val="single" w:sz="4" w:space="0" w:color="000000"/>
-              <w:right w:val="single" w:sz="4" w:space="0" w:color="000000"/>
-              <w:insideH w:val="single" w:sz="4" w:space="0" w:color="000000"/>
-              <w:insideV w:val="single" w:sz="4" w:space="0" w:color="000000"/>
-            </w:tcBorders>
-            <w:shd w:fill="auto" w:val="clear"/>
-            <w:tcMar>
-              <w:left w:w="103" w:type="dxa"/>
+              <w:top w:val="single" w:sz="4" w:space="0" w:color="000001"/>
+              <w:left w:val="single" w:sz="4" w:space="0" w:color="000001"/>
+              <w:bottom w:val="single" w:sz="4" w:space="0" w:color="000001"/>
+              <w:right w:val="single" w:sz="4" w:space="0" w:color="000001"/>
+              <w:insideH w:val="single" w:sz="4" w:space="0" w:color="000001"/>
+              <w:insideV w:val="single" w:sz="4" w:space="0" w:color="000001"/>
+            </w:tcBorders>
+            <w:shd w:fill="auto" w:val="clear"/>
+            <w:tcMar>
+              <w:left w:w="93" w:type="dxa"/>
             </w:tcMar>
           </w:tcPr>
           <w:p>
@@ -3380,13 +3310,14 @@
           <w:tcPr>
             <w:tcW w:w="1998" w:type="dxa"/>
             <w:tcBorders>
-              <w:left w:val="single" w:sz="4" w:space="0" w:color="000000"/>
-              <w:bottom w:val="single" w:sz="4" w:space="0" w:color="000000"/>
-              <w:insideH w:val="single" w:sz="4" w:space="0" w:color="000000"/>
-            </w:tcBorders>
-            <w:shd w:fill="auto" w:val="clear"/>
-            <w:tcMar>
-              <w:left w:w="103" w:type="dxa"/>
+              <w:top w:val="single" w:sz="4" w:space="0" w:color="000001"/>
+              <w:left w:val="single" w:sz="4" w:space="0" w:color="000001"/>
+              <w:bottom w:val="single" w:sz="4" w:space="0" w:color="000001"/>
+              <w:insideH w:val="single" w:sz="4" w:space="0" w:color="000001"/>
+            </w:tcBorders>
+            <w:shd w:fill="auto" w:val="clear"/>
+            <w:tcMar>
+              <w:left w:w="93" w:type="dxa"/>
             </w:tcMar>
           </w:tcPr>
           <w:p>
@@ -3394,7 +3325,7 @@
               <w:pStyle w:val="Heading5"/>
               <w:numPr>
                 <w:ilvl w:val="4"/>
-                <w:numId w:val="1"/>
+                <w:numId w:val="2"/>
               </w:numPr>
               <w:spacing w:lineRule="auto" w:line="240"/>
               <w:rPr>
@@ -3441,36 +3372,39 @@
           <w:tcPr>
             <w:tcW w:w="3906" w:type="dxa"/>
             <w:tcBorders>
-              <w:top w:val="single" w:sz="4" w:space="0" w:color="000000"/>
-              <w:left w:val="single" w:sz="4" w:space="0" w:color="000000"/>
-              <w:bottom w:val="single" w:sz="4" w:space="0" w:color="000000"/>
-              <w:insideH w:val="single" w:sz="4" w:space="0" w:color="000000"/>
-            </w:tcBorders>
-            <w:shd w:fill="auto" w:val="clear"/>
-            <w:tcMar>
-              <w:left w:w="103" w:type="dxa"/>
-            </w:tcMar>
-          </w:tcPr>
-          <w:p>
-            <w:pPr>
-              <w:pStyle w:val="Normal"/>
-              <w:snapToGrid w:val="false"/>
-              <w:spacing w:lineRule="auto" w:line="240"/>
-              <w:rPr>
-                <w:rFonts w:ascii="Verdana" w:hAnsi="Verdana" w:cs="Verdana"/>
-                <w:b/>
-                <w:b/>
-                <w:sz w:val="20"/>
-                <w:szCs w:val="20"/>
-              </w:rPr>
-            </w:pPr>
-            <w:r>
-              <w:rPr>
-                <w:rFonts w:cs="Verdana" w:ascii="Verdana" w:hAnsi="Verdana"/>
-                <w:b/>
-                <w:sz w:val="20"/>
-                <w:szCs w:val="20"/>
-              </w:rPr>
+              <w:top w:val="single" w:sz="4" w:space="0" w:color="000001"/>
+              <w:left w:val="single" w:sz="4" w:space="0" w:color="000001"/>
+              <w:bottom w:val="single" w:sz="4" w:space="0" w:color="000001"/>
+              <w:insideH w:val="single" w:sz="4" w:space="0" w:color="000001"/>
+            </w:tcBorders>
+            <w:shd w:fill="auto" w:val="clear"/>
+            <w:tcMar>
+              <w:left w:w="93" w:type="dxa"/>
+            </w:tcMar>
+          </w:tcPr>
+          <w:p>
+            <w:pPr>
+              <w:pStyle w:val="Normal"/>
+              <w:snapToGrid w:val="false"/>
+              <w:spacing w:lineRule="auto" w:line="240"/>
+              <w:rPr>
+                <w:rFonts w:ascii="Verdana" w:hAnsi="Verdana" w:cs="Verdana"/>
+                <w:b w:val="false"/>
+                <w:b w:val="false"/>
+                <w:bCs w:val="false"/>
+                <w:sz w:val="20"/>
+                <w:szCs w:val="20"/>
+              </w:rPr>
+            </w:pPr>
+            <w:r>
+              <w:rPr>
+                <w:rFonts w:cs="Verdana" w:ascii="Verdana" w:hAnsi="Verdana"/>
+                <w:b w:val="false"/>
+                <w:bCs w:val="false"/>
+                <w:sz w:val="20"/>
+                <w:szCs w:val="20"/>
+              </w:rPr>
+              <w:t>Swetha J</w:t>
             </w:r>
           </w:p>
         </w:tc>
@@ -3478,35 +3412,36 @@
           <w:tcPr>
             <w:tcW w:w="3584" w:type="dxa"/>
             <w:tcBorders>
-              <w:top w:val="single" w:sz="4" w:space="0" w:color="000000"/>
-              <w:left w:val="single" w:sz="4" w:space="0" w:color="000000"/>
-              <w:bottom w:val="single" w:sz="4" w:space="0" w:color="000000"/>
-              <w:right w:val="single" w:sz="4" w:space="0" w:color="000000"/>
-              <w:insideH w:val="single" w:sz="4" w:space="0" w:color="000000"/>
-              <w:insideV w:val="single" w:sz="4" w:space="0" w:color="000000"/>
-            </w:tcBorders>
-            <w:shd w:fill="auto" w:val="clear"/>
-            <w:tcMar>
-              <w:left w:w="103" w:type="dxa"/>
-            </w:tcMar>
-          </w:tcPr>
-          <w:p>
-            <w:pPr>
-              <w:pStyle w:val="Normal"/>
-              <w:snapToGrid w:val="false"/>
-              <w:spacing w:lineRule="auto" w:line="240"/>
-              <w:rPr>
-                <w:rFonts w:ascii="Verdana" w:hAnsi="Verdana" w:cs="Verdana"/>
-                <w:sz w:val="20"/>
-                <w:szCs w:val="20"/>
-              </w:rPr>
-            </w:pPr>
-            <w:r>
-              <w:rPr>
-                <w:rFonts w:cs="Verdana" w:ascii="Verdana" w:hAnsi="Verdana"/>
-                <w:sz w:val="20"/>
-                <w:szCs w:val="20"/>
-              </w:rPr>
+              <w:top w:val="single" w:sz="4" w:space="0" w:color="000001"/>
+              <w:left w:val="single" w:sz="4" w:space="0" w:color="000001"/>
+              <w:bottom w:val="single" w:sz="4" w:space="0" w:color="000001"/>
+              <w:right w:val="single" w:sz="4" w:space="0" w:color="000001"/>
+              <w:insideH w:val="single" w:sz="4" w:space="0" w:color="000001"/>
+              <w:insideV w:val="single" w:sz="4" w:space="0" w:color="000001"/>
+            </w:tcBorders>
+            <w:shd w:fill="auto" w:val="clear"/>
+            <w:tcMar>
+              <w:left w:w="93" w:type="dxa"/>
+            </w:tcMar>
+          </w:tcPr>
+          <w:p>
+            <w:pPr>
+              <w:pStyle w:val="Normal"/>
+              <w:snapToGrid w:val="false"/>
+              <w:spacing w:lineRule="auto" w:line="240"/>
+              <w:rPr>
+                <w:rFonts w:ascii="Verdana" w:hAnsi="Verdana" w:cs="Verdana"/>
+                <w:sz w:val="20"/>
+                <w:szCs w:val="20"/>
+              </w:rPr>
+            </w:pPr>
+            <w:r>
+              <w:rPr>
+                <w:rFonts w:cs="Verdana" w:ascii="Verdana" w:hAnsi="Verdana"/>
+                <w:sz w:val="20"/>
+                <w:szCs w:val="20"/>
+              </w:rPr>
+              <w:t>Raghu Srinivasan</w:t>
             </w:r>
           </w:p>
         </w:tc>
@@ -3519,14 +3454,14 @@
           <w:tcPr>
             <w:tcW w:w="1998" w:type="dxa"/>
             <w:tcBorders>
-              <w:top w:val="single" w:sz="4" w:space="0" w:color="000000"/>
-              <w:left w:val="single" w:sz="4" w:space="0" w:color="000000"/>
-              <w:bottom w:val="single" w:sz="4" w:space="0" w:color="000000"/>
-              <w:insideH w:val="single" w:sz="4" w:space="0" w:color="000000"/>
-            </w:tcBorders>
-            <w:shd w:fill="auto" w:val="clear"/>
-            <w:tcMar>
-              <w:left w:w="103" w:type="dxa"/>
+              <w:top w:val="single" w:sz="4" w:space="0" w:color="000001"/>
+              <w:left w:val="single" w:sz="4" w:space="0" w:color="000001"/>
+              <w:bottom w:val="single" w:sz="4" w:space="0" w:color="000001"/>
+              <w:insideH w:val="single" w:sz="4" w:space="0" w:color="000001"/>
+            </w:tcBorders>
+            <w:shd w:fill="auto" w:val="clear"/>
+            <w:tcMar>
+              <w:left w:w="93" w:type="dxa"/>
             </w:tcMar>
           </w:tcPr>
           <w:p>
@@ -3553,33 +3488,34 @@
           <w:tcPr>
             <w:tcW w:w="3906" w:type="dxa"/>
             <w:tcBorders>
-              <w:top w:val="single" w:sz="4" w:space="0" w:color="000000"/>
-              <w:left w:val="single" w:sz="4" w:space="0" w:color="000000"/>
-              <w:bottom w:val="single" w:sz="4" w:space="0" w:color="000000"/>
-              <w:insideH w:val="single" w:sz="4" w:space="0" w:color="000000"/>
-            </w:tcBorders>
-            <w:shd w:fill="auto" w:val="clear"/>
-            <w:tcMar>
-              <w:left w:w="103" w:type="dxa"/>
-            </w:tcMar>
-          </w:tcPr>
-          <w:p>
-            <w:pPr>
-              <w:pStyle w:val="Normal"/>
-              <w:snapToGrid w:val="false"/>
-              <w:spacing w:lineRule="auto" w:line="240"/>
-              <w:rPr>
-                <w:rFonts w:ascii="Verdana" w:hAnsi="Verdana" w:cs="Verdana"/>
-                <w:sz w:val="20"/>
-                <w:szCs w:val="20"/>
-              </w:rPr>
-            </w:pPr>
-            <w:r>
-              <w:rPr>
-                <w:rFonts w:cs="Verdana" w:ascii="Verdana" w:hAnsi="Verdana"/>
-                <w:sz w:val="20"/>
-                <w:szCs w:val="20"/>
-              </w:rPr>
+              <w:top w:val="single" w:sz="4" w:space="0" w:color="000001"/>
+              <w:left w:val="single" w:sz="4" w:space="0" w:color="000001"/>
+              <w:bottom w:val="single" w:sz="4" w:space="0" w:color="000001"/>
+              <w:insideH w:val="single" w:sz="4" w:space="0" w:color="000001"/>
+            </w:tcBorders>
+            <w:shd w:fill="auto" w:val="clear"/>
+            <w:tcMar>
+              <w:left w:w="93" w:type="dxa"/>
+            </w:tcMar>
+          </w:tcPr>
+          <w:p>
+            <w:pPr>
+              <w:pStyle w:val="Normal"/>
+              <w:snapToGrid w:val="false"/>
+              <w:spacing w:lineRule="auto" w:line="240"/>
+              <w:rPr>
+                <w:rFonts w:ascii="Verdana" w:hAnsi="Verdana" w:cs="Verdana"/>
+                <w:sz w:val="20"/>
+                <w:szCs w:val="20"/>
+              </w:rPr>
+            </w:pPr>
+            <w:r>
+              <w:rPr>
+                <w:rFonts w:cs="Verdana" w:ascii="Verdana" w:hAnsi="Verdana"/>
+                <w:sz w:val="20"/>
+                <w:szCs w:val="20"/>
+              </w:rPr>
+              <w:t>M.S in Systems Engineering from BITS, Pilani</w:t>
             </w:r>
           </w:p>
         </w:tc>
@@ -3587,35 +3523,36 @@
           <w:tcPr>
             <w:tcW w:w="3584" w:type="dxa"/>
             <w:tcBorders>
-              <w:top w:val="single" w:sz="4" w:space="0" w:color="000000"/>
-              <w:left w:val="single" w:sz="4" w:space="0" w:color="000000"/>
-              <w:bottom w:val="single" w:sz="4" w:space="0" w:color="000000"/>
-              <w:right w:val="single" w:sz="4" w:space="0" w:color="000000"/>
-              <w:insideH w:val="single" w:sz="4" w:space="0" w:color="000000"/>
-              <w:insideV w:val="single" w:sz="4" w:space="0" w:color="000000"/>
-            </w:tcBorders>
-            <w:shd w:fill="auto" w:val="clear"/>
-            <w:tcMar>
-              <w:left w:w="103" w:type="dxa"/>
-            </w:tcMar>
-          </w:tcPr>
-          <w:p>
-            <w:pPr>
-              <w:pStyle w:val="Normal"/>
-              <w:snapToGrid w:val="false"/>
-              <w:spacing w:lineRule="auto" w:line="240"/>
-              <w:rPr>
-                <w:rFonts w:ascii="Verdana" w:hAnsi="Verdana" w:cs="Verdana"/>
-                <w:sz w:val="20"/>
-                <w:szCs w:val="20"/>
-              </w:rPr>
-            </w:pPr>
-            <w:r>
-              <w:rPr>
-                <w:rFonts w:cs="Verdana" w:ascii="Verdana" w:hAnsi="Verdana"/>
-                <w:sz w:val="20"/>
-                <w:szCs w:val="20"/>
-              </w:rPr>
+              <w:top w:val="single" w:sz="4" w:space="0" w:color="000001"/>
+              <w:left w:val="single" w:sz="4" w:space="0" w:color="000001"/>
+              <w:bottom w:val="single" w:sz="4" w:space="0" w:color="000001"/>
+              <w:right w:val="single" w:sz="4" w:space="0" w:color="000001"/>
+              <w:insideH w:val="single" w:sz="4" w:space="0" w:color="000001"/>
+              <w:insideV w:val="single" w:sz="4" w:space="0" w:color="000001"/>
+            </w:tcBorders>
+            <w:shd w:fill="auto" w:val="clear"/>
+            <w:tcMar>
+              <w:left w:w="93" w:type="dxa"/>
+            </w:tcMar>
+          </w:tcPr>
+          <w:p>
+            <w:pPr>
+              <w:pStyle w:val="Normal"/>
+              <w:snapToGrid w:val="false"/>
+              <w:spacing w:lineRule="auto" w:line="240"/>
+              <w:rPr>
+                <w:rFonts w:ascii="Verdana" w:hAnsi="Verdana" w:cs="Verdana"/>
+                <w:sz w:val="20"/>
+                <w:szCs w:val="20"/>
+              </w:rPr>
+            </w:pPr>
+            <w:r>
+              <w:rPr>
+                <w:rFonts w:cs="Verdana" w:ascii="Verdana" w:hAnsi="Verdana"/>
+                <w:sz w:val="20"/>
+                <w:szCs w:val="20"/>
+              </w:rPr>
+              <w:t>B.E. Instrumentation and Technology</w:t>
             </w:r>
           </w:p>
         </w:tc>
@@ -3626,14 +3563,14 @@
           <w:tcPr>
             <w:tcW w:w="1998" w:type="dxa"/>
             <w:tcBorders>
-              <w:top w:val="single" w:sz="4" w:space="0" w:color="000000"/>
-              <w:left w:val="single" w:sz="4" w:space="0" w:color="000000"/>
-              <w:bottom w:val="single" w:sz="4" w:space="0" w:color="000000"/>
-              <w:insideH w:val="single" w:sz="4" w:space="0" w:color="000000"/>
-            </w:tcBorders>
-            <w:shd w:fill="auto" w:val="clear"/>
-            <w:tcMar>
-              <w:left w:w="103" w:type="dxa"/>
+              <w:top w:val="single" w:sz="4" w:space="0" w:color="000001"/>
+              <w:left w:val="single" w:sz="4" w:space="0" w:color="000001"/>
+              <w:bottom w:val="single" w:sz="4" w:space="0" w:color="000001"/>
+              <w:insideH w:val="single" w:sz="4" w:space="0" w:color="000001"/>
+            </w:tcBorders>
+            <w:shd w:fill="auto" w:val="clear"/>
+            <w:tcMar>
+              <w:left w:w="93" w:type="dxa"/>
             </w:tcMar>
           </w:tcPr>
           <w:p>
@@ -3660,33 +3597,34 @@
           <w:tcPr>
             <w:tcW w:w="3906" w:type="dxa"/>
             <w:tcBorders>
-              <w:top w:val="single" w:sz="4" w:space="0" w:color="000000"/>
-              <w:left w:val="single" w:sz="4" w:space="0" w:color="000000"/>
-              <w:bottom w:val="single" w:sz="4" w:space="0" w:color="000000"/>
-              <w:insideH w:val="single" w:sz="4" w:space="0" w:color="000000"/>
-            </w:tcBorders>
-            <w:shd w:fill="auto" w:val="clear"/>
-            <w:tcMar>
-              <w:left w:w="103" w:type="dxa"/>
-            </w:tcMar>
-          </w:tcPr>
-          <w:p>
-            <w:pPr>
-              <w:pStyle w:val="Normal"/>
-              <w:snapToGrid w:val="false"/>
-              <w:spacing w:lineRule="auto" w:line="240"/>
-              <w:rPr>
-                <w:rFonts w:ascii="Verdana" w:hAnsi="Verdana" w:cs="Verdana"/>
-                <w:sz w:val="20"/>
-                <w:szCs w:val="20"/>
-              </w:rPr>
-            </w:pPr>
-            <w:r>
-              <w:rPr>
-                <w:rFonts w:cs="Verdana" w:ascii="Verdana" w:hAnsi="Verdana"/>
-                <w:sz w:val="20"/>
-                <w:szCs w:val="20"/>
-              </w:rPr>
+              <w:top w:val="single" w:sz="4" w:space="0" w:color="000001"/>
+              <w:left w:val="single" w:sz="4" w:space="0" w:color="000001"/>
+              <w:bottom w:val="single" w:sz="4" w:space="0" w:color="000001"/>
+              <w:insideH w:val="single" w:sz="4" w:space="0" w:color="000001"/>
+            </w:tcBorders>
+            <w:shd w:fill="auto" w:val="clear"/>
+            <w:tcMar>
+              <w:left w:w="93" w:type="dxa"/>
+            </w:tcMar>
+          </w:tcPr>
+          <w:p>
+            <w:pPr>
+              <w:pStyle w:val="Normal"/>
+              <w:snapToGrid w:val="false"/>
+              <w:spacing w:lineRule="auto" w:line="240"/>
+              <w:rPr>
+                <w:rFonts w:ascii="Verdana" w:hAnsi="Verdana" w:cs="Verdana"/>
+                <w:sz w:val="20"/>
+                <w:szCs w:val="20"/>
+              </w:rPr>
+            </w:pPr>
+            <w:r>
+              <w:rPr>
+                <w:rFonts w:cs="Verdana" w:ascii="Verdana" w:hAnsi="Verdana"/>
+                <w:sz w:val="20"/>
+                <w:szCs w:val="20"/>
+              </w:rPr>
+              <w:t>SAP Technical Architect, IBM</w:t>
             </w:r>
           </w:p>
         </w:tc>
@@ -3694,35 +3632,56 @@
           <w:tcPr>
             <w:tcW w:w="3584" w:type="dxa"/>
             <w:tcBorders>
-              <w:top w:val="single" w:sz="4" w:space="0" w:color="000000"/>
-              <w:left w:val="single" w:sz="4" w:space="0" w:color="000000"/>
-              <w:bottom w:val="single" w:sz="4" w:space="0" w:color="000000"/>
-              <w:right w:val="single" w:sz="4" w:space="0" w:color="000000"/>
-              <w:insideH w:val="single" w:sz="4" w:space="0" w:color="000000"/>
-              <w:insideV w:val="single" w:sz="4" w:space="0" w:color="000000"/>
-            </w:tcBorders>
-            <w:shd w:fill="auto" w:val="clear"/>
-            <w:tcMar>
-              <w:left w:w="103" w:type="dxa"/>
-            </w:tcMar>
-          </w:tcPr>
-          <w:p>
-            <w:pPr>
-              <w:pStyle w:val="Normal"/>
-              <w:snapToGrid w:val="false"/>
-              <w:spacing w:lineRule="auto" w:line="240"/>
-              <w:rPr>
-                <w:rFonts w:ascii="Verdana" w:hAnsi="Verdana" w:cs="Verdana"/>
-                <w:sz w:val="20"/>
-                <w:szCs w:val="20"/>
-              </w:rPr>
-            </w:pPr>
-            <w:r>
-              <w:rPr>
-                <w:rFonts w:cs="Verdana" w:ascii="Verdana" w:hAnsi="Verdana"/>
-                <w:sz w:val="20"/>
-                <w:szCs w:val="20"/>
-              </w:rPr>
+              <w:top w:val="single" w:sz="4" w:space="0" w:color="000001"/>
+              <w:left w:val="single" w:sz="4" w:space="0" w:color="000001"/>
+              <w:bottom w:val="single" w:sz="4" w:space="0" w:color="000001"/>
+              <w:right w:val="single" w:sz="4" w:space="0" w:color="000001"/>
+              <w:insideH w:val="single" w:sz="4" w:space="0" w:color="000001"/>
+              <w:insideV w:val="single" w:sz="4" w:space="0" w:color="000001"/>
+            </w:tcBorders>
+            <w:shd w:fill="auto" w:val="clear"/>
+            <w:tcMar>
+              <w:left w:w="93" w:type="dxa"/>
+            </w:tcMar>
+          </w:tcPr>
+          <w:p>
+            <w:pPr>
+              <w:pStyle w:val="Normal"/>
+              <w:snapToGrid w:val="false"/>
+              <w:spacing w:lineRule="auto" w:line="240"/>
+              <w:rPr>
+                <w:rFonts w:ascii="Verdana" w:hAnsi="Verdana" w:cs="Verdana"/>
+                <w:sz w:val="20"/>
+                <w:szCs w:val="20"/>
+              </w:rPr>
+            </w:pPr>
+            <w:r>
+              <w:rPr>
+                <w:rFonts w:cs="Verdana" w:ascii="Verdana" w:hAnsi="Verdana"/>
+                <w:sz w:val="20"/>
+                <w:szCs w:val="20"/>
+              </w:rPr>
+              <w:t>Senior Technical Staff Member -</w:t>
+            </w:r>
+          </w:p>
+          <w:p>
+            <w:pPr>
+              <w:pStyle w:val="Normal"/>
+              <w:snapToGrid w:val="false"/>
+              <w:spacing w:lineRule="auto" w:line="240"/>
+              <w:rPr>
+                <w:rFonts w:ascii="Verdana" w:hAnsi="Verdana" w:cs="Verdana"/>
+                <w:sz w:val="20"/>
+                <w:szCs w:val="20"/>
+              </w:rPr>
+            </w:pPr>
+            <w:r>
+              <w:rPr>
+                <w:rFonts w:cs="Verdana" w:ascii="Verdana" w:hAnsi="Verdana"/>
+                <w:sz w:val="20"/>
+                <w:szCs w:val="20"/>
+              </w:rPr>
+              <w:t>Technology Architect Lead Client Transformation SRE</w:t>
             </w:r>
           </w:p>
         </w:tc>
@@ -3733,14 +3692,14 @@
           <w:tcPr>
             <w:tcW w:w="1998" w:type="dxa"/>
             <w:tcBorders>
-              <w:top w:val="single" w:sz="4" w:space="0" w:color="000000"/>
-              <w:left w:val="single" w:sz="4" w:space="0" w:color="000000"/>
-              <w:bottom w:val="single" w:sz="4" w:space="0" w:color="000000"/>
-              <w:insideH w:val="single" w:sz="4" w:space="0" w:color="000000"/>
-            </w:tcBorders>
-            <w:shd w:fill="auto" w:val="clear"/>
-            <w:tcMar>
-              <w:left w:w="103" w:type="dxa"/>
+              <w:top w:val="single" w:sz="4" w:space="0" w:color="000001"/>
+              <w:left w:val="single" w:sz="4" w:space="0" w:color="000001"/>
+              <w:bottom w:val="single" w:sz="4" w:space="0" w:color="000001"/>
+              <w:insideH w:val="single" w:sz="4" w:space="0" w:color="000001"/>
+            </w:tcBorders>
+            <w:shd w:fill="auto" w:val="clear"/>
+            <w:tcMar>
+              <w:left w:w="93" w:type="dxa"/>
             </w:tcMar>
           </w:tcPr>
           <w:p>
@@ -3767,33 +3726,34 @@
           <w:tcPr>
             <w:tcW w:w="3906" w:type="dxa"/>
             <w:tcBorders>
-              <w:top w:val="single" w:sz="4" w:space="0" w:color="000000"/>
-              <w:left w:val="single" w:sz="4" w:space="0" w:color="000000"/>
-              <w:bottom w:val="single" w:sz="4" w:space="0" w:color="000000"/>
-              <w:insideH w:val="single" w:sz="4" w:space="0" w:color="000000"/>
-            </w:tcBorders>
-            <w:shd w:fill="auto" w:val="clear"/>
-            <w:tcMar>
-              <w:left w:w="103" w:type="dxa"/>
-            </w:tcMar>
-          </w:tcPr>
-          <w:p>
-            <w:pPr>
-              <w:pStyle w:val="Normal"/>
-              <w:snapToGrid w:val="false"/>
-              <w:spacing w:lineRule="auto" w:line="240"/>
-              <w:rPr>
-                <w:rFonts w:ascii="Verdana" w:hAnsi="Verdana" w:cs="Verdana"/>
-                <w:sz w:val="20"/>
-                <w:szCs w:val="20"/>
-              </w:rPr>
-            </w:pPr>
-            <w:r>
-              <w:rPr>
-                <w:rFonts w:cs="Verdana" w:ascii="Verdana" w:hAnsi="Verdana"/>
-                <w:sz w:val="20"/>
-                <w:szCs w:val="20"/>
-              </w:rPr>
+              <w:top w:val="single" w:sz="4" w:space="0" w:color="000001"/>
+              <w:left w:val="single" w:sz="4" w:space="0" w:color="000001"/>
+              <w:bottom w:val="single" w:sz="4" w:space="0" w:color="000001"/>
+              <w:insideH w:val="single" w:sz="4" w:space="0" w:color="000001"/>
+            </w:tcBorders>
+            <w:shd w:fill="auto" w:val="clear"/>
+            <w:tcMar>
+              <w:left w:w="93" w:type="dxa"/>
+            </w:tcMar>
+          </w:tcPr>
+          <w:p>
+            <w:pPr>
+              <w:pStyle w:val="Normal"/>
+              <w:snapToGrid w:val="false"/>
+              <w:spacing w:lineRule="auto" w:line="240"/>
+              <w:rPr>
+                <w:rFonts w:ascii="Verdana" w:hAnsi="Verdana" w:cs="Verdana"/>
+                <w:sz w:val="20"/>
+                <w:szCs w:val="20"/>
+              </w:rPr>
+            </w:pPr>
+            <w:r>
+              <w:rPr>
+                <w:rFonts w:cs="Verdana" w:ascii="Verdana" w:hAnsi="Verdana"/>
+                <w:sz w:val="20"/>
+                <w:szCs w:val="20"/>
+              </w:rPr>
+              <w:t>IBM, Chennai</w:t>
             </w:r>
           </w:p>
         </w:tc>
@@ -3801,35 +3761,36 @@
           <w:tcPr>
             <w:tcW w:w="3584" w:type="dxa"/>
             <w:tcBorders>
-              <w:top w:val="single" w:sz="4" w:space="0" w:color="000000"/>
-              <w:left w:val="single" w:sz="4" w:space="0" w:color="000000"/>
-              <w:bottom w:val="single" w:sz="4" w:space="0" w:color="000000"/>
-              <w:right w:val="single" w:sz="4" w:space="0" w:color="000000"/>
-              <w:insideH w:val="single" w:sz="4" w:space="0" w:color="000000"/>
-              <w:insideV w:val="single" w:sz="4" w:space="0" w:color="000000"/>
-            </w:tcBorders>
-            <w:shd w:fill="auto" w:val="clear"/>
-            <w:tcMar>
-              <w:left w:w="103" w:type="dxa"/>
-            </w:tcMar>
-          </w:tcPr>
-          <w:p>
-            <w:pPr>
-              <w:pStyle w:val="Normal"/>
-              <w:snapToGrid w:val="false"/>
-              <w:spacing w:lineRule="auto" w:line="240"/>
-              <w:rPr>
-                <w:rFonts w:ascii="Verdana" w:hAnsi="Verdana" w:cs="Verdana"/>
-                <w:sz w:val="20"/>
-                <w:szCs w:val="20"/>
-              </w:rPr>
-            </w:pPr>
-            <w:r>
-              <w:rPr>
-                <w:rFonts w:cs="Verdana" w:ascii="Verdana" w:hAnsi="Verdana"/>
-                <w:sz w:val="20"/>
-                <w:szCs w:val="20"/>
-              </w:rPr>
+              <w:top w:val="single" w:sz="4" w:space="0" w:color="000001"/>
+              <w:left w:val="single" w:sz="4" w:space="0" w:color="000001"/>
+              <w:bottom w:val="single" w:sz="4" w:space="0" w:color="000001"/>
+              <w:right w:val="single" w:sz="4" w:space="0" w:color="000001"/>
+              <w:insideH w:val="single" w:sz="4" w:space="0" w:color="000001"/>
+              <w:insideV w:val="single" w:sz="4" w:space="0" w:color="000001"/>
+            </w:tcBorders>
+            <w:shd w:fill="auto" w:val="clear"/>
+            <w:tcMar>
+              <w:left w:w="93" w:type="dxa"/>
+            </w:tcMar>
+          </w:tcPr>
+          <w:p>
+            <w:pPr>
+              <w:pStyle w:val="Normal"/>
+              <w:snapToGrid w:val="false"/>
+              <w:spacing w:lineRule="auto" w:line="240"/>
+              <w:rPr>
+                <w:rFonts w:ascii="Verdana" w:hAnsi="Verdana" w:cs="Verdana"/>
+                <w:sz w:val="20"/>
+                <w:szCs w:val="20"/>
+              </w:rPr>
+            </w:pPr>
+            <w:r>
+              <w:rPr>
+                <w:rFonts w:cs="Verdana" w:ascii="Verdana" w:hAnsi="Verdana"/>
+                <w:sz w:val="20"/>
+                <w:szCs w:val="20"/>
+              </w:rPr>
+              <w:t>IBM, US</w:t>
             </w:r>
           </w:p>
         </w:tc>
@@ -3840,14 +3801,14 @@
           <w:tcPr>
             <w:tcW w:w="1998" w:type="dxa"/>
             <w:tcBorders>
-              <w:top w:val="single" w:sz="4" w:space="0" w:color="000000"/>
-              <w:left w:val="single" w:sz="4" w:space="0" w:color="000000"/>
-              <w:bottom w:val="single" w:sz="4" w:space="0" w:color="000000"/>
-              <w:insideH w:val="single" w:sz="4" w:space="0" w:color="000000"/>
-            </w:tcBorders>
-            <w:shd w:fill="auto" w:val="clear"/>
-            <w:tcMar>
-              <w:left w:w="103" w:type="dxa"/>
+              <w:top w:val="single" w:sz="4" w:space="0" w:color="000001"/>
+              <w:left w:val="single" w:sz="4" w:space="0" w:color="000001"/>
+              <w:bottom w:val="single" w:sz="4" w:space="0" w:color="000001"/>
+              <w:insideH w:val="single" w:sz="4" w:space="0" w:color="000001"/>
+            </w:tcBorders>
+            <w:shd w:fill="auto" w:val="clear"/>
+            <w:tcMar>
+              <w:left w:w="93" w:type="dxa"/>
             </w:tcMar>
           </w:tcPr>
           <w:p>
@@ -3874,33 +3835,34 @@
           <w:tcPr>
             <w:tcW w:w="3906" w:type="dxa"/>
             <w:tcBorders>
-              <w:top w:val="single" w:sz="4" w:space="0" w:color="000000"/>
-              <w:left w:val="single" w:sz="4" w:space="0" w:color="000000"/>
-              <w:bottom w:val="single" w:sz="4" w:space="0" w:color="000000"/>
-              <w:insideH w:val="single" w:sz="4" w:space="0" w:color="000000"/>
-            </w:tcBorders>
-            <w:shd w:fill="auto" w:val="clear"/>
-            <w:tcMar>
-              <w:left w:w="103" w:type="dxa"/>
-            </w:tcMar>
-          </w:tcPr>
-          <w:p>
-            <w:pPr>
-              <w:pStyle w:val="Normal"/>
-              <w:snapToGrid w:val="false"/>
-              <w:spacing w:lineRule="auto" w:line="240"/>
-              <w:rPr>
-                <w:rFonts w:ascii="Verdana" w:hAnsi="Verdana" w:cs="Verdana"/>
-                <w:sz w:val="20"/>
-                <w:szCs w:val="20"/>
-              </w:rPr>
-            </w:pPr>
-            <w:r>
-              <w:rPr>
-                <w:rFonts w:cs="Verdana" w:ascii="Verdana" w:hAnsi="Verdana"/>
-                <w:sz w:val="20"/>
-                <w:szCs w:val="20"/>
-              </w:rPr>
+              <w:top w:val="single" w:sz="4" w:space="0" w:color="000001"/>
+              <w:left w:val="single" w:sz="4" w:space="0" w:color="000001"/>
+              <w:bottom w:val="single" w:sz="4" w:space="0" w:color="000001"/>
+              <w:insideH w:val="single" w:sz="4" w:space="0" w:color="000001"/>
+            </w:tcBorders>
+            <w:shd w:fill="auto" w:val="clear"/>
+            <w:tcMar>
+              <w:left w:w="93" w:type="dxa"/>
+            </w:tcMar>
+          </w:tcPr>
+          <w:p>
+            <w:pPr>
+              <w:pStyle w:val="Normal"/>
+              <w:snapToGrid w:val="false"/>
+              <w:spacing w:lineRule="auto" w:line="240"/>
+              <w:rPr>
+                <w:rFonts w:ascii="Verdana" w:hAnsi="Verdana" w:cs="Verdana"/>
+                <w:sz w:val="20"/>
+                <w:szCs w:val="20"/>
+              </w:rPr>
+            </w:pPr>
+            <w:r>
+              <w:rPr>
+                <w:rFonts w:cs="Verdana" w:ascii="Verdana" w:hAnsi="Verdana"/>
+                <w:sz w:val="20"/>
+                <w:szCs w:val="20"/>
+              </w:rPr>
+              <w:t>+91 96299 68729</w:t>
             </w:r>
           </w:p>
         </w:tc>
@@ -3908,35 +3870,36 @@
           <w:tcPr>
             <w:tcW w:w="3584" w:type="dxa"/>
             <w:tcBorders>
-              <w:top w:val="single" w:sz="4" w:space="0" w:color="000000"/>
-              <w:left w:val="single" w:sz="4" w:space="0" w:color="000000"/>
-              <w:bottom w:val="single" w:sz="4" w:space="0" w:color="000000"/>
-              <w:right w:val="single" w:sz="4" w:space="0" w:color="000000"/>
-              <w:insideH w:val="single" w:sz="4" w:space="0" w:color="000000"/>
-              <w:insideV w:val="single" w:sz="4" w:space="0" w:color="000000"/>
-            </w:tcBorders>
-            <w:shd w:fill="auto" w:val="clear"/>
-            <w:tcMar>
-              <w:left w:w="103" w:type="dxa"/>
-            </w:tcMar>
-          </w:tcPr>
-          <w:p>
-            <w:pPr>
-              <w:pStyle w:val="Normal"/>
-              <w:snapToGrid w:val="false"/>
-              <w:spacing w:lineRule="auto" w:line="240"/>
-              <w:rPr>
-                <w:rFonts w:ascii="Verdana" w:hAnsi="Verdana" w:cs="Verdana"/>
-                <w:sz w:val="20"/>
-                <w:szCs w:val="20"/>
-              </w:rPr>
-            </w:pPr>
-            <w:r>
-              <w:rPr>
-                <w:rFonts w:cs="Verdana" w:ascii="Verdana" w:hAnsi="Verdana"/>
-                <w:sz w:val="20"/>
-                <w:szCs w:val="20"/>
-              </w:rPr>
+              <w:top w:val="single" w:sz="4" w:space="0" w:color="000001"/>
+              <w:left w:val="single" w:sz="4" w:space="0" w:color="000001"/>
+              <w:bottom w:val="single" w:sz="4" w:space="0" w:color="000001"/>
+              <w:right w:val="single" w:sz="4" w:space="0" w:color="000001"/>
+              <w:insideH w:val="single" w:sz="4" w:space="0" w:color="000001"/>
+              <w:insideV w:val="single" w:sz="4" w:space="0" w:color="000001"/>
+            </w:tcBorders>
+            <w:shd w:fill="auto" w:val="clear"/>
+            <w:tcMar>
+              <w:left w:w="93" w:type="dxa"/>
+            </w:tcMar>
+          </w:tcPr>
+          <w:p>
+            <w:pPr>
+              <w:pStyle w:val="Normal"/>
+              <w:snapToGrid w:val="false"/>
+              <w:spacing w:lineRule="auto" w:line="240"/>
+              <w:rPr>
+                <w:rFonts w:ascii="Verdana" w:hAnsi="Verdana" w:cs="Verdana"/>
+                <w:sz w:val="20"/>
+                <w:szCs w:val="20"/>
+              </w:rPr>
+            </w:pPr>
+            <w:r>
+              <w:rPr>
+                <w:rFonts w:cs="Verdana" w:ascii="Verdana" w:hAnsi="Verdana"/>
+                <w:sz w:val="20"/>
+                <w:szCs w:val="20"/>
+              </w:rPr>
+              <w:t>+1 312 775 2398</w:t>
             </w:r>
           </w:p>
         </w:tc>
@@ -3947,14 +3910,14 @@
           <w:tcPr>
             <w:tcW w:w="1998" w:type="dxa"/>
             <w:tcBorders>
-              <w:top w:val="single" w:sz="4" w:space="0" w:color="000000"/>
-              <w:left w:val="single" w:sz="4" w:space="0" w:color="000000"/>
-              <w:bottom w:val="single" w:sz="4" w:space="0" w:color="000000"/>
-              <w:insideH w:val="single" w:sz="4" w:space="0" w:color="000000"/>
-            </w:tcBorders>
-            <w:shd w:fill="auto" w:val="clear"/>
-            <w:tcMar>
-              <w:left w:w="103" w:type="dxa"/>
+              <w:top w:val="single" w:sz="4" w:space="0" w:color="000001"/>
+              <w:left w:val="single" w:sz="4" w:space="0" w:color="000001"/>
+              <w:bottom w:val="single" w:sz="4" w:space="0" w:color="000001"/>
+              <w:insideH w:val="single" w:sz="4" w:space="0" w:color="000001"/>
+            </w:tcBorders>
+            <w:shd w:fill="auto" w:val="clear"/>
+            <w:tcMar>
+              <w:left w:w="93" w:type="dxa"/>
             </w:tcMar>
           </w:tcPr>
           <w:p>
@@ -3981,14 +3944,14 @@
           <w:tcPr>
             <w:tcW w:w="3906" w:type="dxa"/>
             <w:tcBorders>
-              <w:top w:val="single" w:sz="4" w:space="0" w:color="000000"/>
-              <w:left w:val="single" w:sz="4" w:space="0" w:color="000000"/>
-              <w:bottom w:val="single" w:sz="4" w:space="0" w:color="000000"/>
-              <w:insideH w:val="single" w:sz="4" w:space="0" w:color="000000"/>
-            </w:tcBorders>
-            <w:shd w:fill="auto" w:val="clear"/>
-            <w:tcMar>
-              <w:left w:w="103" w:type="dxa"/>
+              <w:top w:val="single" w:sz="4" w:space="0" w:color="000001"/>
+              <w:left w:val="single" w:sz="4" w:space="0" w:color="000001"/>
+              <w:bottom w:val="single" w:sz="4" w:space="0" w:color="000001"/>
+              <w:insideH w:val="single" w:sz="4" w:space="0" w:color="000001"/>
+            </w:tcBorders>
+            <w:shd w:fill="auto" w:val="clear"/>
+            <w:tcMar>
+              <w:left w:w="93" w:type="dxa"/>
             </w:tcMar>
           </w:tcPr>
           <w:p>
@@ -4015,16 +3978,16 @@
           <w:tcPr>
             <w:tcW w:w="3584" w:type="dxa"/>
             <w:tcBorders>
-              <w:top w:val="single" w:sz="4" w:space="0" w:color="000000"/>
-              <w:left w:val="single" w:sz="4" w:space="0" w:color="000000"/>
-              <w:bottom w:val="single" w:sz="4" w:space="0" w:color="000000"/>
-              <w:right w:val="single" w:sz="4" w:space="0" w:color="000000"/>
-              <w:insideH w:val="single" w:sz="4" w:space="0" w:color="000000"/>
-              <w:insideV w:val="single" w:sz="4" w:space="0" w:color="000000"/>
-            </w:tcBorders>
-            <w:shd w:fill="auto" w:val="clear"/>
-            <w:tcMar>
-              <w:left w:w="103" w:type="dxa"/>
+              <w:top w:val="single" w:sz="4" w:space="0" w:color="000001"/>
+              <w:left w:val="single" w:sz="4" w:space="0" w:color="000001"/>
+              <w:bottom w:val="single" w:sz="4" w:space="0" w:color="000001"/>
+              <w:right w:val="single" w:sz="4" w:space="0" w:color="000001"/>
+              <w:insideH w:val="single" w:sz="4" w:space="0" w:color="000001"/>
+              <w:insideV w:val="single" w:sz="4" w:space="0" w:color="000001"/>
+            </w:tcBorders>
+            <w:shd w:fill="auto" w:val="clear"/>
+            <w:tcMar>
+              <w:left w:w="93" w:type="dxa"/>
             </w:tcMar>
           </w:tcPr>
           <w:p>
@@ -4054,14 +4017,14 @@
           <w:tcPr>
             <w:tcW w:w="1998" w:type="dxa"/>
             <w:tcBorders>
-              <w:top w:val="single" w:sz="4" w:space="0" w:color="000000"/>
-              <w:left w:val="single" w:sz="4" w:space="0" w:color="000000"/>
-              <w:bottom w:val="single" w:sz="4" w:space="0" w:color="000000"/>
-              <w:insideH w:val="single" w:sz="4" w:space="0" w:color="000000"/>
-            </w:tcBorders>
-            <w:shd w:fill="auto" w:val="clear"/>
-            <w:tcMar>
-              <w:left w:w="103" w:type="dxa"/>
+              <w:top w:val="single" w:sz="4" w:space="0" w:color="000001"/>
+              <w:left w:val="single" w:sz="4" w:space="0" w:color="000001"/>
+              <w:bottom w:val="single" w:sz="4" w:space="0" w:color="000001"/>
+              <w:insideH w:val="single" w:sz="4" w:space="0" w:color="000001"/>
+            </w:tcBorders>
+            <w:shd w:fill="auto" w:val="clear"/>
+            <w:tcMar>
+              <w:left w:w="93" w:type="dxa"/>
             </w:tcMar>
           </w:tcPr>
           <w:p>
@@ -4088,70 +4051,78 @@
           <w:tcPr>
             <w:tcW w:w="3906" w:type="dxa"/>
             <w:tcBorders>
-              <w:top w:val="single" w:sz="4" w:space="0" w:color="000000"/>
-              <w:left w:val="single" w:sz="4" w:space="0" w:color="000000"/>
-              <w:bottom w:val="single" w:sz="4" w:space="0" w:color="000000"/>
-              <w:insideH w:val="single" w:sz="4" w:space="0" w:color="000000"/>
-            </w:tcBorders>
-            <w:shd w:fill="auto" w:val="clear"/>
-            <w:tcMar>
-              <w:left w:w="103" w:type="dxa"/>
-            </w:tcMar>
-          </w:tcPr>
-          <w:p>
-            <w:pPr>
-              <w:pStyle w:val="Normal"/>
-              <w:snapToGrid w:val="false"/>
-              <w:spacing w:lineRule="auto" w:line="240"/>
-              <w:rPr>
-                <w:rFonts w:ascii="Verdana" w:hAnsi="Verdana" w:cs="Verdana"/>
-                <w:sz w:val="20"/>
-                <w:szCs w:val="20"/>
-              </w:rPr>
-            </w:pPr>
-            <w:r>
-              <w:rPr>
-                <w:rFonts w:cs="Verdana" w:ascii="Verdana" w:hAnsi="Verdana"/>
-                <w:sz w:val="20"/>
-                <w:szCs w:val="20"/>
-              </w:rPr>
-            </w:r>
+              <w:top w:val="single" w:sz="4" w:space="0" w:color="000001"/>
+              <w:left w:val="single" w:sz="4" w:space="0" w:color="000001"/>
+              <w:bottom w:val="single" w:sz="4" w:space="0" w:color="000001"/>
+              <w:insideH w:val="single" w:sz="4" w:space="0" w:color="000001"/>
+            </w:tcBorders>
+            <w:shd w:fill="auto" w:val="clear"/>
+            <w:tcMar>
+              <w:left w:w="93" w:type="dxa"/>
+            </w:tcMar>
+          </w:tcPr>
+          <w:p>
+            <w:pPr>
+              <w:pStyle w:val="Normal"/>
+              <w:snapToGrid w:val="false"/>
+              <w:spacing w:lineRule="auto" w:line="240"/>
+              <w:rPr>
+                <w:rFonts w:ascii="Verdana" w:hAnsi="Verdana" w:cs="Verdana"/>
+                <w:sz w:val="20"/>
+                <w:szCs w:val="20"/>
+              </w:rPr>
+            </w:pPr>
+            <w:hyperlink r:id="rId2">
+              <w:r>
+                <w:rPr>
+                  <w:rStyle w:val="InternetLink"/>
+                  <w:rFonts w:cs="Verdana" w:ascii="Verdana" w:hAnsi="Verdana"/>
+                  <w:sz w:val="20"/>
+                  <w:szCs w:val="20"/>
+                </w:rPr>
+                <w:t>swethaj.iyer@in.ibm.com</w:t>
+              </w:r>
+            </w:hyperlink>
           </w:p>
         </w:tc>
         <w:tc>
           <w:tcPr>
             <w:tcW w:w="3584" w:type="dxa"/>
             <w:tcBorders>
-              <w:top w:val="single" w:sz="4" w:space="0" w:color="000000"/>
-              <w:left w:val="single" w:sz="4" w:space="0" w:color="000000"/>
-              <w:bottom w:val="single" w:sz="4" w:space="0" w:color="000000"/>
-              <w:right w:val="single" w:sz="4" w:space="0" w:color="000000"/>
-              <w:insideH w:val="single" w:sz="4" w:space="0" w:color="000000"/>
-              <w:insideV w:val="single" w:sz="4" w:space="0" w:color="000000"/>
-            </w:tcBorders>
-            <w:shd w:fill="auto" w:val="clear"/>
-            <w:tcMar>
-              <w:left w:w="103" w:type="dxa"/>
-            </w:tcMar>
-          </w:tcPr>
-          <w:p>
-            <w:pPr>
-              <w:pStyle w:val="Normal"/>
-              <w:snapToGrid w:val="false"/>
-              <w:spacing w:lineRule="auto" w:line="240"/>
-              <w:rPr>
-                <w:rFonts w:ascii="Verdana" w:hAnsi="Verdana" w:cs="Verdana"/>
-                <w:sz w:val="20"/>
-                <w:szCs w:val="20"/>
-              </w:rPr>
-            </w:pPr>
-            <w:r>
-              <w:rPr>
-                <w:rFonts w:cs="Verdana" w:ascii="Verdana" w:hAnsi="Verdana"/>
-                <w:sz w:val="20"/>
-                <w:szCs w:val="20"/>
-              </w:rPr>
-            </w:r>
+              <w:top w:val="single" w:sz="4" w:space="0" w:color="000001"/>
+              <w:left w:val="single" w:sz="4" w:space="0" w:color="000001"/>
+              <w:bottom w:val="single" w:sz="4" w:space="0" w:color="000001"/>
+              <w:right w:val="single" w:sz="4" w:space="0" w:color="000001"/>
+              <w:insideH w:val="single" w:sz="4" w:space="0" w:color="000001"/>
+              <w:insideV w:val="single" w:sz="4" w:space="0" w:color="000001"/>
+            </w:tcBorders>
+            <w:shd w:fill="auto" w:val="clear"/>
+            <w:tcMar>
+              <w:left w:w="93" w:type="dxa"/>
+            </w:tcMar>
+          </w:tcPr>
+          <w:p>
+            <w:pPr>
+              <w:pStyle w:val="Normal"/>
+              <w:snapToGrid w:val="false"/>
+              <w:spacing w:lineRule="auto" w:line="240"/>
+              <w:rPr>
+                <w:rFonts w:ascii="Verdana" w:hAnsi="Verdana" w:cs="Verdana"/>
+                <w:sz w:val="20"/>
+                <w:szCs w:val="20"/>
+              </w:rPr>
+            </w:pPr>
+            <w:hyperlink r:id="rId3">
+              <w:r>
+                <w:rPr>
+                  <w:rStyle w:val="InternetLink"/>
+                  <w:rFonts w:cs="Verdana" w:ascii="Verdana" w:hAnsi="Verdana"/>
+                  <w:sz w:val="20"/>
+                  <w:szCs w:val="20"/>
+                </w:rPr>
+                <w:t>rsriniv@us.ibm.com</w:t>
+              </w:r>
+            </w:hyperlink>
           </w:p>
         </w:tc>
       </w:tr>
@@ -4161,14 +4132,14 @@
           <w:tcPr>
             <w:tcW w:w="1998" w:type="dxa"/>
             <w:tcBorders>
-              <w:top w:val="single" w:sz="4" w:space="0" w:color="000000"/>
-              <w:left w:val="single" w:sz="4" w:space="0" w:color="000000"/>
-              <w:bottom w:val="single" w:sz="4" w:space="0" w:color="000000"/>
-              <w:insideH w:val="single" w:sz="4" w:space="0" w:color="000000"/>
-            </w:tcBorders>
-            <w:shd w:fill="auto" w:val="clear"/>
-            <w:tcMar>
-              <w:left w:w="103" w:type="dxa"/>
+              <w:top w:val="single" w:sz="4" w:space="0" w:color="000001"/>
+              <w:left w:val="single" w:sz="4" w:space="0" w:color="000001"/>
+              <w:bottom w:val="single" w:sz="4" w:space="0" w:color="000001"/>
+              <w:insideH w:val="single" w:sz="4" w:space="0" w:color="000001"/>
+            </w:tcBorders>
+            <w:shd w:fill="auto" w:val="clear"/>
+            <w:tcMar>
+              <w:left w:w="93" w:type="dxa"/>
             </w:tcMar>
           </w:tcPr>
           <w:p>
@@ -4195,50 +4166,48 @@
           <w:tcPr>
             <w:tcW w:w="3906" w:type="dxa"/>
             <w:tcBorders>
-              <w:top w:val="single" w:sz="4" w:space="0" w:color="000000"/>
-              <w:left w:val="single" w:sz="4" w:space="0" w:color="000000"/>
-              <w:bottom w:val="single" w:sz="4" w:space="0" w:color="000000"/>
-              <w:insideH w:val="single" w:sz="4" w:space="0" w:color="000000"/>
-            </w:tcBorders>
-            <w:shd w:fill="auto" w:val="clear"/>
-            <w:tcMar>
-              <w:left w:w="103" w:type="dxa"/>
-            </w:tcMar>
-          </w:tcPr>
-          <w:p>
-            <w:pPr>
-              <w:pStyle w:val="Normal"/>
-              <w:snapToGrid w:val="false"/>
-              <w:spacing w:lineRule="auto" w:line="240"/>
-              <w:rPr>
-                <w:rFonts w:ascii="Verdana" w:hAnsi="Verdana" w:cs="Verdana"/>
-                <w:sz w:val="20"/>
-                <w:szCs w:val="20"/>
-              </w:rPr>
-            </w:pPr>
-            <w:r>
-              <w:rPr>
-                <w:rFonts w:cs="Verdana" w:ascii="Verdana" w:hAnsi="Verdana"/>
-                <w:sz w:val="20"/>
-                <w:szCs w:val="20"/>
-              </w:rPr>
-            </w:r>
+              <w:top w:val="single" w:sz="4" w:space="0" w:color="000001"/>
+              <w:left w:val="single" w:sz="4" w:space="0" w:color="000001"/>
+              <w:bottom w:val="single" w:sz="4" w:space="0" w:color="000001"/>
+              <w:insideH w:val="single" w:sz="4" w:space="0" w:color="000001"/>
+            </w:tcBorders>
+            <w:shd w:fill="auto" w:val="clear"/>
+            <w:tcMar>
+              <w:left w:w="93" w:type="dxa"/>
+            </w:tcMar>
+          </w:tcPr>
+          <w:p>
+            <w:pPr>
+              <w:pStyle w:val="Normal"/>
+              <w:snapToGrid w:val="false"/>
+              <w:spacing w:lineRule="auto" w:line="240"/>
+              <w:rPr/>
+            </w:pPr>
+            <w:hyperlink r:id="rId4">
+              <w:r>
+                <w:rPr>
+                  <w:rFonts w:cs="Verdana" w:ascii="Verdana" w:hAnsi="Verdana"/>
+                  <w:sz w:val="20"/>
+                  <w:szCs w:val="20"/>
+                </w:rPr>
+              </w:r>
+            </w:hyperlink>
           </w:p>
         </w:tc>
         <w:tc>
           <w:tcPr>
             <w:tcW w:w="3584" w:type="dxa"/>
             <w:tcBorders>
-              <w:top w:val="single" w:sz="4" w:space="0" w:color="000000"/>
-              <w:left w:val="single" w:sz="4" w:space="0" w:color="000000"/>
-              <w:bottom w:val="single" w:sz="4" w:space="0" w:color="000000"/>
-              <w:right w:val="single" w:sz="4" w:space="0" w:color="000000"/>
-              <w:insideH w:val="single" w:sz="4" w:space="0" w:color="000000"/>
-              <w:insideV w:val="single" w:sz="4" w:space="0" w:color="000000"/>
-            </w:tcBorders>
-            <w:shd w:fill="auto" w:val="clear"/>
-            <w:tcMar>
-              <w:left w:w="103" w:type="dxa"/>
+              <w:top w:val="single" w:sz="4" w:space="0" w:color="000001"/>
+              <w:left w:val="single" w:sz="4" w:space="0" w:color="000001"/>
+              <w:bottom w:val="single" w:sz="4" w:space="0" w:color="000001"/>
+              <w:right w:val="single" w:sz="4" w:space="0" w:color="000001"/>
+              <w:insideH w:val="single" w:sz="4" w:space="0" w:color="000001"/>
+              <w:insideV w:val="single" w:sz="4" w:space="0" w:color="000001"/>
+            </w:tcBorders>
+            <w:shd w:fill="auto" w:val="clear"/>
+            <w:tcMar>
+              <w:left w:w="93" w:type="dxa"/>
             </w:tcMar>
           </w:tcPr>
           <w:p>
@@ -4268,14 +4237,14 @@
           <w:tcPr>
             <w:tcW w:w="1998" w:type="dxa"/>
             <w:tcBorders>
-              <w:top w:val="single" w:sz="4" w:space="0" w:color="000000"/>
-              <w:left w:val="single" w:sz="4" w:space="0" w:color="000000"/>
-              <w:bottom w:val="single" w:sz="4" w:space="0" w:color="000000"/>
-              <w:insideH w:val="single" w:sz="4" w:space="0" w:color="000000"/>
-            </w:tcBorders>
-            <w:shd w:fill="auto" w:val="clear"/>
-            <w:tcMar>
-              <w:left w:w="103" w:type="dxa"/>
+              <w:top w:val="single" w:sz="4" w:space="0" w:color="000001"/>
+              <w:left w:val="single" w:sz="4" w:space="0" w:color="000001"/>
+              <w:bottom w:val="single" w:sz="4" w:space="0" w:color="000001"/>
+              <w:insideH w:val="single" w:sz="4" w:space="0" w:color="000001"/>
+            </w:tcBorders>
+            <w:shd w:fill="auto" w:val="clear"/>
+            <w:tcMar>
+              <w:left w:w="93" w:type="dxa"/>
             </w:tcMar>
           </w:tcPr>
           <w:p>
@@ -4302,33 +4271,34 @@
           <w:tcPr>
             <w:tcW w:w="3906" w:type="dxa"/>
             <w:tcBorders>
-              <w:top w:val="single" w:sz="4" w:space="0" w:color="000000"/>
-              <w:left w:val="single" w:sz="4" w:space="0" w:color="000000"/>
-              <w:bottom w:val="single" w:sz="4" w:space="0" w:color="000000"/>
-              <w:insideH w:val="single" w:sz="4" w:space="0" w:color="000000"/>
-            </w:tcBorders>
-            <w:shd w:fill="auto" w:val="clear"/>
-            <w:tcMar>
-              <w:left w:w="103" w:type="dxa"/>
-            </w:tcMar>
-          </w:tcPr>
-          <w:p>
-            <w:pPr>
-              <w:pStyle w:val="Normal"/>
-              <w:snapToGrid w:val="false"/>
-              <w:spacing w:lineRule="auto" w:line="240"/>
-              <w:rPr>
-                <w:rFonts w:ascii="Verdana" w:hAnsi="Verdana" w:cs="Verdana"/>
-                <w:sz w:val="20"/>
-                <w:szCs w:val="20"/>
-              </w:rPr>
-            </w:pPr>
-            <w:r>
-              <w:rPr>
-                <w:rFonts w:cs="Verdana" w:ascii="Verdana" w:hAnsi="Verdana"/>
-                <w:sz w:val="20"/>
-                <w:szCs w:val="20"/>
-              </w:rPr>
+              <w:top w:val="single" w:sz="4" w:space="0" w:color="000001"/>
+              <w:left w:val="single" w:sz="4" w:space="0" w:color="000001"/>
+              <w:bottom w:val="single" w:sz="4" w:space="0" w:color="000001"/>
+              <w:insideH w:val="single" w:sz="4" w:space="0" w:color="000001"/>
+            </w:tcBorders>
+            <w:shd w:fill="auto" w:val="clear"/>
+            <w:tcMar>
+              <w:left w:w="93" w:type="dxa"/>
+            </w:tcMar>
+          </w:tcPr>
+          <w:p>
+            <w:pPr>
+              <w:pStyle w:val="Normal"/>
+              <w:snapToGrid w:val="false"/>
+              <w:spacing w:lineRule="auto" w:line="240"/>
+              <w:rPr>
+                <w:rFonts w:ascii="Verdana" w:hAnsi="Verdana" w:cs="Verdana"/>
+                <w:sz w:val="20"/>
+                <w:szCs w:val="20"/>
+              </w:rPr>
+            </w:pPr>
+            <w:r>
+              <w:rPr>
+                <w:rFonts w:cs="Verdana" w:ascii="Verdana" w:hAnsi="Verdana"/>
+                <w:sz w:val="20"/>
+                <w:szCs w:val="20"/>
+              </w:rPr>
+              <w:t>Chennai &amp; 23 Apr, 2021</w:t>
             </w:r>
           </w:p>
         </w:tc>
@@ -4336,35 +4306,36 @@
           <w:tcPr>
             <w:tcW w:w="3584" w:type="dxa"/>
             <w:tcBorders>
-              <w:top w:val="single" w:sz="4" w:space="0" w:color="000000"/>
-              <w:left w:val="single" w:sz="4" w:space="0" w:color="000000"/>
-              <w:bottom w:val="single" w:sz="4" w:space="0" w:color="000000"/>
-              <w:right w:val="single" w:sz="4" w:space="0" w:color="000000"/>
-              <w:insideH w:val="single" w:sz="4" w:space="0" w:color="000000"/>
-              <w:insideV w:val="single" w:sz="4" w:space="0" w:color="000000"/>
-            </w:tcBorders>
-            <w:shd w:fill="auto" w:val="clear"/>
-            <w:tcMar>
-              <w:left w:w="103" w:type="dxa"/>
-            </w:tcMar>
-          </w:tcPr>
-          <w:p>
-            <w:pPr>
-              <w:pStyle w:val="Normal"/>
-              <w:snapToGrid w:val="false"/>
-              <w:spacing w:lineRule="auto" w:line="240"/>
-              <w:rPr>
-                <w:rFonts w:ascii="Verdana" w:hAnsi="Verdana" w:cs="Verdana"/>
-                <w:sz w:val="20"/>
-                <w:szCs w:val="20"/>
-              </w:rPr>
-            </w:pPr>
-            <w:r>
-              <w:rPr>
-                <w:rFonts w:cs="Verdana" w:ascii="Verdana" w:hAnsi="Verdana"/>
-                <w:sz w:val="20"/>
-                <w:szCs w:val="20"/>
-              </w:rPr>
+              <w:top w:val="single" w:sz="4" w:space="0" w:color="000001"/>
+              <w:left w:val="single" w:sz="4" w:space="0" w:color="000001"/>
+              <w:bottom w:val="single" w:sz="4" w:space="0" w:color="000001"/>
+              <w:right w:val="single" w:sz="4" w:space="0" w:color="000001"/>
+              <w:insideH w:val="single" w:sz="4" w:space="0" w:color="000001"/>
+              <w:insideV w:val="single" w:sz="4" w:space="0" w:color="000001"/>
+            </w:tcBorders>
+            <w:shd w:fill="auto" w:val="clear"/>
+            <w:tcMar>
+              <w:left w:w="93" w:type="dxa"/>
+            </w:tcMar>
+          </w:tcPr>
+          <w:p>
+            <w:pPr>
+              <w:pStyle w:val="Normal"/>
+              <w:snapToGrid w:val="false"/>
+              <w:spacing w:lineRule="auto" w:line="240"/>
+              <w:rPr>
+                <w:rFonts w:ascii="Verdana" w:hAnsi="Verdana" w:cs="Verdana"/>
+                <w:sz w:val="20"/>
+                <w:szCs w:val="20"/>
+              </w:rPr>
+            </w:pPr>
+            <w:r>
+              <w:rPr>
+                <w:rFonts w:cs="Verdana" w:ascii="Verdana" w:hAnsi="Verdana"/>
+                <w:sz w:val="20"/>
+                <w:szCs w:val="20"/>
+              </w:rPr>
+              <w:t>Chennai &amp; 23 Apr, 2021</w:t>
             </w:r>
           </w:p>
         </w:tc>
@@ -4375,23 +4346,13 @@
         <w:pStyle w:val="Heading1"/>
         <w:numPr>
           <w:ilvl w:val="0"/>
-          <w:numId w:val="1"/>
+          <w:numId w:val="2"/>
         </w:numPr>
         <w:spacing w:lineRule="auto" w:line="240"/>
-        <w:rPr>
-          <w:rFonts w:ascii="Verdana" w:hAnsi="Verdana" w:cs="Verdana"/>
-          <w:bCs/>
-          <w:sz w:val="20"/>
-          <w:szCs w:val="20"/>
-        </w:rPr>
+        <w:rPr/>
       </w:pPr>
       <w:r>
-        <w:rPr>
-          <w:rFonts w:cs="Verdana" w:ascii="Verdana" w:hAnsi="Verdana"/>
-          <w:bCs/>
-          <w:sz w:val="20"/>
-          <w:szCs w:val="20"/>
-        </w:rPr>
+        <w:rPr/>
       </w:r>
     </w:p>
     <w:sectPr>
@@ -4401,6 +4362,7 @@
       <w:pgNumType w:fmt="decimal"/>
       <w:formProt w:val="false"/>
       <w:textDirection w:val="lrTb"/>
+      <w:docGrid w:type="default" w:linePitch="240" w:charSpace="4294961151"/>
     </w:sectPr>
   </w:body>
 </w:document>
@@ -4503,8 +4465,103 @@
       </w:pPr>
     </w:lvl>
   </w:abstractNum>
+  <w:abstractNum w:abstractNumId="2">
+    <w:lvl w:ilvl="0">
+      <w:start w:val="1"/>
+      <w:numFmt w:val="none"/>
+      <w:suff w:val="nothing"/>
+      <w:lvlText w:val=""/>
+      <w:lvlJc w:val="left"/>
+      <w:pPr>
+        <w:ind w:left="0" w:hanging="0"/>
+      </w:pPr>
+    </w:lvl>
+    <w:lvl w:ilvl="1">
+      <w:start w:val="1"/>
+      <w:numFmt w:val="none"/>
+      <w:suff w:val="nothing"/>
+      <w:lvlText w:val=""/>
+      <w:lvlJc w:val="left"/>
+      <w:pPr>
+        <w:ind w:left="0" w:hanging="0"/>
+      </w:pPr>
+    </w:lvl>
+    <w:lvl w:ilvl="2">
+      <w:start w:val="1"/>
+      <w:numFmt w:val="none"/>
+      <w:suff w:val="nothing"/>
+      <w:lvlText w:val=""/>
+      <w:lvlJc w:val="left"/>
+      <w:pPr>
+        <w:ind w:left="0" w:hanging="0"/>
+      </w:pPr>
+    </w:lvl>
+    <w:lvl w:ilvl="3">
+      <w:start w:val="1"/>
+      <w:numFmt w:val="none"/>
+      <w:suff w:val="nothing"/>
+      <w:lvlText w:val=""/>
+      <w:lvlJc w:val="left"/>
+      <w:pPr>
+        <w:ind w:left="0" w:hanging="0"/>
+      </w:pPr>
+    </w:lvl>
+    <w:lvl w:ilvl="4">
+      <w:start w:val="1"/>
+      <w:numFmt w:val="none"/>
+      <w:suff w:val="nothing"/>
+      <w:lvlText w:val=""/>
+      <w:lvlJc w:val="left"/>
+      <w:pPr>
+        <w:ind w:left="0" w:hanging="0"/>
+      </w:pPr>
+    </w:lvl>
+    <w:lvl w:ilvl="5">
+      <w:start w:val="1"/>
+      <w:numFmt w:val="none"/>
+      <w:suff w:val="nothing"/>
+      <w:lvlText w:val=""/>
+      <w:lvlJc w:val="left"/>
+      <w:pPr>
+        <w:ind w:left="0" w:hanging="0"/>
+      </w:pPr>
+    </w:lvl>
+    <w:lvl w:ilvl="6">
+      <w:start w:val="1"/>
+      <w:numFmt w:val="none"/>
+      <w:suff w:val="nothing"/>
+      <w:lvlText w:val=""/>
+      <w:lvlJc w:val="left"/>
+      <w:pPr>
+        <w:ind w:left="0" w:hanging="0"/>
+      </w:pPr>
+    </w:lvl>
+    <w:lvl w:ilvl="7">
+      <w:start w:val="1"/>
+      <w:numFmt w:val="none"/>
+      <w:suff w:val="nothing"/>
+      <w:lvlText w:val=""/>
+      <w:lvlJc w:val="left"/>
+      <w:pPr>
+        <w:ind w:left="0" w:hanging="0"/>
+      </w:pPr>
+    </w:lvl>
+    <w:lvl w:ilvl="8">
+      <w:start w:val="1"/>
+      <w:numFmt w:val="none"/>
+      <w:suff w:val="nothing"/>
+      <w:lvlText w:val=""/>
+      <w:lvlJc w:val="left"/>
+      <w:pPr>
+        <w:ind w:left="0" w:hanging="0"/>
+      </w:pPr>
+    </w:lvl>
+  </w:abstractNum>
   <w:num w:numId="1">
     <w:abstractNumId w:val="1"/>
+  </w:num>
+  <w:num w:numId="2">
+    <w:abstractNumId w:val="2"/>
   </w:num>
 </w:numbering>
 </file>
@@ -4515,15 +4572,13 @@
     <w:rPrDefault>
       <w:rPr>
         <w:rFonts w:ascii="Liberation Serif" w:hAnsi="Liberation Serif" w:eastAsia="WenQuanYi Zen Hei Sharp" w:cs="Lohit Devanagari"/>
-        <w:sz w:val="24"/>
+        <w:sz w:val="20"/>
         <w:szCs w:val="24"/>
         <w:lang w:val="en-US" w:eastAsia="zh-CN" w:bidi="hi-IN"/>
       </w:rPr>
     </w:rPrDefault>
     <w:pPrDefault>
-      <w:pPr>
-        <w:widowControl/>
-      </w:pPr>
+      <w:pPr/>
     </w:pPrDefault>
   </w:docDefaults>
   <w:style w:type="paragraph" w:styleId="Normal">
@@ -4531,10 +4586,12 @@
     <w:qFormat/>
     <w:pPr>
       <w:widowControl/>
+      <w:bidi w:val="0"/>
+      <w:jc w:val="left"/>
     </w:pPr>
     <w:rPr>
       <w:rFonts w:ascii="Liberation Serif" w:hAnsi="Liberation Serif" w:eastAsia="WenQuanYi Zen Hei Sharp" w:cs="Lohit Devanagari"/>
-      <w:color w:val="auto"/>
+      <w:color w:val="00000A"/>
       <w:sz w:val="24"/>
       <w:szCs w:val="24"/>
       <w:lang w:val="en-US" w:eastAsia="zh-CN" w:bidi="hi-IN"/>
@@ -4599,6 +4656,14 @@
       <w:szCs w:val="20"/>
     </w:rPr>
   </w:style>
+  <w:style w:type="character" w:styleId="InternetLink">
+    <w:name w:val="Internet Link"/>
+    <w:rPr>
+      <w:color w:val="000080"/>
+      <w:u w:val="single"/>
+      <w:lang w:val="zxx" w:eastAsia="zxx" w:bidi="zxx"/>
+    </w:rPr>
+  </w:style>
   <w:style w:type="paragraph" w:styleId="Heading">
     <w:name w:val="Heading"/>
     <w:basedOn w:val="Normal"/>
@@ -4657,5 +4722,26 @@
       <w:rFonts w:cs="Lohit Devanagari"/>
     </w:rPr>
   </w:style>
+  <w:style w:type="paragraph" w:styleId="FrameContents">
+    <w:name w:val="Frame Contents"/>
+    <w:basedOn w:val="Normal"/>
+    <w:qFormat/>
+    <w:pPr/>
+    <w:rPr/>
+  </w:style>
+  <w:style w:type="paragraph" w:styleId="TableContents">
+    <w:name w:val="Table Contents"/>
+    <w:basedOn w:val="Normal"/>
+    <w:qFormat/>
+    <w:pPr/>
+    <w:rPr/>
+  </w:style>
+  <w:style w:type="paragraph" w:styleId="TableHeading">
+    <w:name w:val="Table Heading"/>
+    <w:basedOn w:val="TableContents"/>
+    <w:qFormat/>
+    <w:pPr/>
+    <w:rPr/>
+  </w:style>
 </w:styles>
 </file>
</xml_diff>